<commit_message>
Implement examples from architecture script (with some ommissions)
</commit_message>
<xml_diff>
--- a/Outputs/Documents/Word/hallambaker-mesh-1-architecture.docx
+++ b/Outputs/Documents/Word/hallambaker-mesh-1-architecture.docx
@@ -378,7 +378,11 @@
         <w:t>Public</w:t>
       </w:r>
       <w:r>
-        <w:t xml:space="preserve"> Key Infrastructure has only provided effective tools for managing </w:t>
+        <w:t xml:space="preserve"> Key Infrastructure has only provided effective tools for </w:t>
+      </w:r>
+      <w:r>
+        <w:lastRenderedPageBreak/>
+        <w:t xml:space="preserve">managing </w:t>
       </w:r>
       <w:r>
         <w:rPr>
@@ -744,6 +748,7 @@
         <w:pStyle w:val="DD"/>
       </w:pPr>
       <w:r>
+        <w:lastRenderedPageBreak/>
         <w:t>Provides an overview of the Mesh as a system and the relationship between its constituent parts.</w:t>
       </w:r>
     </w:p>
@@ -986,6 +991,7 @@
         <w:pStyle w:val="DT"/>
       </w:pPr>
       <w:r>
+        <w:lastRenderedPageBreak/>
         <w:t>DNS Web Service Discovery &lt;norm="</w:t>
       </w:r>
       <w:r>
@@ -1340,6 +1346,7 @@
         <w:rPr>
           <w:highlight w:val="white"/>
         </w:rPr>
+        <w:lastRenderedPageBreak/>
         <w:t xml:space="preserve">All Mesh protocols and data structures are expressed in the JSON data model and all Mesh applications accept data in standard JSON encoding </w:t>
       </w:r>
       <w:r>
@@ -1586,6 +1593,7 @@
     </w:p>
     <w:p>
       <w:r>
+        <w:lastRenderedPageBreak/>
         <w:t xml:space="preserve">The Mesh is based on the principle of radical distrust, that is, if a party is capable of defecting, we assume that they will. As the Russian proverb goes: </w:t>
       </w:r>
       <w:proofErr w:type="spellStart"/>
@@ -1778,6 +1786,7 @@
         <w:pStyle w:val="Heading2"/>
       </w:pPr>
       <w:r>
+        <w:lastRenderedPageBreak/>
         <w:t>The Device</w:t>
       </w:r>
       <w:r>
@@ -1925,6 +1934,7 @@
     </w:p>
     <w:p>
       <w:r>
+        <w:lastRenderedPageBreak/>
         <w:t>Rather than writing down configuration steps and giving them to the user, we should turn them into code and give them to a machine. Users should never be required to do the work of the machine. Nor should any programmer be allowed to insult the user by casting their effort aside and requiring it to be re-entered.</w:t>
       </w:r>
     </w:p>
@@ -2062,7 +2072,11 @@
         <w:t xml:space="preserve"> reverse th</w:t>
       </w:r>
       <w:r>
-        <w:t xml:space="preserve">e traditional bias, it is also a recognition of the fact that we must understand the needs of the individual user before attempting to understand the additional needs of an enterprise </w:t>
+        <w:t xml:space="preserve">e traditional bias, it is also a recognition of the fact that we must understand the needs of the individual </w:t>
+      </w:r>
+      <w:r>
+        <w:lastRenderedPageBreak/>
+        <w:t xml:space="preserve">user before attempting to understand the additional needs of an enterprise </w:t>
       </w:r>
       <w:r>
         <w:t xml:space="preserve">IT department serving a </w:t>
@@ -2322,6 +2336,7 @@
         <w:pStyle w:val="Heading3"/>
       </w:pPr>
       <w:r>
+        <w:lastRenderedPageBreak/>
         <w:t>Encrypting and Decrypting files.</w:t>
       </w:r>
     </w:p>
@@ -2365,6 +2380,796 @@
         <w:pStyle w:val="Heading3"/>
       </w:pPr>
       <w:r>
+        <w:t>Catalogs</w:t>
+      </w:r>
+    </w:p>
+    <w:p>
+      <w:r>
+        <w:t>Every Mesh account is created with a set of catalogs and spools. For example, the bookmarks catalog maintains a list of the user's Web bookmarks. The credentials catalog maintains a list of the user's usernames and passwords for the various network services they use. As with the file encryption example, these capabilities are clearly going to be most effective when incorporated into the user's applications, (i.e. their Web browser).</w:t>
+      </w:r>
+    </w:p>
+    <w:p>
+      <w:pPr>
+        <w:pStyle w:val="meta"/>
+      </w:pPr>
+      <w:r>
+        <w:t>&lt;include</w:t>
+      </w:r>
+      <w:proofErr w:type="gramStart"/>
+      <w:r>
+        <w:t>=..</w:t>
+      </w:r>
+      <w:proofErr w:type="gramEnd"/>
+      <w:r>
+        <w:t>\Examples\ArchitectureCredential.md&gt;</w:t>
+      </w:r>
+    </w:p>
+    <w:p>
+      <w:pPr>
+        <w:pStyle w:val="Heading2"/>
+      </w:pPr>
+      <w:r>
+        <w:t>Adding devices</w:t>
+      </w:r>
+    </w:p>
+    <w:p>
+      <w:r>
+        <w:t>Computers have become ubiquitous and inexpensive. Most people living in affluent countries interact with several dozen computer systems every day. Every household appliance from the television to the coffee pot has become or is in the process of becoming a computer. It is this circumstance that has exposed the critical flaw in traditional PKI: The lack of practical means of managing private keys across multiple devices.</w:t>
+      </w:r>
+    </w:p>
+    <w:p>
+      <w:r>
+        <w:t>The Mesh allows use</w:t>
+      </w:r>
+      <w:r>
+        <w:t>r</w:t>
+      </w:r>
+      <w:r>
+        <w:t xml:space="preserve">s to connect all their devices together </w:t>
+      </w:r>
+      <w:r>
+        <w:t>so that they may be considered part of a single entity whose component parts communicate and interact seamlessly and securely.</w:t>
+      </w:r>
+    </w:p>
+    <w:p>
+      <w:r>
+        <w:t>Although any type of network capable device may be connected to a Mesh profile, some devices are better suited for use with certain applications than others. Connecting an oven to a Mesh profile could allow it to be controlled through entries to the user's recipe and calendar catalogs and alert the user when the meal is ready but attempting to use it to read emails or manage Mesh profiles.</w:t>
+      </w:r>
+      <w:r>
+        <w:t xml:space="preserve"> The Mesh allows the principle of least privilege when connecting a device </w:t>
+      </w:r>
+      <w:proofErr w:type="gramStart"/>
+      <w:r>
+        <w:t>granting precisely</w:t>
+      </w:r>
+      <w:proofErr w:type="gramEnd"/>
+      <w:r>
+        <w:t xml:space="preserve"> the set of capabilities required to perform its intended function.</w:t>
+      </w:r>
+    </w:p>
+    <w:p>
+      <w:r>
+        <w:t>Multiple</w:t>
+      </w:r>
+      <w:r>
+        <w:t xml:space="preserve"> connection mechanisms are specified, each of which provides strong mutual authentication</w:t>
+      </w:r>
+      <w:r>
+        <w:t xml:space="preserve">. </w:t>
+      </w:r>
+      <w:r>
+        <w:t>In each case, the connection request must be approved by a device provisioned with the Mesh administration privilege</w:t>
+      </w:r>
+      <w:r>
+        <w:t xml:space="preserve">: </w:t>
+      </w:r>
+    </w:p>
+    <w:p>
+      <w:pPr>
+        <w:pStyle w:val="DT"/>
+      </w:pPr>
+      <w:r>
+        <w:t>Direct</w:t>
+      </w:r>
+    </w:p>
+    <w:p>
+      <w:pPr>
+        <w:pStyle w:val="DD"/>
+      </w:pPr>
+      <w:r>
+        <w:t xml:space="preserve">The connection request is </w:t>
+      </w:r>
+      <w:r>
+        <w:t>initiated on the device being requested and approved on the administration device. Authentication of the connection request is performed by comparing witness values presented on the connecting device and the administration device.</w:t>
+      </w:r>
+    </w:p>
+    <w:p>
+      <w:pPr>
+        <w:pStyle w:val="DT"/>
+      </w:pPr>
+      <w:r>
+        <w:t>PIN</w:t>
+      </w:r>
+    </w:p>
+    <w:p>
+      <w:pPr>
+        <w:pStyle w:val="DD"/>
+      </w:pPr>
+      <w:r>
+        <w:t xml:space="preserve">A PIN code is generated on an administration device and passed to the connecting device out of band. The connecting device provides proof of knowledge of this PIN code when making the </w:t>
+      </w:r>
+      <w:r>
+        <w:lastRenderedPageBreak/>
+        <w:t>connection request allowing an administration device to approve the request automatically without further user interaction.</w:t>
+      </w:r>
+    </w:p>
+    <w:p>
+      <w:pPr>
+        <w:pStyle w:val="DT"/>
+      </w:pPr>
+      <w:r>
+        <w:t xml:space="preserve">Dynamic </w:t>
+      </w:r>
+      <w:r>
+        <w:t>QR</w:t>
+      </w:r>
+    </w:p>
+    <w:p>
+      <w:pPr>
+        <w:pStyle w:val="DD"/>
+      </w:pPr>
+      <w:r>
+        <w:t>This connection mechanism is a variation of the PIN connection mechanism in which administration device presents the PIN code value to the connecting device in the form of a QR code. This allows a connecting device with a camera to connect with minimal user effort.</w:t>
+      </w:r>
+    </w:p>
+    <w:p>
+      <w:pPr>
+        <w:pStyle w:val="DT"/>
+      </w:pPr>
+      <w:r>
+        <w:t>Static QR</w:t>
+      </w:r>
+    </w:p>
+    <w:p>
+      <w:pPr>
+        <w:pStyle w:val="DD"/>
+      </w:pPr>
+      <w:r>
+        <w:t xml:space="preserve">This connection method is designed to support connection of constrained IoT devices that lack a camera or display capability. An administration device equipped with a camera reads a static QR code printed on the device that provides the information used to enable the administration device to establish a local network connection (e.g. </w:t>
+      </w:r>
+      <w:proofErr w:type="spellStart"/>
+      <w:r>
+        <w:t>WiFi</w:t>
+      </w:r>
+      <w:proofErr w:type="spellEnd"/>
+      <w:r>
+        <w:t xml:space="preserve">, Bluetooth, </w:t>
+      </w:r>
+      <w:r>
+        <w:t>strobe, IR</w:t>
+      </w:r>
+      <w:r>
+        <w:t xml:space="preserve">) </w:t>
+      </w:r>
+      <w:r>
+        <w:t>that can be used to complete the connection.</w:t>
+      </w:r>
+    </w:p>
+    <w:p>
+      <w:r>
+        <w:t>For example, Alice connects a second device using the direct connection mechanism:</w:t>
+      </w:r>
+    </w:p>
+    <w:p>
+      <w:pPr>
+        <w:pStyle w:val="meta"/>
+      </w:pPr>
+      <w:r>
+        <w:t>&lt;include</w:t>
+      </w:r>
+      <w:proofErr w:type="gramStart"/>
+      <w:r>
+        <w:t>=..</w:t>
+      </w:r>
+      <w:proofErr w:type="gramEnd"/>
+      <w:r>
+        <w:t>\</w:t>
+      </w:r>
+      <w:r>
+        <w:t>Examples\</w:t>
+      </w:r>
+      <w:r>
+        <w:t>ArchitectureConnectDirect.md&gt;</w:t>
+      </w:r>
+    </w:p>
+    <w:p>
+      <w:r>
+        <w:t xml:space="preserve">These connection mechanisms are described in detail in the Mesh </w:t>
+      </w:r>
+      <w:r>
+        <w:t>Protocol Reference &lt;norm="draft-hallambaker-mesh-protocol"/&gt;.</w:t>
+      </w:r>
+    </w:p>
+    <w:p>
+      <w:pPr>
+        <w:pStyle w:val="Heading3"/>
+      </w:pPr>
+      <w:r>
+        <w:t>Decrypting files on the new device</w:t>
+      </w:r>
+    </w:p>
+    <w:p>
+      <w:r>
+        <w:t>Having connected a second device and granted it 'Web' rights, Alice can use it to decrypt files and access her bookmark and password catalogs</w:t>
+      </w:r>
+      <w:r>
+        <w:t xml:space="preserve"> in exactly the same fashion as the first. If a password is changed on one device, all her connected devices receive the update.</w:t>
+      </w:r>
+    </w:p>
+    <w:p>
+      <w:pPr>
+        <w:pStyle w:val="meta"/>
+      </w:pPr>
+      <w:r>
+        <w:t>&lt;include</w:t>
+      </w:r>
+      <w:proofErr w:type="gramStart"/>
+      <w:r>
+        <w:t>=..</w:t>
+      </w:r>
+      <w:proofErr w:type="gramEnd"/>
+      <w:r>
+        <w:t>\Examples\ArchitectureConnectPassword.md&gt;</w:t>
+      </w:r>
+    </w:p>
+    <w:p>
+      <w:r>
+        <w:t xml:space="preserve">Should the new device be lost, </w:t>
+      </w:r>
+      <w:proofErr w:type="gramStart"/>
+      <w:r>
+        <w:t>stolen</w:t>
+      </w:r>
+      <w:proofErr w:type="gramEnd"/>
+      <w:r>
+        <w:t xml:space="preserve"> or simply broken, Alice can prevent further use of the device to decrypt her data by disconnecting it from her Mesh:</w:t>
+      </w:r>
+    </w:p>
+    <w:p>
+      <w:pPr>
+        <w:pStyle w:val="meta"/>
+      </w:pPr>
+      <w:r>
+        <w:t>&lt;include</w:t>
+      </w:r>
+      <w:proofErr w:type="gramStart"/>
+      <w:r>
+        <w:t>=..</w:t>
+      </w:r>
+      <w:proofErr w:type="gramEnd"/>
+      <w:r>
+        <w:t>\Examples\ArchitectureConnectD</w:t>
+      </w:r>
+      <w:r>
+        <w:t>isconnect</w:t>
+      </w:r>
+      <w:r>
+        <w:t>.md&gt;</w:t>
+      </w:r>
+    </w:p>
+    <w:p>
+      <w:r>
+        <w:t>The use of threshold decryption allows the Mesh Service Provider to control the use of decryption by Alice's devices without having the ability to decrypt the content itself.</w:t>
+      </w:r>
+    </w:p>
+    <w:p>
+      <w:pPr>
+        <w:pStyle w:val="Heading3"/>
+      </w:pPr>
+      <w:r>
+        <w:t>Applications</w:t>
+      </w:r>
+    </w:p>
+    <w:p>
+      <w:r>
+        <w:t>Connected devices can also make use of connected applications for which they are granted the necessary rights.</w:t>
+      </w:r>
+    </w:p>
+    <w:p>
+      <w:pPr>
+        <w:pStyle w:val="meta"/>
+      </w:pPr>
+      <w:r>
+        <w:t>&lt;include</w:t>
+      </w:r>
+      <w:proofErr w:type="gramStart"/>
+      <w:r>
+        <w:t>=..</w:t>
+      </w:r>
+      <w:proofErr w:type="gramEnd"/>
+      <w:r>
+        <w:t>\Examples\ArchitectureConnect</w:t>
+      </w:r>
+      <w:r>
+        <w:t>SSH</w:t>
+      </w:r>
+      <w:r>
+        <w:t>.md&gt;</w:t>
+      </w:r>
+    </w:p>
+    <w:p>
+      <w:r>
+        <w:t xml:space="preserve">In this case Alice has chosen to use an SSH configuration in which a single client key is shared across multiple devices. The Mesh is in principle capable of supporting more sophisticated configurations in which use of the client key is under control of a threshold service and/or each device has its own individual private. Consideration of these configuration modes is currently outside the scope of work for the Mesh and is probably more usefully considered as part of an effort to integrate Mesh functionality </w:t>
+      </w:r>
+      <w:r>
+        <w:lastRenderedPageBreak/>
+        <w:t xml:space="preserve">into </w:t>
+      </w:r>
+      <w:r>
+        <w:t xml:space="preserve">the </w:t>
+      </w:r>
+      <w:r>
+        <w:t>SSH</w:t>
+      </w:r>
+      <w:r>
+        <w:t xml:space="preserve"> system. This would also allow support for features such as recording SSH server key fingerprints in the Mesh Contacts catalog.</w:t>
+      </w:r>
+    </w:p>
+    <w:p>
+      <w:r>
+        <w:t xml:space="preserve">Alice could enable use of OpenPGP and S/MIME on her connected devices </w:t>
+      </w:r>
+      <w:r>
+        <w:t>that have been granted</w:t>
+      </w:r>
+      <w:r>
+        <w:t xml:space="preserve"> the </w:t>
+      </w:r>
+      <w:r>
+        <w:rPr>
+          <w:u w:val="single"/>
+        </w:rPr>
+        <w:t>messaging</w:t>
+      </w:r>
+      <w:r>
+        <w:t xml:space="preserve"> right in a similar way. All the network and security configuration data required to use one of her email accounts is stored in her Mesh applications catalog. The Mesh client performs all the steps required to obtain and install CA issued certificates. As with the SSH example, while it is quite possible to support all the necessary functionality through the Mesh alone, a better result is likely to be achieved by modifying the SMTP email clients and Certificate Authority infrastructures.</w:t>
+      </w:r>
+    </w:p>
+    <w:p>
+      <w:pPr>
+        <w:pStyle w:val="Heading2"/>
+      </w:pPr>
+      <w:r>
+        <w:t>Mesh Messaging</w:t>
+      </w:r>
+    </w:p>
+    <w:p>
+      <w:r>
+        <w:t xml:space="preserve">The Mesh Messaging system is </w:t>
+      </w:r>
+      <w:r>
+        <w:t xml:space="preserve">a push messaging system </w:t>
+      </w:r>
+      <w:r>
+        <w:t xml:space="preserve">analogous to </w:t>
+      </w:r>
+      <w:r>
+        <w:t>SMTP,</w:t>
+      </w:r>
+      <w:r>
+        <w:t xml:space="preserve"> but </w:t>
+      </w:r>
+      <w:r>
+        <w:t xml:space="preserve">its purpose is limited to secure exchange of control plane messages. This leads to </w:t>
+      </w:r>
+      <w:r>
+        <w:t xml:space="preserve">some </w:t>
+      </w:r>
+      <w:r>
+        <w:t>important</w:t>
+      </w:r>
+      <w:r>
+        <w:t xml:space="preserve"> differences:</w:t>
+      </w:r>
+    </w:p>
+    <w:p>
+      <w:pPr>
+        <w:pStyle w:val="li"/>
+      </w:pPr>
+      <w:r>
+        <w:t xml:space="preserve">Every message is signed and end-to-end </w:t>
+      </w:r>
+      <w:r>
+        <w:t xml:space="preserve">encrypted </w:t>
+      </w:r>
+    </w:p>
+    <w:p>
+      <w:pPr>
+        <w:pStyle w:val="li"/>
+      </w:pPr>
+      <w:r>
+        <w:t xml:space="preserve">The only communication pattern supported is a </w:t>
+      </w:r>
+      <w:r>
+        <w:t>four-corner</w:t>
+      </w:r>
+      <w:r>
+        <w:t xml:space="preserve"> model in which users exchange messages through their respective MSPs.</w:t>
+      </w:r>
+    </w:p>
+    <w:p>
+      <w:pPr>
+        <w:pStyle w:val="li"/>
+      </w:pPr>
+      <w:r>
+        <w:t>Every message is subject to access control at the inbound and outbound MSP.</w:t>
+      </w:r>
+    </w:p>
+    <w:p>
+      <w:pPr>
+        <w:pStyle w:val="li"/>
+      </w:pPr>
+      <w:r>
+        <w:t>Message content is limited to 32KB.</w:t>
+      </w:r>
+    </w:p>
+    <w:p>
+      <w:r>
+        <w:t xml:space="preserve">This size restriction ensures that exchange of Mesh Messages does not impose an undue burden on the inbound and outbound MSP. It is not necessary for a sender to transfer multiple MB message before the receiver decides to refuse it for some reason. </w:t>
+      </w:r>
+      <w:r>
+        <w:t>Connected devices may efficiently synchronize their message spools even over limited bandwidth connections.</w:t>
+      </w:r>
+      <w:r>
+        <w:t xml:space="preserve"> A short message is never blocked by a larger one.</w:t>
+      </w:r>
+    </w:p>
+    <w:p>
+      <w:r>
+        <w:t>Should exchange of longer messages be desired, a pull model is employed.</w:t>
+      </w:r>
+      <w:r>
+        <w:t xml:space="preserve"> A Mesh message is used to send a message advising the recipient's client of the location from which the full content may be obtained. This approach has many benefits over the SMTP push model. There is no longer a need for any limitation on message size. The same messaging platform can be used to send a short text message, a spreadsheet or raw video files.</w:t>
+      </w:r>
+    </w:p>
+    <w:p>
+      <w:r>
+        <w:t xml:space="preserve">Exchange of certain content types naturally leads to security concerns. These concerns are mitigated in the Mesh by performing access control on every message. When accepting Bob as a partner, Alice can choose the types of Mesh Message and the types of content she is willing to accept from him. </w:t>
+      </w:r>
+      <w:r>
+        <w:t>Thus,</w:t>
+      </w:r>
+      <w:r>
+        <w:t xml:space="preserve"> Alice might be willing to accept a spreadsheet containing macro code from Bob but not from Carol or Mallet. And she might not want to accept anything at all from Susan </w:t>
+      </w:r>
+      <w:r>
+        <w:t>because of past abuse</w:t>
+      </w:r>
+      <w:r>
+        <w:t>.</w:t>
+      </w:r>
+    </w:p>
+    <w:p>
+      <w:r>
+        <w:t>While there are important technical differences between Mesh Messaging and SMTP, these are not visible to Alice or Bob except insofar as there is no restriction on message size other than the storage capacity of the machine they wish to receive the messages on, there is very little scope for messaging abuse and (unless the Mesh becomes ubiquitous) they can only use Mesh Messaging to communicate with other Mesh users. Thus</w:t>
+      </w:r>
+      <w:r>
+        <w:t>,</w:t>
+      </w:r>
+      <w:r>
+        <w:t xml:space="preserve"> while Mesh messaging has been designed to enable replacement of SMTP in the long term, it is not currently a focus for the client implementations. Use of Mesh messaging is thus currently limited to support for applications built on the Mesh platform. One of those applications is the </w:t>
+      </w:r>
+      <w:r>
+        <w:lastRenderedPageBreak/>
+        <w:t>device connection protocol describe earlier. Another is the contact exchange protocol used to acquire contact information from other Mesh users.</w:t>
+      </w:r>
+    </w:p>
+    <w:p>
+      <w:pPr>
+        <w:pStyle w:val="Heading3"/>
+      </w:pPr>
+      <w:r>
+        <w:t>Contact exchange</w:t>
+      </w:r>
+    </w:p>
+    <w:p>
+      <w:r>
+        <w:t xml:space="preserve">Besides management of private keys across devices, the biggest obstacle to effective use of existing security protocols such as SSH, OpenPGP and S/MIME is the difficulty of </w:t>
+      </w:r>
+      <w:r>
+        <w:t>obtaining the authentic public keys of the counterparties.</w:t>
+      </w:r>
+    </w:p>
+    <w:p>
+      <w:r>
+        <w:t xml:space="preserve">The question of issue and validation of credentials is a complex and difficult one that does not have a single answer that is valid for every use case. For certain applications credentials issued by a Trusted Third Party are appropriate. For others, the Web of Trust proposed in OpenPGP provides a better fit to the requirements and constraints. These issues are discussed in </w:t>
+      </w:r>
+      <w:r>
+        <w:t>&lt;info="draft-hallambaker-mesh-trust"/&gt;</w:t>
+      </w:r>
+      <w:r>
+        <w:t>.</w:t>
+      </w:r>
+    </w:p>
+    <w:p>
+      <w:r>
+        <w:t xml:space="preserve">Rather than imposing a single trust model for credential </w:t>
+      </w:r>
+      <w:r>
+        <w:t>acquisition</w:t>
+      </w:r>
+      <w:r>
+        <w:t>, the Mesh allows the use of whatever model is best for validating a credential for a particular use.</w:t>
+      </w:r>
+      <w:r>
+        <w:t xml:space="preserve"> It is unlikely Alice would have the same security concerns for communication with her employer, her friends, her bank, etc.</w:t>
+      </w:r>
+    </w:p>
+    <w:p>
+      <w:r>
+        <w:t>For many applications, Trust After First Use provides an adequate basis for credential acquisition.</w:t>
+      </w:r>
+    </w:p>
+    <w:p>
+      <w:pPr>
+        <w:pStyle w:val="meta"/>
+      </w:pPr>
+      <w:r>
+        <w:t>&lt;include</w:t>
+      </w:r>
+      <w:proofErr w:type="gramStart"/>
+      <w:r>
+        <w:t>=..</w:t>
+      </w:r>
+      <w:proofErr w:type="gramEnd"/>
+      <w:r>
+        <w:t>\Examples\Architecture</w:t>
+      </w:r>
+      <w:r>
+        <w:t>ContactRemote</w:t>
+      </w:r>
+      <w:r>
+        <w:t>.md&gt;</w:t>
+      </w:r>
+    </w:p>
+    <w:p>
+      <w:r>
+        <w:t xml:space="preserve">At this point Alice and Bob can exchange Mesh messages of any type with seamless end to end security. Every Mesh message is signed and encrypted without exception. If Alice and Bob have </w:t>
+      </w:r>
+      <w:r>
+        <w:t xml:space="preserve">used the Mesh to </w:t>
+      </w:r>
+      <w:r>
+        <w:t>configure their email accounts for OpenPGP or S/MIME, they can use these to exchange end-to-end secure SMTP mail.</w:t>
+      </w:r>
+    </w:p>
+    <w:p>
+      <w:r>
+        <w:t xml:space="preserve">Alternatively, Bob might have opted to grant </w:t>
+      </w:r>
+      <w:r>
+        <w:t>Alice only specific messaging access. Bob might choose to restrict synchronous messaging modalities such as instant messaging or voice that interrupt his workflow to specific colleagues. The fact that Alice wants to speak to Bob does not necessarily mean she is interested in what he might say in reply. Thus, messaging access need not be reciprocated.</w:t>
+      </w:r>
+    </w:p>
+    <w:p>
+      <w:r>
+        <w:t xml:space="preserve">As with device connection, multiple contact exchange methods are supported including the use of a QR code printed on a business card or presented on a mobile device. These methods are also described in </w:t>
+      </w:r>
+      <w:r>
+        <w:t>&lt;norm="draft-hallambaker-mesh-protocol"/&gt;</w:t>
+      </w:r>
+      <w:r>
+        <w:t>.</w:t>
+      </w:r>
+    </w:p>
+    <w:p>
+      <w:r>
+        <w:t xml:space="preserve">As a respected figure within the cryptographic community, </w:t>
+      </w:r>
+      <w:r>
+        <w:t>Alice</w:t>
+      </w:r>
+      <w:r>
+        <w:t xml:space="preserve"> </w:t>
+      </w:r>
+      <w:r>
+        <w:t xml:space="preserve">might </w:t>
+      </w:r>
+      <w:r>
+        <w:t xml:space="preserve">employ </w:t>
+      </w:r>
+      <w:r>
+        <w:t xml:space="preserve">a curation service for credential requests advising her that Bob's credentials appear to be in order while Mallet's are suspicious. Such services might </w:t>
+      </w:r>
+      <w:r>
+        <w:t>be offered by her MSP or another provider.</w:t>
+      </w:r>
+      <w:r>
+        <w:t xml:space="preserve"> Alice might be willing to accept contact requests from members of professional associations she is a member of or who have attended certain conferences in her field.</w:t>
+      </w:r>
+      <w:r>
+        <w:t xml:space="preserve"> A variety of approaches might be followed </w:t>
+      </w:r>
+      <w:r>
+        <w:t xml:space="preserve">for curation of other requests </w:t>
+      </w:r>
+      <w:r>
+        <w:t>including Machine Learning approaches.</w:t>
+      </w:r>
+    </w:p>
+    <w:p>
+      <w:pPr>
+        <w:pStyle w:val="Heading3"/>
+      </w:pPr>
+      <w:r>
+        <w:t>Confirmation service</w:t>
+      </w:r>
+    </w:p>
+    <w:p>
+      <w:r>
+        <w:t>The Mesh confirmation service is an improvement of traditional second factor authentication techniques</w:t>
+      </w:r>
+      <w:r>
+        <w:t xml:space="preserve"> offering </w:t>
+      </w:r>
+      <w:r>
+        <w:t>offers far greater usability and security</w:t>
+      </w:r>
+      <w:r>
+        <w:t>.</w:t>
+      </w:r>
+    </w:p>
+    <w:p>
+      <w:r>
+        <w:t xml:space="preserve">Instead of being asked to present a meaningless numeric code, Alice is presented a request from a named, authenticated source to confirm a specific action. Alice's response will be signed using a </w:t>
+      </w:r>
+      <w:r>
+        <w:lastRenderedPageBreak/>
+        <w:t>signature key that is unique to the particular confirmation device she uses, thus providing a non-repudiable record of her decision.</w:t>
+      </w:r>
+    </w:p>
+    <w:p>
+      <w:pPr>
+        <w:pStyle w:val="meta"/>
+      </w:pPr>
+      <w:r>
+        <w:t>&lt;include</w:t>
+      </w:r>
+      <w:proofErr w:type="gramStart"/>
+      <w:r>
+        <w:t>=..</w:t>
+      </w:r>
+      <w:proofErr w:type="gramEnd"/>
+      <w:r>
+        <w:t>\Examples\Architecture</w:t>
+      </w:r>
+      <w:r>
+        <w:t>Con</w:t>
+      </w:r>
+      <w:r>
+        <w:t>firm</w:t>
+      </w:r>
+      <w:r>
+        <w:t>.md&gt;</w:t>
+      </w:r>
+    </w:p>
+    <w:p>
+      <w:r>
+        <w:t>In an enterprise environment, tying the confirmation process to a specific source, a specific action and specific device allows for confirmation interactions to be used to implement business processes with attribution and thus accountability.</w:t>
+      </w:r>
+    </w:p>
+    <w:p>
+      <w:r>
+        <w:t>Using traditional second factor approaches, a system administrator presents their credentials to authenticate access to the machine a</w:t>
+      </w:r>
+      <w:r>
+        <w:t>t which point they can perform any action permitted by their current privileges</w:t>
+      </w:r>
+      <w:r>
+        <w:t xml:space="preserve">. </w:t>
+      </w:r>
+      <w:r>
+        <w:t xml:space="preserve">This typically includes modification of any access logs that might be kept. </w:t>
+      </w:r>
+      <w:r>
+        <w:t xml:space="preserve">Using the confirmation approach the individual actions of the system administrator may be authenticated, </w:t>
+      </w:r>
+      <w:proofErr w:type="gramStart"/>
+      <w:r>
+        <w:t>traced</w:t>
+      </w:r>
+      <w:proofErr w:type="gramEnd"/>
+      <w:r>
+        <w:t xml:space="preserve"> and logged. If a user account is added to the system, it is known </w:t>
+      </w:r>
+      <w:r>
+        <w:t xml:space="preserve">which administrator is responsible and </w:t>
+      </w:r>
+      <w:r>
+        <w:t>the</w:t>
+      </w:r>
+      <w:r>
+        <w:t xml:space="preserve"> device </w:t>
+      </w:r>
+      <w:r>
+        <w:t xml:space="preserve">that </w:t>
+      </w:r>
+      <w:r>
+        <w:t>was used. This information may then be used if it becomes necessary to unwind the consequences of a breach or an insider threat.</w:t>
+      </w:r>
+    </w:p>
+    <w:p>
+      <w:pPr>
+        <w:pStyle w:val="Heading2"/>
+      </w:pPr>
+      <w:r>
+        <w:t>Encryption Groups</w:t>
+      </w:r>
+    </w:p>
+    <w:p>
+      <w:r>
+        <w:t xml:space="preserve">As seen earlier, the Mesh allows encrypted files to be shared with other named users. While this capability is sufficient for simple messaging type use cases, decades of experience prove that it is inadequate to meet the needs of protecting data at rest. In the simple messaging </w:t>
+      </w:r>
+      <w:proofErr w:type="gramStart"/>
+      <w:r>
+        <w:t>case</w:t>
+      </w:r>
+      <w:proofErr w:type="gramEnd"/>
+      <w:r>
+        <w:t xml:space="preserve"> the list of recipients is known to the sender at the time a message is sent. In the general case the party encrypting the data cannot know the list of intended readers because that will change over time.</w:t>
+      </w:r>
+    </w:p>
+    <w:p>
+      <w:r>
+        <w:t xml:space="preserve">Even in the smallest organization, </w:t>
+      </w:r>
+      <w:r>
+        <w:t>employees join and leave. A new employee must be granted access to all the information they need for their work. The access rights of a terminated employee must also terminate.</w:t>
+      </w:r>
+    </w:p>
+    <w:p>
+      <w:r>
+        <w:t>Traditional 'Digital Rights Management' product employ key management techniques originating in the field of copyright enforcement to control access to content by controlling disclosure of symmetric decryption keys. This provides the necessary flexibility to control access to the data but leaves the decryption keys vulnerable to a server breach.</w:t>
+      </w:r>
+      <w:r>
+        <w:t xml:space="preserve"> Such systems do not provide 'end-to-end' security in any useful sense.</w:t>
+      </w:r>
+    </w:p>
+    <w:p>
+      <w:r>
+        <w:t xml:space="preserve">Use of threshold techniques allows a threshold service to control decryption of the data without </w:t>
+      </w:r>
+      <w:r>
+        <w:t>having the ability to decrypt. Sharing data through a Mesh group allows access to be controlled without loss of end-to-end encryption.</w:t>
+      </w:r>
+    </w:p>
+    <w:p>
+      <w:pPr>
+        <w:pStyle w:val="meta"/>
+      </w:pPr>
+      <w:r>
+        <w:t>&lt;include</w:t>
+      </w:r>
+      <w:proofErr w:type="gramStart"/>
+      <w:r>
+        <w:t>=..</w:t>
+      </w:r>
+      <w:proofErr w:type="gramEnd"/>
+      <w:r>
+        <w:t>\</w:t>
+      </w:r>
+      <w:r>
+        <w:t>Examples\</w:t>
+      </w:r>
+      <w:r>
+        <w:t xml:space="preserve">ArchitectureRecrypt.md&gt; </w:t>
+      </w:r>
+    </w:p>
+    <w:p>
+      <w:pPr>
+        <w:pStyle w:val="Heading2"/>
+      </w:pPr>
+      <w:r>
         <w:t>Escrow and Recovery</w:t>
       </w:r>
     </w:p>
@@ -2399,6 +3204,7 @@
     </w:p>
     <w:p>
       <w:r>
+        <w:lastRenderedPageBreak/>
         <w:t>Recovery of the key data requires the key recovery record and a quorum of the key shares:</w:t>
       </w:r>
     </w:p>
@@ -2420,52 +3226,165 @@
     </w:p>
     <w:p>
       <w:pPr>
+        <w:pStyle w:val="Heading2"/>
+      </w:pPr>
+      <w:r>
+        <w:t>Future Applications</w:t>
+      </w:r>
+    </w:p>
+    <w:p>
+      <w:r>
+        <w:t xml:space="preserve">The Mesh is a Threshold Key Infrastructure and as with any infrastructure, it is designed as a platform to support as wide a range of future developments as possible. As </w:t>
+      </w:r>
+      <w:r>
+        <w:t xml:space="preserve">shown </w:t>
+      </w:r>
+      <w:r>
+        <w:t>previously</w:t>
+      </w:r>
+      <w:r>
+        <w:t>, the Mesh Messaging system provides an improved superset of the functions of SMTP. It is also capable of being extended to support every current communication modality with true end-to-end protection of data confidentiality.</w:t>
+      </w:r>
+    </w:p>
+    <w:p>
+      <w:pPr>
         <w:pStyle w:val="Heading3"/>
       </w:pPr>
       <w:r>
-        <w:t>Catalogs</w:t>
-      </w:r>
-    </w:p>
-    <w:p>
-      <w:r>
-        <w:t xml:space="preserve">Every Mesh account is created with a set of catalogs and spools. </w:t>
-      </w:r>
-      <w:r>
-        <w:t>For example, the bookmarks catalog maintains a list of the user's Web bookmarks. The credentials catalog maintains a list of the user's usernames and passwords for the various network services they use.</w:t>
-      </w:r>
-      <w:r>
-        <w:t xml:space="preserve"> </w:t>
-      </w:r>
-      <w:r>
-        <w:t xml:space="preserve">As with the file encryption example, these capabilities are clearly going to be most effective when incorporated into the user's </w:t>
-      </w:r>
-      <w:r>
-        <w:t xml:space="preserve">applications, (i.e. their </w:t>
-      </w:r>
-      <w:r>
-        <w:t>Web browser</w:t>
-      </w:r>
-      <w:r>
-        <w:t>)</w:t>
-      </w:r>
-      <w:r>
-        <w:t>.</w:t>
+        <w:t xml:space="preserve">Synchronous </w:t>
+      </w:r>
+      <w:r>
+        <w:t>M</w:t>
+      </w:r>
+      <w:r>
+        <w:t>essaging</w:t>
+      </w:r>
+    </w:p>
+    <w:p>
+      <w:r>
+        <w:t xml:space="preserve">Addition of a presence service capability to the MSP would allow Mesh Messaging to be used to support the full range of synchronous messaging services from text chat (e.g. </w:t>
+      </w:r>
+      <w:proofErr w:type="spellStart"/>
+      <w:r>
+        <w:t>xmpp</w:t>
+      </w:r>
+      <w:proofErr w:type="spellEnd"/>
+      <w:r>
+        <w:t>) to video and VOIP.</w:t>
+      </w:r>
+    </w:p>
+    <w:p>
+      <w:r>
+        <w:t xml:space="preserve">The main </w:t>
+      </w:r>
+      <w:r>
+        <w:t>technical issue to be addressed to enable such a service is specifying a means of layering Mesh Messages direct over UDP transport. This is currently at the concept phase. While the precise means of layering audio and video formats onto a network connection is a complex problem, it is one that has already been solved by existing standards.</w:t>
+      </w:r>
+    </w:p>
+    <w:p>
+      <w:pPr>
+        <w:pStyle w:val="Heading3"/>
+      </w:pPr>
+      <w:r>
+        <w:t>Social Media</w:t>
+      </w:r>
+    </w:p>
+    <w:p>
+      <w:r>
+        <w:t xml:space="preserve">One of the chief distinctions between </w:t>
+      </w:r>
+      <w:r>
+        <w:t xml:space="preserve">messaging </w:t>
+      </w:r>
+      <w:r>
+        <w:t>and 'social media' and is that the former is typically used to describe a synchronous interaction between a closed group of users while most social media consists of asynchronous interactions which are frequently (but not always) public.</w:t>
+      </w:r>
+    </w:p>
+    <w:p>
+      <w:r>
+        <w:t xml:space="preserve">The Data At Rest Envelope technology used in the Mesh was originally designed to support </w:t>
+      </w:r>
+      <w:r>
+        <w:t xml:space="preserve">asynchronous social media interactions with full end-to-end confidentiality. The service hosting a forum </w:t>
+      </w:r>
+      <w:proofErr w:type="spellStart"/>
+      <w:r>
+        <w:t>or</w:t>
+      </w:r>
+      <w:proofErr w:type="spellEnd"/>
+      <w:r>
+        <w:t xml:space="preserve"> discussion board need not have access to the content of the messages to support the complete range of user interactions.</w:t>
+      </w:r>
+    </w:p>
+    <w:p>
+      <w:pPr>
+        <w:pStyle w:val="Heading1"/>
+      </w:pPr>
+      <w:r>
+        <w:t>Mesh Cryptography</w:t>
+      </w:r>
+    </w:p>
+    <w:p>
+      <w:r>
+        <w:t>All the cryptographic algorithms used in the Mesh are either industry standards or present a work factor that is provably equivalent to an industry standard approach.</w:t>
+      </w:r>
+      <w:r>
+        <w:t xml:space="preserve"> Since threshold cryptography is not currently part of the 'canon' from which designers of cryptographic security protocols work, much of the cryptography used in the Mesh has been designed for the Mesh. Despite this fact, it is properly regarded as part of the Internet platform on which the Mesh is buil</w:t>
+      </w:r>
+      <w:r>
+        <w:t>t rather than a part of the Mesh itself.</w:t>
+      </w:r>
+    </w:p>
+    <w:p>
+      <w:r>
+        <w:t>Existing Internet security protocols are based on approaches developed in the 1990s when performance tradeoffs were a prime consideration in the design of cryptographic protocols. Security was focused on the transport layer as it provided the best security possible given the available resources.</w:t>
+      </w:r>
+    </w:p>
+    <w:p>
+      <w:r>
+        <w:t>With rare exceptions, most computing devices manufactured in the past ten years offer either considerably more computing power than was typical of 1990s era Internet connected machines or considerably less. The Mesh architecture is designed to provide security infrastructure both classes of machine but with the important constraint that the less capable ‘constrained’ devices are considered to be ‘network capable’ rather than ‘Internet capable’ and that the majority of Mesh related processing will be offloaded to another device.</w:t>
+      </w:r>
+    </w:p>
+    <w:p>
+      <w:r>
+        <w:lastRenderedPageBreak/>
+        <w:t xml:space="preserve">For example, Alice uses her Desktop and Laptop to exchange end-to-end secure Mesh Messages and documents but her Internet-of-Things food blender and light bulb are limited in the range of functions they support and the telemetry information they provide. The IoT devices connect to a Mesh Hub which acts as an always-on point of presence for the device state and allows complex cryptographic operations to be offloaded if necessary. </w:t>
       </w:r>
     </w:p>
     <w:p>
       <w:pPr>
         <w:pStyle w:val="meta"/>
-      </w:pPr>
-      <w:r>
-        <w:t>&lt;include</w:t>
-      </w:r>
-      <w:proofErr w:type="gramStart"/>
-      <w:r>
-        <w:t>=..</w:t>
-      </w:r>
-      <w:proofErr w:type="gramEnd"/>
-      <w:r>
-        <w:t>\Examples\ArchitectureCredential.md&gt;</w:t>
+        <w:rPr>
+          <w:highlight w:val="white"/>
+        </w:rPr>
+      </w:pPr>
+      <w:r>
+        <w:t>&lt;</w:t>
+      </w:r>
+      <w:proofErr w:type="spellStart"/>
+      <w:r>
+        <w:t>figuresvg</w:t>
+      </w:r>
+      <w:proofErr w:type="spellEnd"/>
+      <w:r>
+        <w:t>="../Images/</w:t>
+      </w:r>
+      <w:proofErr w:type="spellStart"/>
+      <w:r>
+        <w:t>ArchConstrainedDevice</w:t>
+      </w:r>
+      <w:r>
+        <w:t>.svg</w:t>
+      </w:r>
+      <w:proofErr w:type="spellEnd"/>
+      <w:r>
+        <w:t>"</w:t>
+      </w:r>
+      <w:r>
+        <w:t>/</w:t>
+      </w:r>
+      <w:r>
+        <w:t>&gt;Constrained Devices connected through a Mesh Hub.</w:t>
       </w:r>
     </w:p>
     <w:p>
@@ -2473,59 +3392,12 @@
         <w:pStyle w:val="Heading2"/>
       </w:pPr>
       <w:r>
-        <w:t>Adding devices</w:t>
-      </w:r>
-    </w:p>
-    <w:p>
-      <w:r>
-        <w:t>Computers have become ubiquitous and inexpensive. Most people living in affluent countries interact with several dozen computer systems every day. Every household appliance from the television to the coffee pot has become or is in the process of becoming a computer. It is this circumstance that has exposed the critical flaw in traditional PKI: The lack of practical means of managing private keys across multiple devices.</w:t>
-      </w:r>
-    </w:p>
-    <w:p>
-      <w:r>
-        <w:t>The Mesh allows use</w:t>
-      </w:r>
-      <w:r>
-        <w:t>r</w:t>
-      </w:r>
-      <w:r>
-        <w:t xml:space="preserve">s to connect all their devices together </w:t>
-      </w:r>
-      <w:r>
-        <w:t>so that they may be considered part of a single entity whose component parts communicate and interact seamlessly and securely.</w:t>
-      </w:r>
-    </w:p>
-    <w:p>
-      <w:r>
-        <w:t>Although any type of network capable device may be connected to a Mesh profile, some devices are better suited for use with certain applications than others. Connecting an oven to a Mesh profile could allow it to be controlled through entries to the user's recipe and calendar catalogs and alert the user when the meal is ready but attempting to use it to read emails or manage Mesh profiles.</w:t>
-      </w:r>
-      <w:r>
-        <w:t xml:space="preserve"> The Mesh allows the principle of least privilege when connecting a device </w:t>
-      </w:r>
-      <w:proofErr w:type="gramStart"/>
-      <w:r>
-        <w:t>granting precisely</w:t>
-      </w:r>
-      <w:proofErr w:type="gramEnd"/>
-      <w:r>
-        <w:t xml:space="preserve"> the set of capabilities required to perform its intended function.</w:t>
-      </w:r>
-    </w:p>
-    <w:p>
-      <w:r>
-        <w:t>Multiple</w:t>
-      </w:r>
-      <w:r>
-        <w:t xml:space="preserve"> connection mechanisms are specified, each of which provides strong mutual authentication</w:t>
-      </w:r>
-      <w:r>
-        <w:t xml:space="preserve">. </w:t>
-      </w:r>
-      <w:r>
-        <w:t>In each case, the connection request must be approved by a device provisioned with the Mesh administration privilege</w:t>
-      </w:r>
-      <w:r>
-        <w:t xml:space="preserve">: </w:t>
+        <w:t>Best Practice by Default</w:t>
+      </w:r>
+    </w:p>
+    <w:p>
+      <w:r>
+        <w:t>Except where support for external applications demand otherwise, the Mesh requires that the following 'best practices' be followed:</w:t>
       </w:r>
     </w:p>
     <w:p>
@@ -2533,7 +3405,7 @@
         <w:pStyle w:val="DT"/>
       </w:pPr>
       <w:r>
-        <w:t>Direct</w:t>
+        <w:t>Industry Standard Algorithms</w:t>
       </w:r>
     </w:p>
     <w:p>
@@ -2541,10 +3413,7 @@
         <w:pStyle w:val="DD"/>
       </w:pPr>
       <w:r>
-        <w:t xml:space="preserve">The connection request is </w:t>
-      </w:r>
-      <w:r>
-        <w:t>initiated on the device being requested and approved on the administration device. Authentication of the connection request is performed by comparing witness values presented on the connecting device and the administration device.</w:t>
+        <w:t xml:space="preserve">All cryptographic protocols make use of the most recently adopted industry standard algorithms. </w:t>
       </w:r>
     </w:p>
     <w:p>
@@ -2552,7 +3421,7 @@
         <w:pStyle w:val="DT"/>
       </w:pPr>
       <w:r>
-        <w:t>PIN</w:t>
+        <w:t>Strongest Work Factor</w:t>
       </w:r>
     </w:p>
     <w:p>
@@ -2560,7 +3429,7 @@
         <w:pStyle w:val="DD"/>
       </w:pPr>
       <w:r>
-        <w:t>A PIN code is generated on an administration device and passed to the connecting device out of band. The connecting device provides proof of knowledge of this PIN code when making the connection request allowing an administration device to approve the request automatically without further user interaction.</w:t>
+        <w:t xml:space="preserve">Only the strongest modes of each cipher algorithm are used. All symmetric encryption is performed with 256-bit session keys and all digest algorithms are used in 512-bit output length mode. </w:t>
       </w:r>
     </w:p>
     <w:p>
@@ -2568,10 +3437,7 @@
         <w:pStyle w:val="DT"/>
       </w:pPr>
       <w:r>
-        <w:t xml:space="preserve">Dynamic </w:t>
-      </w:r>
-      <w:r>
-        <w:t>QR</w:t>
+        <w:t>Key Hygiene</w:t>
       </w:r>
     </w:p>
     <w:p>
@@ -2579,7 +3445,7 @@
         <w:pStyle w:val="DD"/>
       </w:pPr>
       <w:r>
-        <w:t>This connection mechanism is a variation of the PIN connection mechanism in which administration device presents the PIN code value to the connecting device in the form of a QR code. This allows a connecting device with a camera to connect with minimal user effort.</w:t>
+        <w:t xml:space="preserve">Separate public key pairs are used for all cryptographic functions: Encryption, Signature and Authentication. This enables separate control regimes for the separate functions and partitioning of cryptographic functions within the application itself.  </w:t>
       </w:r>
     </w:p>
     <w:p>
@@ -2587,7 +3453,7 @@
         <w:pStyle w:val="DT"/>
       </w:pPr>
       <w:r>
-        <w:t>Static QR</w:t>
+        <w:t>Bound Device Keys</w:t>
       </w:r>
     </w:p>
     <w:p>
@@ -2595,200 +3461,23 @@
         <w:pStyle w:val="DD"/>
       </w:pPr>
       <w:r>
-        <w:t xml:space="preserve">This connection method is designed to support connection of constrained IoT devices that lack a camera or display capability. An administration device equipped with a camera reads a static QR code printed on the device that provides the information used to enable the administration device to establish a local network connection (e.g. </w:t>
-      </w:r>
-      <w:proofErr w:type="spellStart"/>
-      <w:r>
-        <w:t>WiFi</w:t>
-      </w:r>
-      <w:proofErr w:type="spellEnd"/>
-      <w:r>
-        <w:t xml:space="preserve">, Bluetooth, </w:t>
-      </w:r>
-      <w:r>
-        <w:t>strobe, IR</w:t>
-      </w:r>
-      <w:r>
-        <w:t xml:space="preserve">) </w:t>
-      </w:r>
-      <w:r>
-        <w:t>that can be used to complete the connection.</w:t>
-      </w:r>
-    </w:p>
-    <w:p>
-      <w:r>
-        <w:t>For example, Alice connects a second device using the direct connection mechanism:</w:t>
-      </w:r>
-    </w:p>
-    <w:p>
-      <w:pPr>
-        <w:pStyle w:val="meta"/>
-      </w:pPr>
-      <w:r>
-        <w:t>&lt;include</w:t>
-      </w:r>
-      <w:proofErr w:type="gramStart"/>
-      <w:r>
-        <w:t>=..</w:t>
-      </w:r>
-      <w:proofErr w:type="gramEnd"/>
-      <w:r>
-        <w:t>\</w:t>
-      </w:r>
-      <w:r>
-        <w:t>Examples\</w:t>
-      </w:r>
-      <w:r>
-        <w:t>ArchitectureConnectDirect.md&gt;</w:t>
-      </w:r>
-    </w:p>
-    <w:p>
-      <w:r>
-        <w:t xml:space="preserve">These connection mechanisms are described in detail in the Mesh </w:t>
-      </w:r>
-      <w:r>
-        <w:t>Protocol Reference &lt;norm="draft-hallambaker-mesh-protocol"/&gt;.</w:t>
-      </w:r>
-    </w:p>
-    <w:p>
-      <w:pPr>
-        <w:pStyle w:val="Heading3"/>
-      </w:pPr>
-      <w:r>
-        <w:t>Decrypting files on the new device</w:t>
-      </w:r>
-    </w:p>
-    <w:p>
-      <w:r>
-        <w:t>Having connected a second device and granted it 'Web' rights, Alice can use it to decrypt files and access her bookmark and password catalogs</w:t>
-      </w:r>
-      <w:r>
-        <w:t xml:space="preserve"> in exactly the same fashion as the first. If a password is changed on one device, all her connected devices receive the update.</w:t>
-      </w:r>
-    </w:p>
-    <w:p>
-      <w:pPr>
-        <w:pStyle w:val="meta"/>
-      </w:pPr>
-      <w:r>
-        <w:t>&lt;include</w:t>
-      </w:r>
-      <w:proofErr w:type="gramStart"/>
-      <w:r>
-        <w:t>=..</w:t>
-      </w:r>
-      <w:proofErr w:type="gramEnd"/>
-      <w:r>
-        <w:t>\Examples\ArchitectureConnectPassword.md&gt;</w:t>
-      </w:r>
-    </w:p>
-    <w:p>
-      <w:r>
-        <w:t xml:space="preserve">Should the new device be lost, </w:t>
-      </w:r>
-      <w:proofErr w:type="gramStart"/>
-      <w:r>
-        <w:t>stolen</w:t>
-      </w:r>
-      <w:proofErr w:type="gramEnd"/>
-      <w:r>
-        <w:t xml:space="preserve"> or simply broken, Alice can prevent further use of the device to decrypt her data by disconnecting it from her Mesh:</w:t>
-      </w:r>
-    </w:p>
-    <w:p>
-      <w:pPr>
-        <w:pStyle w:val="meta"/>
-      </w:pPr>
-      <w:r>
-        <w:t>&lt;include</w:t>
-      </w:r>
-      <w:proofErr w:type="gramStart"/>
-      <w:r>
-        <w:t>=..</w:t>
-      </w:r>
-      <w:proofErr w:type="gramEnd"/>
-      <w:r>
-        <w:t>\Examples\ArchitectureConnectD</w:t>
-      </w:r>
-      <w:r>
-        <w:t>isconnect</w:t>
-      </w:r>
-      <w:r>
-        <w:t>.md&gt;</w:t>
-      </w:r>
-    </w:p>
-    <w:p>
-      <w:r>
-        <w:t>The use of threshold decryption allows the Mesh Service Provider to control the use of decryption by Alice's devices without having the ability to decrypt the content itself.</w:t>
-      </w:r>
-    </w:p>
-    <w:p>
-      <w:pPr>
-        <w:pStyle w:val="Heading3"/>
-      </w:pPr>
-      <w:r>
-        <w:t>Applications</w:t>
-      </w:r>
-    </w:p>
-    <w:p>
-      <w:r>
-        <w:t>Connected devices can also make use of connected applications for which they are granted the necessary rights.</w:t>
-      </w:r>
-    </w:p>
-    <w:p>
-      <w:pPr>
-        <w:pStyle w:val="meta"/>
-      </w:pPr>
-      <w:r>
-        <w:t>&lt;include</w:t>
-      </w:r>
-      <w:proofErr w:type="gramStart"/>
-      <w:r>
-        <w:t>=..</w:t>
-      </w:r>
-      <w:proofErr w:type="gramEnd"/>
-      <w:r>
-        <w:t>\Examples\ArchitectureConnect</w:t>
-      </w:r>
-      <w:r>
-        <w:t>SSH</w:t>
-      </w:r>
-      <w:r>
-        <w:t>.md&gt;</w:t>
-      </w:r>
-    </w:p>
-    <w:p>
-      <w:r>
-        <w:t xml:space="preserve">In this case Alice has chosen to use an SSH configuration in which a single client key is shared across multiple devices. The Mesh is in principle capable of supporting more sophisticated configurations in which use of the client key is under control of a threshold service and/or each device has its own individual private. Consideration of these configuration modes is currently outside the scope of work for the Mesh and is probably more usefully considered as part of an effort to integrate Mesh functionality into </w:t>
-      </w:r>
-      <w:r>
-        <w:t xml:space="preserve">the </w:t>
-      </w:r>
-      <w:r>
-        <w:t>SSH</w:t>
-      </w:r>
-      <w:r>
-        <w:t xml:space="preserve"> system. This would also allow support for features such as recording SSH server key fingerprints in the Mesh Contacts catalog.</w:t>
-      </w:r>
-    </w:p>
-    <w:p>
-      <w:r>
-        <w:t xml:space="preserve">Alice could enable use of OpenPGP and S/MIME on her connected devices </w:t>
-      </w:r>
-      <w:r>
-        <w:t>that have been granted</w:t>
-      </w:r>
-      <w:r>
-        <w:t xml:space="preserve"> the </w:t>
-      </w:r>
-      <w:r>
-        <w:rPr>
-          <w:u w:val="single"/>
-        </w:rPr>
-        <w:t>messaging</w:t>
-      </w:r>
-      <w:r>
-        <w:t xml:space="preserve"> right in a similar way. All the network and security configuration data required to use one of her email accounts is stored in her Mesh applications catalog. The Mesh client performs all the steps required to obtain and install CA issued certificates. As with the SSH example, while it is quite possible to support all the necessary functionality through the Mesh alone, a better result is likely to be achieved by modifying the SMTP email clients and Certificate Authority infrastructures.</w:t>
+        <w:t>Each device has a separate set of Encryption, Signature and Authentication key pairs. These MAY be bound to the device to which they are assigned using hardware or other techniques to prevent or discourage export.</w:t>
+      </w:r>
+    </w:p>
+    <w:p>
+      <w:pPr>
+        <w:pStyle w:val="DT"/>
+      </w:pPr>
+      <w:r>
+        <w:t>No Optional Extras</w:t>
+      </w:r>
+    </w:p>
+    <w:p>
+      <w:pPr>
+        <w:pStyle w:val="DD"/>
+      </w:pPr>
+      <w:r>
+        <w:t>Traditional approaches to security have treated many functions as being 'advanced' and thus suited for use by only the most sophisticated users. The Mesh rejects this approach noting that all users operate in precisely the same environment facing precisely the same threats.</w:t>
       </w:r>
     </w:p>
     <w:p>
@@ -2796,354 +3485,12 @@
         <w:pStyle w:val="Heading2"/>
       </w:pPr>
       <w:r>
-        <w:t>Mesh Messaging</w:t>
-      </w:r>
-    </w:p>
-    <w:p>
-      <w:r>
-        <w:t xml:space="preserve">The Mesh Messaging system is </w:t>
-      </w:r>
-      <w:r>
-        <w:t xml:space="preserve">a push messaging system </w:t>
-      </w:r>
-      <w:r>
-        <w:t xml:space="preserve">analogous to </w:t>
-      </w:r>
-      <w:r>
-        <w:t>SMTP,</w:t>
-      </w:r>
-      <w:r>
-        <w:t xml:space="preserve"> but </w:t>
-      </w:r>
-      <w:r>
-        <w:t xml:space="preserve">its purpose is limited to secure exchange of control plane messages. This leads to </w:t>
-      </w:r>
-      <w:r>
-        <w:t xml:space="preserve">some </w:t>
-      </w:r>
-      <w:r>
-        <w:t>important</w:t>
-      </w:r>
-      <w:r>
-        <w:t xml:space="preserve"> differences:</w:t>
-      </w:r>
-    </w:p>
-    <w:p>
-      <w:pPr>
-        <w:pStyle w:val="li"/>
-      </w:pPr>
-      <w:r>
-        <w:t xml:space="preserve">Every message is signed and end-to-end </w:t>
-      </w:r>
-      <w:r>
-        <w:t xml:space="preserve">encrypted </w:t>
-      </w:r>
-    </w:p>
-    <w:p>
-      <w:pPr>
-        <w:pStyle w:val="li"/>
-      </w:pPr>
-      <w:r>
-        <w:t xml:space="preserve">The only communication pattern supported is a </w:t>
-      </w:r>
-      <w:r>
-        <w:t>four-corner</w:t>
-      </w:r>
-      <w:r>
-        <w:t xml:space="preserve"> model in which users exchange messages through their respective MSPs.</w:t>
-      </w:r>
-    </w:p>
-    <w:p>
-      <w:pPr>
-        <w:pStyle w:val="li"/>
-      </w:pPr>
-      <w:r>
-        <w:t>Every message is subject to access control at the inbound and outbound MSP.</w:t>
-      </w:r>
-    </w:p>
-    <w:p>
-      <w:pPr>
-        <w:pStyle w:val="li"/>
-      </w:pPr>
-      <w:r>
-        <w:t>Message content is limited to 32KB.</w:t>
-      </w:r>
-    </w:p>
-    <w:p>
-      <w:r>
-        <w:t xml:space="preserve">This size restriction ensures that exchange of Mesh Messages does not impose an undue burden on the inbound and outbound MSP. It is not necessary for a sender to transfer multiple MB message before the receiver decides to refuse it for some reason. </w:t>
-      </w:r>
-      <w:r>
-        <w:t>Connected devices may efficiently synchronize their message spools even over limited bandwidth connections.</w:t>
-      </w:r>
-      <w:r>
-        <w:t xml:space="preserve"> A short message is never blocked by a larger one.</w:t>
-      </w:r>
-    </w:p>
-    <w:p>
-      <w:r>
-        <w:t>Should exchange of longer messages be desired, a pull model is employed.</w:t>
-      </w:r>
-      <w:r>
-        <w:t xml:space="preserve"> A Mesh message is used to send a message advising the recipient's client of the location from which the full content may be obtained. This approach has many benefits over the SMTP push model. There is no longer a need for any limitation on message size. The same messaging platform can be used to send a short text message, a spreadsheet or raw video files.</w:t>
-      </w:r>
-    </w:p>
-    <w:p>
-      <w:r>
-        <w:t xml:space="preserve">Exchange of certain content types naturally leads to security concerns. These concerns are mitigated in the Mesh by performing access control on every message. When accepting Bob as a partner, Alice can choose the types of Mesh Message and the types of content she is willing to accept from him. </w:t>
-      </w:r>
-      <w:r>
-        <w:t>Thus,</w:t>
-      </w:r>
-      <w:r>
-        <w:t xml:space="preserve"> Alice might be willing to accept a spreadsheet containing macro code from Bob but not from Carol or Mallet. And she might not want to accept anything at all from Susan </w:t>
-      </w:r>
-      <w:r>
-        <w:t>because of past abuse</w:t>
-      </w:r>
-      <w:r>
-        <w:t>.</w:t>
-      </w:r>
-    </w:p>
-    <w:p>
-      <w:r>
-        <w:t>While there are important technical differences between Mesh Messaging and SMTP, these are not visible to Alice or Bob except insofar as there is no restriction on message size other than the storage capacity of the machine they wish to receive the messages on, there is very little scope for messaging abuse and (unless the Mesh becomes ubiquitous) they can only use Mesh Messaging to communicate with other Mesh users. Thus</w:t>
-      </w:r>
-      <w:r>
-        <w:t>,</w:t>
-      </w:r>
-      <w:r>
-        <w:t xml:space="preserve"> while Mesh messaging has been designed to enable replacement of SMTP in the long term, it is not currently a focus for the client implementations. Use of Mesh messaging is thus currently limited to support for applications built on the Mesh platform. One of those applications is the device connection protocol describe earlier. Another is the contact exchange protocol used to acquire contact information from other Mesh users.</w:t>
-      </w:r>
-    </w:p>
-    <w:p>
-      <w:pPr>
-        <w:pStyle w:val="Heading3"/>
-      </w:pPr>
-      <w:r>
-        <w:t>Contact exchange</w:t>
-      </w:r>
-    </w:p>
-    <w:p>
-      <w:r>
-        <w:t xml:space="preserve">Besides management of private keys across devices, the biggest obstacle to effective use of existing security protocols such as SSH, OpenPGP and S/MIME is the difficulty of </w:t>
-      </w:r>
-      <w:r>
-        <w:t>obtaining the authentic public keys of the counterparties.</w:t>
-      </w:r>
-    </w:p>
-    <w:p>
-      <w:r>
-        <w:t xml:space="preserve">The question of issue and validation of credentials is a complex and difficult one that does not have a single answer that is valid for every use case. For certain applications credentials issued by a Trusted Third Party are appropriate. For others, the Web of Trust proposed in OpenPGP provides a better fit to the requirements and constraints. These issues are discussed in </w:t>
-      </w:r>
-      <w:r>
-        <w:t>&lt;info="draft-hallambaker-mesh-trust"/&gt;</w:t>
-      </w:r>
-      <w:r>
-        <w:t>.</w:t>
-      </w:r>
-    </w:p>
-    <w:p>
-      <w:r>
-        <w:t xml:space="preserve">Rather than imposing a single trust model for credential </w:t>
-      </w:r>
-      <w:r>
-        <w:t>acquisition</w:t>
-      </w:r>
-      <w:r>
-        <w:t>, the Mesh allows the use of whatever model is best for validating a credential for a particular use.</w:t>
-      </w:r>
-      <w:r>
-        <w:t xml:space="preserve"> It is unlikely Alice would have the same security concerns for communication with her employer, her friends, her bank, etc.</w:t>
-      </w:r>
-    </w:p>
-    <w:p>
-      <w:r>
-        <w:t>For many applications, Trust After First Use provides an adequate basis for credential acquisition.</w:t>
-      </w:r>
-    </w:p>
-    <w:p>
-      <w:pPr>
-        <w:pStyle w:val="meta"/>
-      </w:pPr>
-      <w:r>
-        <w:t>&lt;include</w:t>
-      </w:r>
-      <w:proofErr w:type="gramStart"/>
-      <w:r>
-        <w:t>=..</w:t>
-      </w:r>
-      <w:proofErr w:type="gramEnd"/>
-      <w:r>
-        <w:t>\Examples\Architecture</w:t>
-      </w:r>
-      <w:r>
-        <w:t>ContactRemote</w:t>
-      </w:r>
-      <w:r>
-        <w:t>.md&gt;</w:t>
-      </w:r>
-    </w:p>
-    <w:p>
-      <w:r>
-        <w:t xml:space="preserve">At this point Alice and Bob can exchange Mesh messages of any type with seamless end to end security. Every Mesh message is signed and encrypted without exception. If Alice and Bob have </w:t>
-      </w:r>
-      <w:r>
-        <w:t xml:space="preserve">used the Mesh to </w:t>
-      </w:r>
-      <w:r>
-        <w:t>configure their email accounts for OpenPGP or S/MIME, they can use these to exchange end-to-end secure SMTP mail.</w:t>
-      </w:r>
-    </w:p>
-    <w:p>
-      <w:r>
-        <w:t xml:space="preserve">Alternatively, Bob might have opted to grant </w:t>
-      </w:r>
-      <w:r>
-        <w:t>Alice only specific messaging access. Bob might choose to restrict synchronous messaging modalities such as instant messaging or voice that interrupt his workflow to specific colleagues. The fact that Alice wants to speak to Bob does not necessarily mean she is interested in what he might say in reply. Thus, messaging access need not be reciprocated.</w:t>
-      </w:r>
-    </w:p>
-    <w:p>
-      <w:r>
-        <w:t xml:space="preserve">As with device connection, multiple contact exchange methods are supported including the use of a QR code printed on a business card or presented on a mobile device. These methods are also described in </w:t>
-      </w:r>
-      <w:r>
-        <w:t>&lt;norm="draft-hallambaker-mesh-protocol"/&gt;</w:t>
-      </w:r>
-      <w:r>
-        <w:t>.</w:t>
-      </w:r>
-    </w:p>
-    <w:p>
-      <w:r>
-        <w:t xml:space="preserve">As a respected figure within the cryptographic community, </w:t>
-      </w:r>
-      <w:r>
-        <w:t>Alice</w:t>
-      </w:r>
-      <w:r>
-        <w:t xml:space="preserve"> </w:t>
-      </w:r>
-      <w:r>
-        <w:t xml:space="preserve">might </w:t>
-      </w:r>
-      <w:r>
-        <w:t xml:space="preserve">employ </w:t>
-      </w:r>
-      <w:r>
-        <w:t xml:space="preserve">a curation service for credential requests advising her that Bob's credentials appear to be in order while Mallet's are suspicious. Such services might </w:t>
-      </w:r>
-      <w:r>
-        <w:t>be offered by her MSP or another provider.</w:t>
-      </w:r>
-      <w:r>
-        <w:t xml:space="preserve"> Alice might be willing to accept contact requests from members of professional associations she is a member of or who have attended certain conferences in her field.</w:t>
-      </w:r>
-      <w:r>
-        <w:t xml:space="preserve"> A variety of approaches might be followed </w:t>
-      </w:r>
-      <w:r>
-        <w:t xml:space="preserve">for curation of other requests </w:t>
-      </w:r>
-      <w:r>
-        <w:t>including Machine Learning approaches.</w:t>
-      </w:r>
-    </w:p>
-    <w:p>
-      <w:pPr>
-        <w:pStyle w:val="Heading3"/>
-      </w:pPr>
-      <w:r>
-        <w:t>Confirmation service</w:t>
-      </w:r>
-    </w:p>
-    <w:p>
-      <w:r>
-        <w:t>The Mesh confirmation service is an improvement of traditional second factor authentication techniques</w:t>
-      </w:r>
-      <w:r>
-        <w:t xml:space="preserve"> offering </w:t>
-      </w:r>
-      <w:r>
-        <w:t>offers far greater usability and security</w:t>
-      </w:r>
-      <w:r>
-        <w:t>.</w:t>
-      </w:r>
-    </w:p>
-    <w:p>
-      <w:r>
-        <w:t>Instead of being asked to present a meaningless numeric code, Alice is presented a request from a named, authenticated source to confirm a specific action. Alice's response will be signed using a signature key that is unique to the particular confirmation device she uses, thus providing a non-repudiable record of her decision.</w:t>
-      </w:r>
-    </w:p>
-    <w:p>
-      <w:pPr>
-        <w:pStyle w:val="meta"/>
-      </w:pPr>
-      <w:r>
-        <w:t>&lt;include</w:t>
-      </w:r>
-      <w:proofErr w:type="gramStart"/>
-      <w:r>
-        <w:t>=..</w:t>
-      </w:r>
-      <w:proofErr w:type="gramEnd"/>
-      <w:r>
-        <w:t>\Examples\Architecture</w:t>
-      </w:r>
-      <w:r>
-        <w:t>Con</w:t>
-      </w:r>
-      <w:r>
-        <w:t>firm</w:t>
-      </w:r>
-      <w:r>
-        <w:t>.md&gt;</w:t>
-      </w:r>
-    </w:p>
-    <w:p>
-      <w:r>
-        <w:t>In an enterprise environment, tying the confirmation process to a specific source, a specific action and specific device allows for confirmation interactions to be used to implement business processes with attribution and thus accountability.</w:t>
-      </w:r>
-    </w:p>
-    <w:p>
-      <w:r>
-        <w:t>Using traditional second factor approaches, a system administrator presents their credentials to authenticate access to the machine a</w:t>
-      </w:r>
-      <w:r>
-        <w:t>t which point they can perform any action permitted by their current privileges</w:t>
-      </w:r>
-      <w:r>
-        <w:t xml:space="preserve">. </w:t>
-      </w:r>
-      <w:r>
-        <w:t xml:space="preserve">This typically includes modification of any access logs that might be kept. </w:t>
-      </w:r>
-      <w:r>
-        <w:t xml:space="preserve">Using the confirmation approach the individual actions of the system administrator may be authenticated, </w:t>
-      </w:r>
-      <w:proofErr w:type="gramStart"/>
-      <w:r>
-        <w:t>traced</w:t>
-      </w:r>
-      <w:proofErr w:type="gramEnd"/>
-      <w:r>
-        <w:t xml:space="preserve"> and logged. If a user account is added to the system, it is known </w:t>
-      </w:r>
-      <w:r>
-        <w:t xml:space="preserve">which administrator is responsible and </w:t>
-      </w:r>
-      <w:r>
-        <w:t>the</w:t>
-      </w:r>
-      <w:r>
-        <w:t xml:space="preserve"> device </w:t>
-      </w:r>
-      <w:r>
-        <w:t xml:space="preserve">that </w:t>
-      </w:r>
-      <w:r>
-        <w:t>was used. This information may then be used if it becomes necessary to unwind the consequences of a breach or an insider threat.</w:t>
+        <w:t>Multi-Level Security</w:t>
+      </w:r>
+    </w:p>
+    <w:p>
+      <w:r>
+        <w:t>All Mesh protocol transactions are protected at the Transport, Message and Data level. This provides security in depth that cannot be achieved by applying security at the separate levels independently. Data level encryption provides end-to-end confidentiality and non-repudiation, Message level authentication provides the basis for access control and Transport level encryption provides a degree of protection against traffic analysis.</w:t>
       </w:r>
     </w:p>
     <w:p>
@@ -3151,341 +3498,7 @@
         <w:pStyle w:val="Heading2"/>
       </w:pPr>
       <w:r>
-        <w:t>Encryption Groups</w:t>
-      </w:r>
-    </w:p>
-    <w:p>
-      <w:r>
-        <w:t xml:space="preserve">As seen earlier, the Mesh allows encrypted files to be shared with other named users. While this capability is sufficient for simple messaging type use cases, decades of experience prove that it is inadequate to meet the needs of protecting data at rest. In the simple messaging </w:t>
-      </w:r>
-      <w:proofErr w:type="gramStart"/>
-      <w:r>
-        <w:t>case</w:t>
-      </w:r>
-      <w:proofErr w:type="gramEnd"/>
-      <w:r>
-        <w:t xml:space="preserve"> the list of recipients is known to the sender at the time a message is sent. In the general case the party encrypting the data cannot know the list of intended readers because that will change over time.</w:t>
-      </w:r>
-    </w:p>
-    <w:p>
-      <w:r>
-        <w:t xml:space="preserve">Even in the smallest organization, </w:t>
-      </w:r>
-      <w:r>
-        <w:t>employees join and leave. A new employee must be granted access to all the information they need for their work. The access rights of a terminated employee must also terminate.</w:t>
-      </w:r>
-    </w:p>
-    <w:p>
-      <w:r>
-        <w:t>Traditional 'Digital Rights Management' product employ key management techniques originating in the field of copyright enforcement to control access to content by controlling disclosure of symmetric decryption keys. This provides the necessary flexibility to control access to the data but leaves the decryption keys vulnerable to a server breach.</w:t>
-      </w:r>
-      <w:r>
-        <w:t xml:space="preserve"> Such systems do not provide 'end-to-end' security in any useful sense.</w:t>
-      </w:r>
-    </w:p>
-    <w:p>
-      <w:r>
-        <w:t xml:space="preserve">Use of threshold techniques allows a threshold service to control decryption of the data without </w:t>
-      </w:r>
-      <w:r>
-        <w:t>having the ability to decrypt. Sharing data through a Mesh group allows access to be controlled without loss of end-to-end encryption.</w:t>
-      </w:r>
-    </w:p>
-    <w:p>
-      <w:pPr>
-        <w:pStyle w:val="meta"/>
-      </w:pPr>
-      <w:r>
-        <w:t>&lt;include</w:t>
-      </w:r>
-      <w:proofErr w:type="gramStart"/>
-      <w:r>
-        <w:t>=..</w:t>
-      </w:r>
-      <w:proofErr w:type="gramEnd"/>
-      <w:r>
-        <w:t>\</w:t>
-      </w:r>
-      <w:r>
-        <w:t>Examples\</w:t>
-      </w:r>
-      <w:r>
-        <w:t xml:space="preserve">ArchitectureRecrypt.md&gt; </w:t>
-      </w:r>
-    </w:p>
-    <w:p>
-      <w:pPr>
-        <w:pStyle w:val="Heading2"/>
-      </w:pPr>
-      <w:r>
-        <w:t>Future Applications</w:t>
-      </w:r>
-    </w:p>
-    <w:p>
-      <w:r>
-        <w:t xml:space="preserve">The Mesh is a Threshold Key Infrastructure and as with any infrastructure, it is designed as a platform to support as wide a range of future developments as possible. As </w:t>
-      </w:r>
-      <w:r>
-        <w:t xml:space="preserve">shown </w:t>
-      </w:r>
-      <w:r>
-        <w:t>previously</w:t>
-      </w:r>
-      <w:r>
-        <w:t>, the Mesh Messaging system provides an improved superset of the functions of SMTP. It is also capable of being extended to support every current communication modality with true end-to-end protection of data confidentiality.</w:t>
-      </w:r>
-    </w:p>
-    <w:p>
-      <w:pPr>
-        <w:pStyle w:val="Heading3"/>
-      </w:pPr>
-      <w:r>
-        <w:t xml:space="preserve">Synchronous </w:t>
-      </w:r>
-      <w:r>
-        <w:t>M</w:t>
-      </w:r>
-      <w:r>
-        <w:t>essaging</w:t>
-      </w:r>
-    </w:p>
-    <w:p>
-      <w:r>
-        <w:t xml:space="preserve">Addition of a presence service capability to the MSP would allow Mesh Messaging to be used to support the full range of synchronous messaging services from text chat (e.g. </w:t>
-      </w:r>
-      <w:proofErr w:type="spellStart"/>
-      <w:r>
-        <w:t>xmpp</w:t>
-      </w:r>
-      <w:proofErr w:type="spellEnd"/>
-      <w:r>
-        <w:t>) to video and VOIP.</w:t>
-      </w:r>
-    </w:p>
-    <w:p>
-      <w:r>
-        <w:t xml:space="preserve">The main </w:t>
-      </w:r>
-      <w:r>
-        <w:t>technical issue to be addressed to enable such a service is specifying a means of layering Mesh Messages direct over UDP transport. This is currently at the concept phase. While the precise means of layering audio and video formats onto a network connection is a complex problem, it is one that has already been solved by existing standards.</w:t>
-      </w:r>
-    </w:p>
-    <w:p>
-      <w:pPr>
-        <w:pStyle w:val="Heading3"/>
-      </w:pPr>
-      <w:r>
-        <w:t>Social Media</w:t>
-      </w:r>
-    </w:p>
-    <w:p>
-      <w:r>
-        <w:t xml:space="preserve">One of the chief distinctions between </w:t>
-      </w:r>
-      <w:r>
-        <w:t xml:space="preserve">messaging </w:t>
-      </w:r>
-      <w:r>
-        <w:t>and 'social media' and is that the former is typically used to describe a synchronous interaction between a closed group of users while most social media consists of asynchronous interactions which are frequently (but not always) public.</w:t>
-      </w:r>
-    </w:p>
-    <w:p>
-      <w:r>
-        <w:t xml:space="preserve">The Data At Rest Envelope technology used in the Mesh was originally designed to support </w:t>
-      </w:r>
-      <w:r>
-        <w:t xml:space="preserve">asynchronous social media interactions with full end-to-end confidentiality. The service hosting a forum </w:t>
-      </w:r>
-      <w:proofErr w:type="spellStart"/>
-      <w:r>
-        <w:t>or</w:t>
-      </w:r>
-      <w:proofErr w:type="spellEnd"/>
-      <w:r>
-        <w:t xml:space="preserve"> discussion board need not have access to the content of the messages to support the complete range of user interactions.</w:t>
-      </w:r>
-    </w:p>
-    <w:p>
-      <w:pPr>
-        <w:pStyle w:val="Heading1"/>
-      </w:pPr>
-      <w:r>
-        <w:t>Mesh Cryptography</w:t>
-      </w:r>
-    </w:p>
-    <w:p>
-      <w:r>
-        <w:t>All the cryptographic algorithms used in the Mesh are either industry standards or present a work factor that is provably equivalent to an industry standard approach.</w:t>
-      </w:r>
-      <w:r>
-        <w:t xml:space="preserve"> Since threshold cryptography is not currently part of the 'canon' from which designers of cryptographic security protocols work, much of the cryptography used in the Mesh has been designed for the Mesh. Despite this fact, it is properly regarded as part of the Internet platform on which the Mesh is buil</w:t>
-      </w:r>
-      <w:r>
-        <w:t>t rather than a part of the Mesh itself.</w:t>
-      </w:r>
-    </w:p>
-    <w:p>
-      <w:r>
-        <w:t>Existing Internet security protocols are based on approaches developed in the 1990s when performance tradeoffs were a prime consideration in the design of cryptographic protocols. Security was focused on the transport layer as it provided the best security possible given the available resources.</w:t>
-      </w:r>
-    </w:p>
-    <w:p>
-      <w:r>
-        <w:t>With rare exceptions, most computing devices manufactured in the past ten years offer either considerably more computing power than was typical of 1990s era Internet connected machines or considerably less. The Mesh architecture is designed to provide security infrastructure both classes of machine but with the important constraint that the less capable ‘constrained’ devices are considered to be ‘network capable’ rather than ‘Internet capable’ and that the majority of Mesh related processing will be offloaded to another device.</w:t>
-      </w:r>
-    </w:p>
-    <w:p>
-      <w:r>
-        <w:t xml:space="preserve">For example, Alice uses her Desktop and Laptop to exchange end-to-end secure Mesh Messages and documents but her Internet-of-Things food blender and light bulb are limited in the range of functions they support and the telemetry information they provide. The IoT devices connect to a Mesh Hub which acts as an always-on point of presence for the device state and allows complex cryptographic operations to be offloaded if necessary. </w:t>
-      </w:r>
-    </w:p>
-    <w:p>
-      <w:pPr>
-        <w:pStyle w:val="meta"/>
-        <w:rPr>
-          <w:highlight w:val="white"/>
-        </w:rPr>
-      </w:pPr>
-      <w:r>
-        <w:t>&lt;</w:t>
-      </w:r>
-      <w:proofErr w:type="spellStart"/>
-      <w:r>
-        <w:t>figuresvg</w:t>
-      </w:r>
-      <w:proofErr w:type="spellEnd"/>
-      <w:r>
-        <w:t>="../Images/</w:t>
-      </w:r>
-      <w:proofErr w:type="spellStart"/>
-      <w:r>
-        <w:t>ArchConstrainedDevice</w:t>
-      </w:r>
-      <w:r>
-        <w:t>.svg</w:t>
-      </w:r>
-      <w:proofErr w:type="spellEnd"/>
-      <w:r>
-        <w:t>"</w:t>
-      </w:r>
-      <w:r>
-        <w:t>/</w:t>
-      </w:r>
-      <w:r>
-        <w:t>&gt;Constrained Devices connected through a Mesh Hub.</w:t>
-      </w:r>
-    </w:p>
-    <w:p>
-      <w:pPr>
-        <w:pStyle w:val="Heading2"/>
-      </w:pPr>
-      <w:r>
-        <w:t>Best Practice by Default</w:t>
-      </w:r>
-    </w:p>
-    <w:p>
-      <w:r>
-        <w:t>Except where support for external applications demand otherwise, the Mesh requires that the following 'best practices' be followed:</w:t>
-      </w:r>
-    </w:p>
-    <w:p>
-      <w:pPr>
-        <w:pStyle w:val="DT"/>
-      </w:pPr>
-      <w:r>
-        <w:t>Industry Standard Algorithms</w:t>
-      </w:r>
-    </w:p>
-    <w:p>
-      <w:pPr>
-        <w:pStyle w:val="DD"/>
-      </w:pPr>
-      <w:r>
-        <w:t xml:space="preserve">All cryptographic protocols make use of the most recently adopted industry standard algorithms. </w:t>
-      </w:r>
-    </w:p>
-    <w:p>
-      <w:pPr>
-        <w:pStyle w:val="DT"/>
-      </w:pPr>
-      <w:r>
-        <w:t>Strongest Work Factor</w:t>
-      </w:r>
-    </w:p>
-    <w:p>
-      <w:pPr>
-        <w:pStyle w:val="DD"/>
-      </w:pPr>
-      <w:r>
-        <w:t xml:space="preserve">Only the strongest modes of each cipher algorithm are used. All symmetric encryption is performed with 256-bit session keys and all digest algorithms are used in 512-bit output length mode. </w:t>
-      </w:r>
-    </w:p>
-    <w:p>
-      <w:pPr>
-        <w:pStyle w:val="DT"/>
-      </w:pPr>
-      <w:r>
-        <w:t>Key Hygiene</w:t>
-      </w:r>
-    </w:p>
-    <w:p>
-      <w:pPr>
-        <w:pStyle w:val="DD"/>
-      </w:pPr>
-      <w:r>
-        <w:t xml:space="preserve">Separate public key pairs are used for all cryptographic functions: Encryption, Signature and Authentication. This enables separate control regimes for the separate functions and partitioning of cryptographic functions within the application itself.  </w:t>
-      </w:r>
-    </w:p>
-    <w:p>
-      <w:pPr>
-        <w:pStyle w:val="DT"/>
-      </w:pPr>
-      <w:r>
-        <w:t>Bound Device Keys</w:t>
-      </w:r>
-    </w:p>
-    <w:p>
-      <w:pPr>
-        <w:pStyle w:val="DD"/>
-      </w:pPr>
-      <w:r>
-        <w:t>Each device has a separate set of Encryption, Signature and Authentication key pairs. These MAY be bound to the device to which they are assigned using hardware or other techniques to prevent or discourage export.</w:t>
-      </w:r>
-    </w:p>
-    <w:p>
-      <w:pPr>
-        <w:pStyle w:val="DT"/>
-      </w:pPr>
-      <w:r>
-        <w:t>No Optional Extras</w:t>
-      </w:r>
-    </w:p>
-    <w:p>
-      <w:pPr>
-        <w:pStyle w:val="DD"/>
-      </w:pPr>
-      <w:r>
-        <w:t>Traditional approaches to security have treated many functions as being 'advanced' and thus suited for use by only the most sophisticated users. The Mesh rejects this approach noting that all users operate in precisely the same environment facing precisely the same threats.</w:t>
-      </w:r>
-    </w:p>
-    <w:p>
-      <w:pPr>
-        <w:pStyle w:val="Heading2"/>
-      </w:pPr>
-      <w:r>
-        <w:t>Multi-Level Security</w:t>
-      </w:r>
-    </w:p>
-    <w:p>
-      <w:r>
-        <w:t>All Mesh protocol transactions are protected at the Transport, Message and Data level. This provides security in depth that cannot be achieved by applying security at the separate levels independently. Data level encryption provides end-to-end confidentiality and non-repudiation, Message level authentication provides the basis for access control and Transport level encryption provides a degree of protection against traffic analysis.</w:t>
-      </w:r>
-    </w:p>
-    <w:p>
-      <w:pPr>
-        <w:pStyle w:val="Heading2"/>
-      </w:pPr>
-      <w:r>
+        <w:lastRenderedPageBreak/>
         <w:t>Threshold</w:t>
       </w:r>
       <w:r>
@@ -3862,6 +3875,7 @@
         <w:pStyle w:val="Heading3"/>
       </w:pPr>
       <w:r>
+        <w:lastRenderedPageBreak/>
         <w:t>DARE Envelope</w:t>
       </w:r>
     </w:p>
@@ -4026,7 +4040,11 @@
     </w:p>
     <w:p>
       <w:r>
-        <w:t>The Uniform Data Fingerprint (UDF) format provides a compact means of presenting cryptographic nonces, keys and digest values using Base32 encoding that resists semantic substitution attacks. UDF provides a convenient format for data entry. Since the encoding used is case-insensitive, UDFs may if necessary be read out over a voice link without excessive inconvenience.</w:t>
+        <w:t xml:space="preserve">The Uniform Data Fingerprint (UDF) format provides a compact means of presenting cryptographic nonces, keys and digest values using Base32 encoding that resists semantic substitution attacks. UDF </w:t>
+      </w:r>
+      <w:r>
+        <w:lastRenderedPageBreak/>
+        <w:t>provides a convenient format for data entry. Since the encoding used is case-insensitive, UDFs may if necessary be read out over a voice link without excessive inconvenience.</w:t>
       </w:r>
     </w:p>
     <w:p>
@@ -4186,6 +4204,7 @@
     </w:p>
     <w:p>
       <w:r>
+        <w:lastRenderedPageBreak/>
         <w:t>An EARL is resolved by presenting the content digest fingerprint of the encryption key to a Web service hosted at the specified domain. The service returns a DARE Envelope whose payload is encrypted and authenticated under the specified master key. Since the content is stored on the service under the fingerprint of the key and not the key itself, the service cannot decrypt the plaintext. Only a party that has access to the encryption key in the QR code can decrypt the message.</w:t>
       </w:r>
     </w:p>
@@ -4406,6 +4425,7 @@
     </w:p>
     <w:p>
       <w:r>
+        <w:lastRenderedPageBreak/>
         <w:t>To recover the master secret, Alice presents the necessary number of key shares. These are used to recover the master secret which is used to generate the decryption key</w:t>
       </w:r>
       <w:r>
@@ -4621,6 +4641,7 @@
         <w:pStyle w:val="Heading2"/>
       </w:pPr>
       <w:r>
+        <w:lastRenderedPageBreak/>
         <w:t>Actors</w:t>
       </w:r>
     </w:p>
@@ -4867,6 +4888,7 @@
         <w:pStyle w:val="Heading3"/>
       </w:pPr>
       <w:r>
+        <w:lastRenderedPageBreak/>
         <w:t>Device</w:t>
       </w:r>
     </w:p>
@@ -5083,6 +5105,7 @@
     </w:p>
     <w:p>
       <w:r>
+        <w:lastRenderedPageBreak/>
         <w:t xml:space="preserve">In the ideal case, the device profile keys are fixed to </w:t>
       </w:r>
       <w:r>
@@ -5271,6 +5294,7 @@
     </w:p>
     <w:p>
       <w:r>
+        <w:lastRenderedPageBreak/>
         <w:t>Three types of Mesh store are currently defined:</w:t>
       </w:r>
     </w:p>
@@ -5448,6 +5472,7 @@
         <w:pStyle w:val="DD"/>
       </w:pPr>
       <w:r>
+        <w:lastRenderedPageBreak/>
         <w:t>Network access configuration information allowing access to wireless networks and VPNs.</w:t>
       </w:r>
     </w:p>
@@ -5709,6 +5734,7 @@
         <w:pStyle w:val="DT"/>
       </w:pPr>
       <w:r>
+        <w:lastRenderedPageBreak/>
         <w:t>Messaging</w:t>
       </w:r>
     </w:p>
@@ -5906,6 +5932,7 @@
     </w:p>
     <w:p>
       <w:r>
+        <w:lastRenderedPageBreak/>
         <w:t>Each entry in the catalog specifies an operation that the service will perform when it receives a request that is authenticated and authorized by the access control policy specified in the entry. Operations include:</w:t>
       </w:r>
     </w:p>
@@ -6100,6 +6127,7 @@
         </w:numPr>
       </w:pPr>
       <w:r>
+        <w:lastRenderedPageBreak/>
         <w:t>Transfer of exceptionally large data sets (Terabytes).</w:t>
       </w:r>
     </w:p>
@@ -6305,7 +6333,11 @@
         <w:t>exceptionally large</w:t>
       </w:r>
       <w:r>
-        <w:t xml:space="preserve"> data sets (i.e. multiple Terabytes) practical as the 'push' phase of the protocol is limited to the transfer of the initial control message. The bulk transfer is implemented as a 'pull' protocol allowing support for features such as continuous integrity checking and resumption of an interrupted transfer.</w:t>
+        <w:t xml:space="preserve"> data sets (i.e. multiple Terabytes) practical as the 'push' phase of the protocol is limited to the transfer of the initial control message. The bulk transfer is </w:t>
+      </w:r>
+      <w:r>
+        <w:lastRenderedPageBreak/>
+        <w:t>implemented as a 'pull' protocol allowing support for features such as continuous integrity checking and resumption of an interrupted transfer.</w:t>
       </w:r>
     </w:p>
     <w:p>

</xml_diff>

<commit_message>
Fix documentation errors in architecture draft. Expand shell results feedback
</commit_message>
<xml_diff>
--- a/Outputs/Documents/Word/hallambaker-mesh-1-architecture.docx
+++ b/Outputs/Documents/Word/hallambaker-mesh-1-architecture.docx
@@ -378,7 +378,11 @@
         <w:t>Public</w:t>
       </w:r>
       <w:r>
-        <w:t xml:space="preserve"> Key Infrastructure has only provided effective tools for managing </w:t>
+        <w:t xml:space="preserve"> Key Infrastructure has only provided effective tools for </w:t>
+      </w:r>
+      <w:r>
+        <w:lastRenderedPageBreak/>
+        <w:t xml:space="preserve">managing </w:t>
       </w:r>
       <w:r>
         <w:rPr>
@@ -397,200 +401,210 @@
         <w:t xml:space="preserve">user with the </w:t>
       </w:r>
       <w:r>
-        <w:t>ability to manage private keys across their devices with zero effort on their part.</w:t>
-      </w:r>
-    </w:p>
-    <w:p>
-      <w:r>
-        <w:t>Threshold cryptography is a sub-field of public key cryptography that defines operations on cryptographic keys</w:t>
-      </w:r>
-      <w:r>
-        <w:t>, including operations on private keys.</w:t>
-      </w:r>
-      <w:r>
-        <w:t xml:space="preserve"> Threshold cryptography allows Key generation and key use operations may be split between multiple devices. These tools </w:t>
-      </w:r>
-      <w:r>
-        <w:t>make zero effort management of private keys practical.</w:t>
-      </w:r>
-    </w:p>
-    <w:p>
-      <w:r>
-        <w:t xml:space="preserve">The Mesh </w:t>
-      </w:r>
-      <w:r>
-        <w:t>is</w:t>
-      </w:r>
-      <w:r>
-        <w:t xml:space="preserve"> a</w:t>
-      </w:r>
-      <w:r>
-        <w:t xml:space="preserve"> TKI</w:t>
-      </w:r>
-      <w:r>
-        <w:t xml:space="preserve"> that addresses </w:t>
-      </w:r>
-      <w:r>
-        <w:t xml:space="preserve">the </w:t>
-      </w:r>
-      <w:r>
-        <w:t xml:space="preserve">three </w:t>
-      </w:r>
-      <w:r>
-        <w:t xml:space="preserve">principal </w:t>
-      </w:r>
-      <w:r>
-        <w:t xml:space="preserve">concerns that </w:t>
-      </w:r>
-      <w:r>
-        <w:t>have proved obstacles to the</w:t>
-      </w:r>
-      <w:r>
-        <w:t xml:space="preserve"> use of </w:t>
-      </w:r>
-      <w:r>
-        <w:t>end-to-end security in computer applications:</w:t>
-      </w:r>
-    </w:p>
-    <w:p>
-      <w:pPr>
-        <w:pStyle w:val="li"/>
-      </w:pPr>
-      <w:r>
-        <w:t xml:space="preserve">Device </w:t>
-      </w:r>
-      <w:r>
-        <w:t>management.</w:t>
-      </w:r>
-    </w:p>
-    <w:p>
-      <w:pPr>
-        <w:pStyle w:val="li"/>
-      </w:pPr>
-      <w:r>
-        <w:t>Exchange of trusted credentials</w:t>
-      </w:r>
-      <w:r>
-        <w:t>.</w:t>
-      </w:r>
-    </w:p>
-    <w:p>
-      <w:pPr>
-        <w:pStyle w:val="li"/>
-      </w:pPr>
-      <w:r>
-        <w:t xml:space="preserve">Application </w:t>
-      </w:r>
-      <w:r>
-        <w:t>configuration</w:t>
-      </w:r>
-      <w:r>
-        <w:t xml:space="preserve"> management.</w:t>
-      </w:r>
-    </w:p>
-    <w:p>
-      <w:r>
-        <w:t>The infrastructure developed to address these</w:t>
-      </w:r>
-      <w:r>
-        <w:t xml:space="preserve"> </w:t>
-      </w:r>
-      <w:r>
-        <w:t xml:space="preserve">original </w:t>
-      </w:r>
-      <w:r>
-        <w:t xml:space="preserve">motivating </w:t>
-      </w:r>
-      <w:r>
-        <w:t>concerns</w:t>
-      </w:r>
-      <w:r>
-        <w:t xml:space="preserve"> </w:t>
-      </w:r>
-      <w:r>
-        <w:t xml:space="preserve">can be used </w:t>
-      </w:r>
-      <w:r>
-        <w:t xml:space="preserve">to </w:t>
-      </w:r>
-      <w:r>
-        <w:t xml:space="preserve">facilitate deployment and use of existing security protocols (OpenPGP, S/MIME, SSH) and </w:t>
-      </w:r>
-      <w:r>
-        <w:t xml:space="preserve">as a platform for building </w:t>
-      </w:r>
-      <w:r>
-        <w:t xml:space="preserve">end-to-end </w:t>
-      </w:r>
-      <w:r>
-        <w:t>secure network applications.</w:t>
-      </w:r>
-      <w:r>
-        <w:t xml:space="preserve"> </w:t>
-      </w:r>
-      <w:r>
-        <w:t>Current</w:t>
-      </w:r>
-      <w:r>
-        <w:t xml:space="preserve"> Mesh applications include:</w:t>
-      </w:r>
-    </w:p>
-    <w:p>
-      <w:pPr>
-        <w:pStyle w:val="li"/>
-      </w:pPr>
-      <w:r>
-        <w:t>Multi-factor authentication and confirmation</w:t>
-      </w:r>
-    </w:p>
-    <w:p>
-      <w:pPr>
-        <w:pStyle w:val="li"/>
-      </w:pPr>
-      <w:r>
-        <w:t>C</w:t>
-      </w:r>
-      <w:r>
-        <w:t>redential mana</w:t>
-      </w:r>
-      <w:r>
-        <w:t xml:space="preserve">gement </w:t>
-      </w:r>
-    </w:p>
-    <w:p>
-      <w:pPr>
-        <w:pStyle w:val="li"/>
-      </w:pPr>
-      <w:r>
-        <w:t>Bookmark</w:t>
-      </w:r>
-      <w:r>
-        <w:t>/Citation management</w:t>
-      </w:r>
-    </w:p>
-    <w:p>
-      <w:pPr>
-        <w:pStyle w:val="li"/>
-      </w:pPr>
-      <w:r>
-        <w:t xml:space="preserve">Task </w:t>
-      </w:r>
-      <w:r>
-        <w:t xml:space="preserve">and workflow </w:t>
-      </w:r>
-      <w:r>
-        <w:t>management</w:t>
-      </w:r>
-    </w:p>
-    <w:p>
-      <w:r>
-        <w:t xml:space="preserve">A core principle of the design of the Mesh is </w:t>
+        <w:t xml:space="preserve">ability to manage </w:t>
       </w:r>
       <w:r>
         <w:rPr>
           <w:i/>
           <w:iCs/>
         </w:rPr>
+        <w:t>private</w:t>
+      </w:r>
+      <w:r>
+        <w:t xml:space="preserve"> keys across their devices with zero effort on their part.</w:t>
+      </w:r>
+    </w:p>
+    <w:p>
+      <w:r>
+        <w:t>Threshold cryptography is a sub-field of public key cryptography that defines operations on cryptographic keys</w:t>
+      </w:r>
+      <w:r>
+        <w:t>, including operations on private keys.</w:t>
+      </w:r>
+      <w:r>
+        <w:t xml:space="preserve"> Threshold cryptography allows Key generation and key use operations may be split between multiple devices. These tools </w:t>
+      </w:r>
+      <w:r>
+        <w:t>make zero effort management of private keys practical.</w:t>
+      </w:r>
+    </w:p>
+    <w:p>
+      <w:r>
+        <w:t xml:space="preserve">The Mesh </w:t>
+      </w:r>
+      <w:r>
+        <w:t>is</w:t>
+      </w:r>
+      <w:r>
+        <w:t xml:space="preserve"> a</w:t>
+      </w:r>
+      <w:r>
+        <w:t xml:space="preserve"> TKI</w:t>
+      </w:r>
+      <w:r>
+        <w:t xml:space="preserve"> that addresses </w:t>
+      </w:r>
+      <w:r>
+        <w:t xml:space="preserve">the </w:t>
+      </w:r>
+      <w:r>
+        <w:t xml:space="preserve">three </w:t>
+      </w:r>
+      <w:r>
+        <w:t xml:space="preserve">principal </w:t>
+      </w:r>
+      <w:r>
+        <w:t xml:space="preserve">concerns that </w:t>
+      </w:r>
+      <w:r>
+        <w:t>have proved obstacles to the</w:t>
+      </w:r>
+      <w:r>
+        <w:t xml:space="preserve"> use of </w:t>
+      </w:r>
+      <w:r>
+        <w:t>end-to-end security in computer applications:</w:t>
+      </w:r>
+    </w:p>
+    <w:p>
+      <w:pPr>
+        <w:pStyle w:val="li"/>
+      </w:pPr>
+      <w:r>
+        <w:t xml:space="preserve">Device </w:t>
+      </w:r>
+      <w:r>
+        <w:t>management.</w:t>
+      </w:r>
+    </w:p>
+    <w:p>
+      <w:pPr>
+        <w:pStyle w:val="li"/>
+      </w:pPr>
+      <w:r>
+        <w:t>Exchange of trusted credentials</w:t>
+      </w:r>
+      <w:r>
+        <w:t>.</w:t>
+      </w:r>
+    </w:p>
+    <w:p>
+      <w:pPr>
+        <w:pStyle w:val="li"/>
+      </w:pPr>
+      <w:r>
+        <w:t xml:space="preserve">Application </w:t>
+      </w:r>
+      <w:r>
+        <w:t>configuration</w:t>
+      </w:r>
+      <w:r>
+        <w:t xml:space="preserve"> management.</w:t>
+      </w:r>
+    </w:p>
+    <w:p>
+      <w:r>
+        <w:t>The infrastructure developed to address these</w:t>
+      </w:r>
+      <w:r>
+        <w:t xml:space="preserve"> </w:t>
+      </w:r>
+      <w:r>
+        <w:t xml:space="preserve">original </w:t>
+      </w:r>
+      <w:r>
+        <w:t xml:space="preserve">motivating </w:t>
+      </w:r>
+      <w:r>
+        <w:t>concerns</w:t>
+      </w:r>
+      <w:r>
+        <w:t xml:space="preserve"> </w:t>
+      </w:r>
+      <w:r>
+        <w:t xml:space="preserve">can be used </w:t>
+      </w:r>
+      <w:r>
+        <w:t xml:space="preserve">to </w:t>
+      </w:r>
+      <w:r>
+        <w:t xml:space="preserve">facilitate deployment and use of existing security protocols (OpenPGP, S/MIME, SSH) and </w:t>
+      </w:r>
+      <w:r>
+        <w:t xml:space="preserve">as a platform for building </w:t>
+      </w:r>
+      <w:r>
+        <w:t xml:space="preserve">end-to-end </w:t>
+      </w:r>
+      <w:r>
+        <w:t>secure network applications.</w:t>
+      </w:r>
+      <w:r>
+        <w:t xml:space="preserve"> </w:t>
+      </w:r>
+      <w:r>
+        <w:t>Current</w:t>
+      </w:r>
+      <w:r>
+        <w:t xml:space="preserve"> Mesh applications include:</w:t>
+      </w:r>
+    </w:p>
+    <w:p>
+      <w:pPr>
+        <w:pStyle w:val="li"/>
+      </w:pPr>
+      <w:r>
+        <w:t>Multi-factor authentication and confirmation</w:t>
+      </w:r>
+    </w:p>
+    <w:p>
+      <w:pPr>
+        <w:pStyle w:val="li"/>
+      </w:pPr>
+      <w:r>
+        <w:t>C</w:t>
+      </w:r>
+      <w:r>
+        <w:t>redential mana</w:t>
+      </w:r>
+      <w:r>
+        <w:t xml:space="preserve">gement </w:t>
+      </w:r>
+    </w:p>
+    <w:p>
+      <w:pPr>
+        <w:pStyle w:val="li"/>
+      </w:pPr>
+      <w:r>
+        <w:t>Bookmark</w:t>
+      </w:r>
+      <w:r>
+        <w:t>/Citation management</w:t>
+      </w:r>
+    </w:p>
+    <w:p>
+      <w:pPr>
+        <w:pStyle w:val="li"/>
+      </w:pPr>
+      <w:r>
+        <w:t xml:space="preserve">Task </w:t>
+      </w:r>
+      <w:r>
+        <w:t xml:space="preserve">and workflow </w:t>
+      </w:r>
+      <w:r>
+        <w:t>management</w:t>
+      </w:r>
+    </w:p>
+    <w:p>
+      <w:r>
+        <w:t xml:space="preserve">A core principle of the design of the Mesh is </w:t>
+      </w:r>
+      <w:r>
+        <w:rPr>
+          <w:i/>
+          <w:iCs/>
+        </w:rPr>
         <w:t>autonomy</w:t>
       </w:r>
       <w:r>
@@ -744,6 +758,7 @@
         <w:pStyle w:val="DD"/>
       </w:pPr>
       <w:r>
+        <w:lastRenderedPageBreak/>
         <w:t>Provides an overview of the Mesh as a system and the relationship between its constituent parts.</w:t>
       </w:r>
     </w:p>
@@ -986,6 +1001,7 @@
         <w:pStyle w:val="DT"/>
       </w:pPr>
       <w:r>
+        <w:lastRenderedPageBreak/>
         <w:t>DNS Web Service Discovery &lt;norm="</w:t>
       </w:r>
       <w:r>
@@ -1281,13 +1297,49 @@
         <w:rPr>
           <w:highlight w:val="white"/>
         </w:rPr>
-        <w:t xml:space="preserve">Devices used to administer non-Mesh applications must support the </w:t>
-      </w:r>
-      <w:r>
-        <w:rPr>
-          <w:highlight w:val="white"/>
-        </w:rPr>
-        <w:t xml:space="preserve">cryptographic algorithm suites specified by the application. </w:t>
+        <w:t xml:space="preserve">Devices used to administer non-Mesh applications </w:t>
+      </w:r>
+      <w:r>
+        <w:rPr>
+          <w:highlight w:val="white"/>
+        </w:rPr>
+        <w:t>require</w:t>
+      </w:r>
+      <w:r>
+        <w:rPr>
+          <w:highlight w:val="white"/>
+        </w:rPr>
+        <w:t xml:space="preserve"> support </w:t>
+      </w:r>
+      <w:r>
+        <w:rPr>
+          <w:highlight w:val="white"/>
+        </w:rPr>
+        <w:t xml:space="preserve">for </w:t>
+      </w:r>
+      <w:r>
+        <w:rPr>
+          <w:highlight w:val="white"/>
+        </w:rPr>
+        <w:t xml:space="preserve">the </w:t>
+      </w:r>
+      <w:r>
+        <w:rPr>
+          <w:highlight w:val="white"/>
+        </w:rPr>
+        <w:t xml:space="preserve">cryptographic algorithm suites </w:t>
+      </w:r>
+      <w:r>
+        <w:rPr>
+          <w:highlight w:val="white"/>
+        </w:rPr>
+        <w:t>relevant to</w:t>
+      </w:r>
+      <w:r>
+        <w:rPr>
+          <w:highlight w:val="white"/>
+        </w:rPr>
+        <w:t xml:space="preserve"> the application. </w:t>
       </w:r>
     </w:p>
     <w:p>
@@ -1340,6 +1392,7 @@
         <w:rPr>
           <w:highlight w:val="white"/>
         </w:rPr>
+        <w:lastRenderedPageBreak/>
         <w:t xml:space="preserve">All Mesh protocols and data structures are expressed in the JSON data model and all Mesh applications accept data in standard JSON encoding </w:t>
       </w:r>
       <w:r>
@@ -1578,6 +1631,7 @@
     </w:p>
     <w:p>
       <w:r>
+        <w:lastRenderedPageBreak/>
         <w:t xml:space="preserve">The Mesh is based on the principle of radical distrust, that is, if a party is capable of defecting, we assume that they will. As the Russian proverb goes: </w:t>
       </w:r>
       <w:proofErr w:type="spellStart"/>
@@ -1770,6 +1824,7 @@
         <w:pStyle w:val="Heading2"/>
       </w:pPr>
       <w:r>
+        <w:lastRenderedPageBreak/>
         <w:t>The Device</w:t>
       </w:r>
       <w:r>
@@ -1917,6 +1972,7 @@
     </w:p>
     <w:p>
       <w:r>
+        <w:lastRenderedPageBreak/>
         <w:t>Rather than writing down configuration steps and giving them to the user, we should turn them into code and give them to a machine. Users should never be required to do the work of the machine. Nor should any programmer be allowed to insult the user by casting their effort aside and requiring it to be re-entered.</w:t>
       </w:r>
     </w:p>
@@ -2054,7 +2110,11 @@
         <w:t xml:space="preserve"> reverse th</w:t>
       </w:r>
       <w:r>
-        <w:t xml:space="preserve">e traditional bias, it is also a recognition of the fact that we must understand the needs of the individual user before attempting to understand the additional needs of an enterprise </w:t>
+        <w:t xml:space="preserve">e traditional bias, it is also a recognition of the fact that we must understand the needs of the individual </w:t>
+      </w:r>
+      <w:r>
+        <w:lastRenderedPageBreak/>
+        <w:t xml:space="preserve">user before attempting to understand the additional needs of an enterprise </w:t>
       </w:r>
       <w:r>
         <w:t xml:space="preserve">IT department serving a </w:t>
@@ -2306,6 +2366,7 @@
         <w:pStyle w:val="Heading3"/>
       </w:pPr>
       <w:r>
+        <w:lastRenderedPageBreak/>
         <w:t>Encrypting and Decrypting files.</w:t>
       </w:r>
     </w:p>
@@ -2449,7 +2510,11 @@
         <w:pStyle w:val="DD"/>
       </w:pPr>
       <w:r>
-        <w:t>A PIN code is generated on an administration device and passed to the connecting device out of band. The connecting device provides proof of knowledge of this PIN code when making the connection request allowing an administration device to approve the request automatically without further user interaction.</w:t>
+        <w:t xml:space="preserve">A PIN code is generated on an administration device and passed to the connecting device out of band. The connecting device provides proof of knowledge of this PIN code when making the </w:t>
+      </w:r>
+      <w:r>
+        <w:lastRenderedPageBreak/>
+        <w:t>connection request allowing an administration device to approve the request automatically without further user interaction.</w:t>
       </w:r>
     </w:p>
     <w:p>
@@ -2616,7 +2681,11 @@
     </w:p>
     <w:p>
       <w:r>
-        <w:t xml:space="preserve">In this case Alice has chosen to use an SSH configuration in which a single client key is shared across multiple devices. The Mesh is in principle capable of supporting more sophisticated configurations in which use of the client key is under control of a threshold service and/or each device has its own individual private. Consideration of these configuration modes is currently outside the scope of work for the Mesh and is probably more usefully considered as part of an effort to integrate Mesh functionality into </w:t>
+        <w:t xml:space="preserve">In this case Alice has chosen to use an SSH configuration in which a single client key is shared across multiple devices. The Mesh is in principle capable of supporting more sophisticated configurations in which use of the client key is under control of a threshold service and/or each device has its own individual private. Consideration of these configuration modes is currently outside the scope of work for the Mesh and is probably more usefully considered as part of an effort to integrate Mesh functionality </w:t>
+      </w:r>
+      <w:r>
+        <w:lastRenderedPageBreak/>
+        <w:t xml:space="preserve">into </w:t>
       </w:r>
       <w:r>
         <w:t xml:space="preserve">the </w:t>
@@ -2770,7 +2839,11 @@
         <w:t>,</w:t>
       </w:r>
       <w:r>
-        <w:t xml:space="preserve"> while Mesh messaging has been designed to enable replacement of SMTP in the long term, it is not currently a focus for the client implementations. Use of Mesh messaging is thus currently limited to support for applications built on the Mesh platform. One of those applications is the device connection protocol describe earlier. Another is the contact exchange protocol used to acquire contact information from other Mesh users.</w:t>
+        <w:t xml:space="preserve"> while Mesh messaging has been designed to enable replacement of SMTP in the long term, it is not currently a focus for the client implementations. Use of Mesh messaging is thus currently limited to support for applications built on the Mesh platform. One of those applications is the </w:t>
+      </w:r>
+      <w:r>
+        <w:lastRenderedPageBreak/>
+        <w:t>device connection protocol describe earlier. Another is the contact exchange protocol used to acquire contact information from other Mesh users.</w:t>
       </w:r>
     </w:p>
     <w:p>
@@ -2922,7 +2995,11 @@
     </w:p>
     <w:p>
       <w:r>
-        <w:t>Instead of being asked to present a meaningless numeric code, Alice is presented a request from a named, authenticated source to confirm a specific action. Alice's response will be signed using a signature key that is unique to the particular confirmation device she uses, thus providing a non-repudiable record of her decision.</w:t>
+        <w:t xml:space="preserve">Instead of being asked to present a meaningless numeric code, Alice is presented a request from a named, authenticated source to confirm a specific action. Alice's response will be signed using a </w:t>
+      </w:r>
+      <w:r>
+        <w:lastRenderedPageBreak/>
+        <w:t>signature key that is unique to the particular confirmation device she uses, thus providing a non-repudiable record of her decision.</w:t>
       </w:r>
     </w:p>
     <w:p>
@@ -3077,6 +3154,7 @@
     </w:p>
     <w:p>
       <w:r>
+        <w:lastRenderedPageBreak/>
         <w:t>Recovery of the key data requires the key recovery record and a quorum of the key shares:</w:t>
       </w:r>
     </w:p>
@@ -3211,6 +3289,7 @@
     </w:p>
     <w:p>
       <w:r>
+        <w:lastRenderedPageBreak/>
         <w:t xml:space="preserve">For example, Alice uses her Desktop and Laptop to exchange end-to-end secure Mesh Messages and documents but her Internet-of-Things food blender and light bulb are limited in the range of functions they support and the telemetry information they provide. The IoT devices connect to a Mesh Hub which acts as an always-on point of presence for the device state and allows complex cryptographic operations to be offloaded if necessary. </w:t>
       </w:r>
     </w:p>
@@ -3361,6 +3440,7 @@
         <w:pStyle w:val="Heading2"/>
       </w:pPr>
       <w:r>
+        <w:lastRenderedPageBreak/>
         <w:t>Threshold</w:t>
       </w:r>
       <w:r>
@@ -3737,6 +3817,7 @@
         <w:pStyle w:val="Heading3"/>
       </w:pPr>
       <w:r>
+        <w:lastRenderedPageBreak/>
         <w:t>DARE Envelope</w:t>
       </w:r>
     </w:p>
@@ -3901,7 +3982,11 @@
     </w:p>
     <w:p>
       <w:r>
-        <w:t>The Uniform Data Fingerprint (UDF) format provides a compact means of presenting cryptographic nonces, keys and digest values using Base32 encoding that resists semantic substitution attacks. UDF provides a convenient format for data entry. Since the encoding used is case-insensitive, UDFs may if necessary be read out over a voice link without excessive inconvenience.</w:t>
+        <w:t xml:space="preserve">The Uniform Data Fingerprint (UDF) format provides a compact means of presenting cryptographic nonces, keys and digest values using Base32 encoding that resists semantic substitution attacks. UDF </w:t>
+      </w:r>
+      <w:r>
+        <w:lastRenderedPageBreak/>
+        <w:t>provides a convenient format for data entry. Since the encoding used is case-insensitive, UDFs may if necessary be read out over a voice link without excessive inconvenience.</w:t>
       </w:r>
     </w:p>
     <w:p>
@@ -4059,6 +4144,7 @@
     </w:p>
     <w:p>
       <w:r>
+        <w:lastRenderedPageBreak/>
         <w:t>An EARL is resolved by presenting the content digest fingerprint of the encryption key to a Web service hosted at the specified domain. The service returns a DARE Envelope whose payload is encrypted and authenticated under the specified master key. Since the content is stored on the service under the fingerprint of the key and not the key itself, the service cannot decrypt the plaintext. Only a party that has access to the encryption key in the QR code can decrypt the message.</w:t>
       </w:r>
     </w:p>
@@ -4274,6 +4360,7 @@
     </w:p>
     <w:p>
       <w:r>
+        <w:lastRenderedPageBreak/>
         <w:t>To recover the master secret, Alice presents the necessary number of key shares. These are used to recover the master secret which is used to generate the decryption key</w:t>
       </w:r>
       <w:r>
@@ -4489,6 +4576,7 @@
         <w:pStyle w:val="Heading2"/>
       </w:pPr>
       <w:r>
+        <w:lastRenderedPageBreak/>
         <w:t>Actors</w:t>
       </w:r>
     </w:p>
@@ -4735,6 +4823,7 @@
         <w:pStyle w:val="Heading3"/>
       </w:pPr>
       <w:r>
+        <w:lastRenderedPageBreak/>
         <w:t>Device</w:t>
       </w:r>
     </w:p>
@@ -4951,6 +5040,7 @@
     </w:p>
     <w:p>
       <w:r>
+        <w:lastRenderedPageBreak/>
         <w:t xml:space="preserve">In the ideal case, the device profile keys are fixed to </w:t>
       </w:r>
       <w:r>
@@ -5139,6 +5229,7 @@
     </w:p>
     <w:p>
       <w:r>
+        <w:lastRenderedPageBreak/>
         <w:t>Three types of Mesh store are currently defined:</w:t>
       </w:r>
     </w:p>
@@ -5316,6 +5407,7 @@
         <w:pStyle w:val="DD"/>
       </w:pPr>
       <w:r>
+        <w:lastRenderedPageBreak/>
         <w:t>Network access configuration information allowing access to wireless networks and VPNs.</w:t>
       </w:r>
     </w:p>
@@ -5577,6 +5669,7 @@
         <w:pStyle w:val="DT"/>
       </w:pPr>
       <w:r>
+        <w:lastRenderedPageBreak/>
         <w:t>Messaging</w:t>
       </w:r>
     </w:p>
@@ -5774,6 +5867,7 @@
     </w:p>
     <w:p>
       <w:r>
+        <w:lastRenderedPageBreak/>
         <w:t>Each entry in the catalog specifies an operation that the service will perform when it receives a request that is authenticated and authorized by the access control policy specified in the entry. Operations include:</w:t>
       </w:r>
     </w:p>
@@ -5968,6 +6062,7 @@
         </w:numPr>
       </w:pPr>
       <w:r>
+        <w:lastRenderedPageBreak/>
         <w:t>Transfer of exceptionally large data sets (Terabytes).</w:t>
       </w:r>
     </w:p>
@@ -6173,7 +6268,11 @@
         <w:t>exceptionally large</w:t>
       </w:r>
       <w:r>
-        <w:t xml:space="preserve"> data sets (i.e. multiple Terabytes) practical as the 'push' phase of the protocol is limited to the transfer of the initial control message. The bulk transfer is implemented as a 'pull' protocol allowing support for features such as continuous integrity checking and resumption of an interrupted transfer.</w:t>
+        <w:t xml:space="preserve"> data sets (i.e. multiple Terabytes) practical as the 'push' phase of the protocol is limited to the transfer of the initial control message. The bulk transfer is </w:t>
+      </w:r>
+      <w:r>
+        <w:lastRenderedPageBreak/>
+        <w:t>implemented as a 'pull' protocol allowing support for features such as continuous integrity checking and resumption of an interrupted transfer.</w:t>
       </w:r>
     </w:p>
     <w:p>

</xml_diff>

<commit_message>
Complete reworking of protocol document and clear all outstanding issues for release
</commit_message>
<xml_diff>
--- a/Outputs/Documents/Word/hallambaker-mesh-1-architecture.docx
+++ b/Outputs/Documents/Word/hallambaker-mesh-1-architecture.docx
@@ -378,11 +378,7 @@
         <w:t>Public</w:t>
       </w:r>
       <w:r>
-        <w:t xml:space="preserve"> Key Infrastructure has only provided effective tools for </w:t>
-      </w:r>
-      <w:r>
-        <w:lastRenderedPageBreak/>
-        <w:t xml:space="preserve">managing </w:t>
+        <w:t xml:space="preserve"> Key Infrastructure has only provided effective tools for managing </w:t>
       </w:r>
       <w:r>
         <w:rPr>
@@ -758,7 +754,6 @@
         <w:pStyle w:val="DD"/>
       </w:pPr>
       <w:r>
-        <w:lastRenderedPageBreak/>
         <w:t>Provides an overview of the Mesh as a system and the relationship between its constituent parts.</w:t>
       </w:r>
     </w:p>
@@ -855,7 +850,7 @@
         <w:t xml:space="preserve">VI Mesh </w:t>
       </w:r>
       <w:r>
-        <w:t>Discovery</w:t>
+        <w:t>Callsign</w:t>
       </w:r>
       <w:r>
         <w:t xml:space="preserve"> Service </w:t>
@@ -883,10 +878,16 @@
         <w:t xml:space="preserve">Describes the Mesh </w:t>
       </w:r>
       <w:r>
-        <w:t>Discovery</w:t>
-      </w:r>
-      <w:r>
-        <w:t xml:space="preserve"> Service that supports mapping of Mesh names to the corresponding Mesh Service Provider.</w:t>
+        <w:t>Callsign</w:t>
+      </w:r>
+      <w:r>
+        <w:t xml:space="preserve"> Service that supports mapping of Mesh </w:t>
+      </w:r>
+      <w:r>
+        <w:t>callsigns</w:t>
+      </w:r>
+      <w:r>
+        <w:t xml:space="preserve"> to the corresponding Mesh Service Provider.</w:t>
       </w:r>
     </w:p>
     <w:p>
@@ -914,7 +915,27 @@
         <w:pStyle w:val="DD"/>
       </w:pPr>
       <w:r>
-        <w:t>Describes the security considerations for the Mesh protocol suite.</w:t>
+        <w:t xml:space="preserve">Describes </w:t>
+      </w:r>
+      <w:r>
+        <w:t>the recommended and required algorithm suites</w:t>
+      </w:r>
+      <w:r>
+        <w:t xml:space="preserve"> and </w:t>
+      </w:r>
+      <w:r>
+        <w:t>the security considerations for the Mesh protocol suite.</w:t>
+      </w:r>
+    </w:p>
+    <w:p>
+      <w:r>
+        <w:t xml:space="preserve">The following documents describe technologies that are used in the Mesh but do not form part of the Mesh </w:t>
+      </w:r>
+      <w:r>
+        <w:t>specification</w:t>
+      </w:r>
+      <w:r>
+        <w:t xml:space="preserve"> suite:</w:t>
       </w:r>
     </w:p>
     <w:p>
@@ -922,40 +943,404 @@
         <w:pStyle w:val="DT"/>
       </w:pPr>
       <w:r>
-        <w:t>VIII Cryptographic Algorithms &lt;norm="draft-hallambaker-mesh-</w:t>
+        <w:t>IX. The Trust Mesh &lt;info="draft-hallambaker-mesh-trust"/&gt;.</w:t>
+      </w:r>
+    </w:p>
+    <w:p>
+      <w:pPr>
+        <w:pStyle w:val="DD"/>
+      </w:pPr>
+      <w:r>
+        <w:t>Describes the social work factor metric used to evaluate the effectiveness of different approaches to exchange of credentials between users and organizations in various contexts and argues for a hybrid approach taking advantage of direct trust, Web of Trust and Trusted Third Party models to provide introductions.</w:t>
+      </w:r>
+    </w:p>
+    <w:p>
+      <w:pPr>
+        <w:pStyle w:val="DT"/>
+      </w:pPr>
+      <w:r>
+        <w:t xml:space="preserve">JSON-BCD Encoding </w:t>
+      </w:r>
+      <w:r>
+        <w:t>&lt;norm="draft-hallambaker-</w:t>
+      </w:r>
+      <w:proofErr w:type="spellStart"/>
+      <w:r>
+        <w:t>jsonbcd</w:t>
+      </w:r>
+      <w:proofErr w:type="spellEnd"/>
+      <w:r>
+        <w:t>"/&gt;</w:t>
+      </w:r>
+      <w:r>
+        <w:t>.</w:t>
+      </w:r>
+    </w:p>
+    <w:p>
+      <w:pPr>
+        <w:pStyle w:val="DD"/>
+      </w:pPr>
+      <w:r>
+        <w:t>Describes extensions to the JSON serialization format to allow direct encoding of binary data (JSON-B), compressed encoding (JSON-C) and extended binary data encoding (JSON-D). Each of these encodings is a superset of the previous one so that JSON-B is a superset of JSON, JSON-C is a superset of JSON-B and JSON-D is a superset of JSON-C.</w:t>
+      </w:r>
+    </w:p>
+    <w:p>
+      <w:pPr>
+        <w:pStyle w:val="DT"/>
+      </w:pPr>
+      <w:r>
+        <w:t>DNS Web Service Discovery &lt;norm="</w:t>
+      </w:r>
+      <w:r>
+        <w:rPr>
+          <w:highlight w:val="white"/>
+        </w:rPr>
+        <w:t>draft-hallambaker-</w:t>
+      </w:r>
+      <w:r>
+        <w:rPr>
+          <w:highlight w:val="white"/>
+        </w:rPr>
+        <w:t>web-service-discovery</w:t>
+      </w:r>
+      <w:r>
+        <w:t>"/&gt;.</w:t>
+      </w:r>
+    </w:p>
+    <w:p>
+      <w:pPr>
+        <w:pStyle w:val="DD"/>
+      </w:pPr>
+      <w:r>
+        <w:t>Describes the means by which prefixed DNS SRV and TXT records are used to perform discovery of Web Services.</w:t>
+      </w:r>
+    </w:p>
+    <w:p>
+      <w:pPr>
+        <w:pStyle w:val="DT"/>
+      </w:pPr>
+      <w:r>
+        <w:t>Threshold Modes in Elliptic Curves</w:t>
+      </w:r>
+      <w:r>
+        <w:t xml:space="preserve"> &lt;norm="draft-hallambaker-</w:t>
+      </w:r>
+      <w:r>
+        <w:t>threshold</w:t>
+      </w:r>
+      <w:r>
+        <w:t>"/&gt;.</w:t>
+      </w:r>
+    </w:p>
+    <w:p>
+      <w:pPr>
+        <w:pStyle w:val="DD"/>
+      </w:pPr>
+      <w:r>
+        <w:t>Describes threshold key generation and key agreement operations for the Ed25519, Ed448, X25519 and X448 elliptic curves.</w:t>
+      </w:r>
+    </w:p>
+    <w:p>
+      <w:pPr>
+        <w:pStyle w:val="DT"/>
+      </w:pPr>
+      <w:r>
+        <w:t>Threshold Signatures in Elliptic Curves</w:t>
+      </w:r>
+      <w:r>
+        <w:t xml:space="preserve"> &lt;norm="draft-hallambaker-</w:t>
+      </w:r>
+      <w:r>
+        <w:t>threshold-sigs</w:t>
+      </w:r>
+      <w:r>
+        <w:t>"/&gt;.</w:t>
+      </w:r>
+    </w:p>
+    <w:p>
+      <w:pPr>
+        <w:pStyle w:val="DD"/>
+      </w:pPr>
+      <w:r>
+        <w:t xml:space="preserve">Describes </w:t>
+      </w:r>
+      <w:r>
+        <w:t xml:space="preserve">creation of </w:t>
+      </w:r>
+      <w:r>
+        <w:t>threshold</w:t>
+      </w:r>
+      <w:r>
+        <w:t xml:space="preserve"> signatures using</w:t>
+      </w:r>
+      <w:r>
+        <w:t xml:space="preserve"> the Ed25519</w:t>
+      </w:r>
+      <w:r>
+        <w:t xml:space="preserve"> and</w:t>
+      </w:r>
+      <w:r>
+        <w:t xml:space="preserve"> Ed448</w:t>
+      </w:r>
+      <w:r>
+        <w:t xml:space="preserve"> </w:t>
+      </w:r>
+      <w:r>
+        <w:t>elliptic curve</w:t>
+      </w:r>
+      <w:r>
+        <w:t>s.</w:t>
+      </w:r>
+    </w:p>
+    <w:p>
+      <w:r>
+        <w:t>The following documents describe aspects of the Mesh Reference implementation:</w:t>
+      </w:r>
+    </w:p>
+    <w:p>
+      <w:pPr>
+        <w:pStyle w:val="DT"/>
+      </w:pPr>
+      <w:r>
+        <w:t>Mesh Developer &lt;norm="</w:t>
+      </w:r>
+      <w:r>
+        <w:t>draft-hallambaker-mesh-</w:t>
+      </w:r>
+      <w:r>
+        <w:rPr>
+          <w:highlight w:val="white"/>
+        </w:rPr>
+        <w:t>developer</w:t>
+      </w:r>
+      <w:r>
+        <w:t>"/&gt;.</w:t>
+      </w:r>
+    </w:p>
+    <w:p>
+      <w:pPr>
+        <w:pStyle w:val="DD"/>
+      </w:pPr>
+      <w:r>
+        <w:t>Describes the reference code distribution license terms, implementation status and currently supported functions.</w:t>
+      </w:r>
+    </w:p>
+    <w:p>
+      <w:pPr>
+        <w:pStyle w:val="DT"/>
+      </w:pPr>
+      <w:r>
+        <w:t>Mesh Platform &lt;norm="draft-hallambaker-mesh-platform"/&gt;.</w:t>
+      </w:r>
+    </w:p>
+    <w:p>
+      <w:pPr>
+        <w:pStyle w:val="DD"/>
+      </w:pPr>
+      <w:r>
+        <w:t>Describes how platform specific functionality such as secure key storage and trustworthy computing features are employed in the Mesh.</w:t>
+      </w:r>
+    </w:p>
+    <w:p>
+      <w:pPr>
+        <w:pStyle w:val="Heading1"/>
+        <w:rPr>
+          <w:highlight w:val="white"/>
+        </w:rPr>
+      </w:pPr>
+      <w:bookmarkStart w:id="4" w:name="_Hlk490646130"/>
+      <w:r>
+        <w:rPr>
+          <w:highlight w:val="white"/>
+        </w:rPr>
+        <w:t>Definitions</w:t>
+      </w:r>
+    </w:p>
+    <w:p>
+      <w:pPr>
+        <w:rPr>
+          <w:highlight w:val="white"/>
+        </w:rPr>
+      </w:pPr>
+      <w:r>
+        <w:rPr>
+          <w:highlight w:val="white"/>
+        </w:rPr>
+        <w:t>This section presents the related specifications and standards on which the Mesh is built, the terms that are used as terms of art within the Mesh protocols and applications and the terms used as requirements language.</w:t>
+      </w:r>
+    </w:p>
+    <w:p>
+      <w:pPr>
+        <w:pStyle w:val="Heading2"/>
+        <w:rPr>
+          <w:highlight w:val="white"/>
+        </w:rPr>
+      </w:pPr>
+      <w:r>
+        <w:rPr>
+          <w:highlight w:val="white"/>
+        </w:rPr>
+        <w:t>Related Specifications</w:t>
+      </w:r>
+    </w:p>
+    <w:p>
+      <w:pPr>
+        <w:rPr>
+          <w:highlight w:val="white"/>
+        </w:rPr>
+      </w:pPr>
+      <w:r>
+        <w:rPr>
+          <w:highlight w:val="white"/>
+        </w:rPr>
+        <w:t>Besides the documents that form the Mesh core, the Mesh makes use of many existing Internet standards, including:</w:t>
+      </w:r>
+    </w:p>
+    <w:bookmarkEnd w:id="4"/>
+    <w:p>
+      <w:pPr>
+        <w:pStyle w:val="DT"/>
+        <w:rPr>
+          <w:highlight w:val="white"/>
+        </w:rPr>
+      </w:pPr>
+      <w:r>
+        <w:rPr>
+          <w:highlight w:val="white"/>
+        </w:rPr>
+        <w:t>Cryptographic Algorithms</w:t>
+      </w:r>
+    </w:p>
+    <w:p>
+      <w:pPr>
+        <w:pStyle w:val="DD"/>
+      </w:pPr>
+      <w:r>
+        <w:t xml:space="preserve">The </w:t>
+      </w:r>
+      <w:r>
+        <w:t xml:space="preserve">RECOMMENDED </w:t>
+      </w:r>
+      <w:r>
+        <w:t xml:space="preserve">and </w:t>
+      </w:r>
+      <w:r>
+        <w:t>REQUIRED c</w:t>
+      </w:r>
+      <w:r>
+        <w:t xml:space="preserve">ryptographic </w:t>
+      </w:r>
+      <w:r>
+        <w:t xml:space="preserve">algorithms </w:t>
+      </w:r>
+      <w:r>
+        <w:t xml:space="preserve">for Mesh implementations are specified in </w:t>
+      </w:r>
+      <w:r>
+        <w:t>&lt;norm="draft-hallambaker-mesh-</w:t>
       </w:r>
       <w:r>
         <w:t>cryptography</w:t>
       </w:r>
       <w:r>
-        <w:t>"/&gt;.</w:t>
+        <w:t>"/&gt;</w:t>
+      </w:r>
+      <w:r>
+        <w:t>.</w:t>
       </w:r>
     </w:p>
     <w:p>
       <w:pPr>
         <w:pStyle w:val="DD"/>
-      </w:pPr>
-      <w:r>
-        <w:t>Describes the recommended and required algorithm suites for Mesh applications and the implementation of the multi-party cryptography techniques used in the Mesh.</w:t>
-      </w:r>
-    </w:p>
-    <w:p>
-      <w:r>
-        <w:t xml:space="preserve">The following documents describe technologies that are used in the Mesh but do not form part of the Mesh </w:t>
-      </w:r>
-      <w:r>
-        <w:t>specification</w:t>
-      </w:r>
-      <w:r>
-        <w:t xml:space="preserve"> suite:</w:t>
+        <w:rPr>
+          <w:highlight w:val="white"/>
+        </w:rPr>
+      </w:pPr>
+      <w:r>
+        <w:rPr>
+          <w:highlight w:val="white"/>
+        </w:rPr>
+        <w:t>In addition</w:t>
+      </w:r>
+      <w:r>
+        <w:rPr>
+          <w:highlight w:val="white"/>
+        </w:rPr>
+        <w:t>,</w:t>
+      </w:r>
+      <w:r>
+        <w:rPr>
+          <w:highlight w:val="white"/>
+        </w:rPr>
+        <w:t xml:space="preserve"> </w:t>
+      </w:r>
+      <w:r>
+        <w:rPr>
+          <w:highlight w:val="white"/>
+        </w:rPr>
+        <w:t xml:space="preserve">Mesh </w:t>
+      </w:r>
+      <w:r>
+        <w:rPr>
+          <w:highlight w:val="white"/>
+        </w:rPr>
+        <w:t xml:space="preserve">Devices used to administer non-Mesh applications </w:t>
+      </w:r>
+      <w:r>
+        <w:rPr>
+          <w:highlight w:val="white"/>
+        </w:rPr>
+        <w:t>require</w:t>
+      </w:r>
+      <w:r>
+        <w:rPr>
+          <w:highlight w:val="white"/>
+        </w:rPr>
+        <w:t xml:space="preserve"> support </w:t>
+      </w:r>
+      <w:r>
+        <w:rPr>
+          <w:highlight w:val="white"/>
+        </w:rPr>
+        <w:t xml:space="preserve">for </w:t>
+      </w:r>
+      <w:r>
+        <w:rPr>
+          <w:highlight w:val="white"/>
+        </w:rPr>
+        <w:t xml:space="preserve">the </w:t>
+      </w:r>
+      <w:r>
+        <w:rPr>
+          <w:highlight w:val="white"/>
+        </w:rPr>
+        <w:t xml:space="preserve">cryptographic algorithm suites </w:t>
+      </w:r>
+      <w:r>
+        <w:rPr>
+          <w:highlight w:val="white"/>
+        </w:rPr>
+        <w:t>relevant to</w:t>
+      </w:r>
+      <w:r>
+        <w:rPr>
+          <w:highlight w:val="white"/>
+        </w:rPr>
+        <w:t xml:space="preserve"> the application. </w:t>
       </w:r>
     </w:p>
     <w:p>
       <w:pPr>
         <w:pStyle w:val="DT"/>
-      </w:pPr>
-      <w:r>
-        <w:t>IX. The Trust Mesh &lt;info="draft-hallambaker-mesh-trust"/&gt;.</w:t>
+        <w:rPr>
+          <w:highlight w:val="white"/>
+        </w:rPr>
+      </w:pPr>
+      <w:r>
+        <w:rPr>
+          <w:highlight w:val="white"/>
+        </w:rPr>
+        <w:t>Transport</w:t>
       </w:r>
     </w:p>
     <w:p>
@@ -963,29 +1348,27 @@
         <w:pStyle w:val="DD"/>
       </w:pPr>
       <w:r>
-        <w:t>Describes the social work factor metric used to evaluate the effectiveness of different approaches to exchange of credentials between users and organizations in various contexts and argues for a hybrid approach taking advantage of direct trust, Web of Trust and Trusted Third Party models to provide introductions.</w:t>
+        <w:rPr>
+          <w:highlight w:val="white"/>
+        </w:rPr>
+        <w:t xml:space="preserve">All Mesh Services make use of multiple layers of security. Protection against traffic analysis and metadata attacks are provided by use of Transport Layer Security </w:t>
+      </w:r>
+      <w:r>
+        <w:t>&lt;norm="RFC5246"/&gt;. At present, the HTTP/1.1 &lt;norm="RFC7231"/&gt; protocol is used to provide framing of transaction messages.</w:t>
       </w:r>
     </w:p>
     <w:p>
       <w:pPr>
         <w:pStyle w:val="DT"/>
-      </w:pPr>
-      <w:r>
-        <w:t xml:space="preserve">JSON-BCD Encoding </w:t>
-      </w:r>
-      <w:r>
-        <w:t>&lt;norm="draft-hallambaker-</w:t>
-      </w:r>
-      <w:proofErr w:type="spellStart"/>
-      <w:r>
-        <w:t>jsonbcd</w:t>
-      </w:r>
-      <w:proofErr w:type="spellEnd"/>
-      <w:r>
-        <w:t>"/&gt;</w:t>
-      </w:r>
-      <w:r>
-        <w:t>.</w:t>
+        <w:rPr>
+          <w:highlight w:val="white"/>
+        </w:rPr>
+      </w:pPr>
+      <w:r>
+        <w:rPr>
+          <w:highlight w:val="white"/>
+        </w:rPr>
+        <w:t>Encoding</w:t>
       </w:r>
     </w:p>
     <w:p>
@@ -993,406 +1376,9 @@
         <w:pStyle w:val="DD"/>
       </w:pPr>
       <w:r>
-        <w:t>Describes extensions to the JSON serialization format to allow direct encoding of binary data (JSON-B), compressed encoding (JSON-C) and extended binary data encoding (JSON-D). Each of these encodings is a superset of the previous one so that JSON-B is a superset of JSON, JSON-C is a superset of JSON-B and JSON-D is a superset of JSON-C.</w:t>
-      </w:r>
-    </w:p>
-    <w:p>
-      <w:pPr>
-        <w:pStyle w:val="DT"/>
-      </w:pPr>
-      <w:r>
-        <w:lastRenderedPageBreak/>
-        <w:t>DNS Web Service Discovery &lt;norm="</w:t>
-      </w:r>
-      <w:r>
-        <w:rPr>
-          <w:highlight w:val="white"/>
-        </w:rPr>
-        <w:t>draft-hallambaker-</w:t>
-      </w:r>
-      <w:r>
-        <w:rPr>
-          <w:highlight w:val="white"/>
-        </w:rPr>
-        <w:t>web-service-discovery</w:t>
-      </w:r>
-      <w:r>
-        <w:t>"/&gt;.</w:t>
-      </w:r>
-    </w:p>
-    <w:p>
-      <w:pPr>
-        <w:pStyle w:val="DD"/>
-      </w:pPr>
-      <w:r>
-        <w:t>Describes the means by which prefixed DNS SRV and TXT records are used to perform discovery of Web Services.</w:t>
-      </w:r>
-    </w:p>
-    <w:p>
-      <w:pPr>
-        <w:pStyle w:val="DT"/>
-      </w:pPr>
-      <w:r>
-        <w:t>Threshold Modes in Elliptic Curves</w:t>
-      </w:r>
-      <w:r>
-        <w:t xml:space="preserve"> &lt;norm="draft-hallambaker-</w:t>
-      </w:r>
-      <w:r>
-        <w:t>threshold</w:t>
-      </w:r>
-      <w:r>
-        <w:t>"/&gt;.</w:t>
-      </w:r>
-    </w:p>
-    <w:p>
-      <w:pPr>
-        <w:pStyle w:val="DD"/>
-      </w:pPr>
-      <w:r>
-        <w:t>Describes threshold key generation and key agreement operations for the Ed25519, Ed448, X25519 and X448 elliptic curves.</w:t>
-      </w:r>
-    </w:p>
-    <w:p>
-      <w:pPr>
-        <w:pStyle w:val="DT"/>
-      </w:pPr>
-      <w:r>
-        <w:t>Threshold Signatures in Elliptic Curves</w:t>
-      </w:r>
-      <w:r>
-        <w:t xml:space="preserve"> &lt;norm="draft-hallambaker-</w:t>
-      </w:r>
-      <w:r>
-        <w:t>threshold-sigs</w:t>
-      </w:r>
-      <w:r>
-        <w:t>"/&gt;.</w:t>
-      </w:r>
-    </w:p>
-    <w:p>
-      <w:pPr>
-        <w:pStyle w:val="DD"/>
-      </w:pPr>
-      <w:r>
-        <w:t xml:space="preserve">Describes </w:t>
-      </w:r>
-      <w:r>
-        <w:t xml:space="preserve">creation of </w:t>
-      </w:r>
-      <w:r>
-        <w:t>threshold</w:t>
-      </w:r>
-      <w:r>
-        <w:t xml:space="preserve"> signatures using</w:t>
-      </w:r>
-      <w:r>
-        <w:t xml:space="preserve"> the Ed25519</w:t>
-      </w:r>
-      <w:r>
-        <w:t xml:space="preserve"> and</w:t>
-      </w:r>
-      <w:r>
-        <w:t xml:space="preserve"> Ed448</w:t>
-      </w:r>
-      <w:r>
-        <w:t xml:space="preserve"> </w:t>
-      </w:r>
-      <w:r>
-        <w:t>elliptic curve</w:t>
-      </w:r>
-      <w:r>
-        <w:t>s.</w:t>
-      </w:r>
-    </w:p>
-    <w:p>
-      <w:r>
-        <w:t>The following documents describe aspects of the Mesh Reference implementation:</w:t>
-      </w:r>
-    </w:p>
-    <w:p>
-      <w:pPr>
-        <w:pStyle w:val="DT"/>
-      </w:pPr>
-      <w:r>
-        <w:t>Mesh Developer &lt;norm="</w:t>
-      </w:r>
-      <w:r>
-        <w:t>draft-hallambaker-mesh-</w:t>
-      </w:r>
-      <w:r>
-        <w:rPr>
-          <w:highlight w:val="white"/>
-        </w:rPr>
-        <w:t>developer</w:t>
-      </w:r>
-      <w:r>
-        <w:t>"/&gt;.</w:t>
-      </w:r>
-    </w:p>
-    <w:p>
-      <w:pPr>
-        <w:pStyle w:val="DD"/>
-      </w:pPr>
-      <w:r>
-        <w:t>Describes the reference code distribution license terms, implementation status and currently supported functions.</w:t>
-      </w:r>
-    </w:p>
-    <w:p>
-      <w:pPr>
-        <w:pStyle w:val="DT"/>
-      </w:pPr>
-      <w:r>
-        <w:t>Mesh Platform &lt;norm="draft-hallambaker-mesh-platform"/&gt;.</w:t>
-      </w:r>
-    </w:p>
-    <w:p>
-      <w:pPr>
-        <w:pStyle w:val="DD"/>
-      </w:pPr>
-      <w:r>
-        <w:t>Describes how platform specific functionality such as secure key storage and trustworthy computing features are employed in the Mesh.</w:t>
-      </w:r>
-    </w:p>
-    <w:p>
-      <w:pPr>
-        <w:pStyle w:val="Heading1"/>
-        <w:rPr>
-          <w:highlight w:val="white"/>
-        </w:rPr>
-      </w:pPr>
-      <w:bookmarkStart w:id="4" w:name="_Hlk490646130"/>
-      <w:r>
-        <w:rPr>
-          <w:highlight w:val="white"/>
-        </w:rPr>
-        <w:t>Definitions</w:t>
-      </w:r>
-    </w:p>
-    <w:p>
-      <w:pPr>
-        <w:rPr>
-          <w:highlight w:val="white"/>
-        </w:rPr>
-      </w:pPr>
-      <w:r>
-        <w:rPr>
-          <w:highlight w:val="white"/>
-        </w:rPr>
-        <w:t>This section presents the related specifications and standards on which the Mesh is built, the terms that are used as terms of art within the Mesh protocols and applications and the terms used as requirements language.</w:t>
-      </w:r>
-    </w:p>
-    <w:p>
-      <w:pPr>
-        <w:pStyle w:val="Heading2"/>
-        <w:rPr>
-          <w:highlight w:val="white"/>
-        </w:rPr>
-      </w:pPr>
-      <w:r>
-        <w:rPr>
-          <w:highlight w:val="white"/>
-        </w:rPr>
-        <w:t>Related Specifications</w:t>
-      </w:r>
-    </w:p>
-    <w:p>
-      <w:pPr>
-        <w:rPr>
-          <w:highlight w:val="white"/>
-        </w:rPr>
-      </w:pPr>
-      <w:r>
-        <w:rPr>
-          <w:highlight w:val="white"/>
-        </w:rPr>
-        <w:t>Besides the documents that form the Mesh core, the Mesh makes use of many existing Internet standards, including:</w:t>
-      </w:r>
-    </w:p>
-    <w:bookmarkEnd w:id="4"/>
-    <w:p>
-      <w:pPr>
-        <w:pStyle w:val="DT"/>
-        <w:rPr>
-          <w:highlight w:val="white"/>
-        </w:rPr>
-      </w:pPr>
-      <w:r>
-        <w:rPr>
-          <w:highlight w:val="white"/>
-        </w:rPr>
-        <w:t>Cryptographic Algorithms</w:t>
-      </w:r>
-    </w:p>
-    <w:p>
-      <w:pPr>
-        <w:pStyle w:val="DD"/>
-      </w:pPr>
-      <w:r>
-        <w:t xml:space="preserve">The </w:t>
-      </w:r>
-      <w:r>
-        <w:t xml:space="preserve">RECOMMENDED </w:t>
-      </w:r>
-      <w:r>
-        <w:t xml:space="preserve">and </w:t>
-      </w:r>
-      <w:r>
-        <w:t>REQUIRED c</w:t>
-      </w:r>
-      <w:r>
-        <w:t xml:space="preserve">ryptographic </w:t>
-      </w:r>
-      <w:r>
-        <w:t xml:space="preserve">algorithms </w:t>
-      </w:r>
-      <w:r>
-        <w:t xml:space="preserve">for Mesh implementations are specified in </w:t>
-      </w:r>
-      <w:r>
-        <w:t>&lt;norm="draft-hallambaker-mesh-</w:t>
-      </w:r>
-      <w:r>
-        <w:t>cryptography</w:t>
-      </w:r>
-      <w:r>
-        <w:t>"/&gt;</w:t>
-      </w:r>
-      <w:r>
-        <w:t>.</w:t>
-      </w:r>
-    </w:p>
-    <w:p>
-      <w:pPr>
-        <w:pStyle w:val="DD"/>
-        <w:rPr>
-          <w:highlight w:val="white"/>
-        </w:rPr>
-      </w:pPr>
-      <w:r>
-        <w:rPr>
-          <w:highlight w:val="white"/>
-        </w:rPr>
-        <w:t>In addition</w:t>
-      </w:r>
-      <w:r>
-        <w:rPr>
-          <w:highlight w:val="white"/>
-        </w:rPr>
-        <w:t>,</w:t>
-      </w:r>
-      <w:r>
-        <w:rPr>
-          <w:highlight w:val="white"/>
-        </w:rPr>
-        <w:t xml:space="preserve"> </w:t>
-      </w:r>
-      <w:r>
-        <w:rPr>
-          <w:highlight w:val="white"/>
-        </w:rPr>
-        <w:t xml:space="preserve">Mesh </w:t>
-      </w:r>
-      <w:r>
-        <w:rPr>
-          <w:highlight w:val="white"/>
-        </w:rPr>
-        <w:t xml:space="preserve">Devices used to administer non-Mesh applications </w:t>
-      </w:r>
-      <w:r>
-        <w:rPr>
-          <w:highlight w:val="white"/>
-        </w:rPr>
-        <w:t>require</w:t>
-      </w:r>
-      <w:r>
-        <w:rPr>
-          <w:highlight w:val="white"/>
-        </w:rPr>
-        <w:t xml:space="preserve"> support </w:t>
-      </w:r>
-      <w:r>
-        <w:rPr>
-          <w:highlight w:val="white"/>
-        </w:rPr>
-        <w:t xml:space="preserve">for </w:t>
-      </w:r>
-      <w:r>
-        <w:rPr>
-          <w:highlight w:val="white"/>
-        </w:rPr>
-        <w:t xml:space="preserve">the </w:t>
-      </w:r>
-      <w:r>
-        <w:rPr>
-          <w:highlight w:val="white"/>
-        </w:rPr>
-        <w:t xml:space="preserve">cryptographic algorithm suites </w:t>
-      </w:r>
-      <w:r>
-        <w:rPr>
-          <w:highlight w:val="white"/>
-        </w:rPr>
-        <w:t>relevant to</w:t>
-      </w:r>
-      <w:r>
-        <w:rPr>
-          <w:highlight w:val="white"/>
-        </w:rPr>
-        <w:t xml:space="preserve"> the application. </w:t>
-      </w:r>
-    </w:p>
-    <w:p>
-      <w:pPr>
-        <w:pStyle w:val="DT"/>
-        <w:rPr>
-          <w:highlight w:val="white"/>
-        </w:rPr>
-      </w:pPr>
-      <w:r>
-        <w:rPr>
-          <w:highlight w:val="white"/>
-        </w:rPr>
-        <w:t>Transport</w:t>
-      </w:r>
-    </w:p>
-    <w:p>
-      <w:pPr>
-        <w:pStyle w:val="DD"/>
-      </w:pPr>
-      <w:r>
-        <w:rPr>
-          <w:highlight w:val="white"/>
-        </w:rPr>
-        <w:t xml:space="preserve">All Mesh Services make use of multiple layers of security. Protection against traffic analysis and metadata attacks are provided by use of Transport Layer Security </w:t>
-      </w:r>
-      <w:r>
-        <w:t>&lt;norm="RFC5246"/&gt;. At present, the HTTP/1.1 &lt;norm="RFC7231"/&gt; protocol is used to provide framing of transaction messages.</w:t>
-      </w:r>
-    </w:p>
-    <w:p>
-      <w:pPr>
-        <w:pStyle w:val="DT"/>
-        <w:rPr>
-          <w:highlight w:val="white"/>
-        </w:rPr>
-      </w:pPr>
-      <w:r>
-        <w:rPr>
-          <w:highlight w:val="white"/>
-        </w:rPr>
-        <w:t>Encoding</w:t>
-      </w:r>
-    </w:p>
-    <w:p>
-      <w:pPr>
-        <w:pStyle w:val="DD"/>
-      </w:pPr>
-      <w:r>
-        <w:rPr>
-          <w:highlight w:val="white"/>
-        </w:rPr>
-        <w:lastRenderedPageBreak/>
+        <w:rPr>
+          <w:highlight w:val="white"/>
+        </w:rPr>
         <w:t xml:space="preserve">All Mesh protocols and data structures are expressed in the JSON data model and all Mesh applications accept data in standard JSON encoding </w:t>
       </w:r>
       <w:r>
@@ -1631,7 +1617,6 @@
     </w:p>
     <w:p>
       <w:r>
-        <w:lastRenderedPageBreak/>
         <w:t xml:space="preserve">The Mesh is based on the principle of radical distrust, that is, if a party is capable of defecting, we assume that they will. As the Russian proverb goes: </w:t>
       </w:r>
       <w:proofErr w:type="spellStart"/>
@@ -1824,7 +1809,6 @@
         <w:pStyle w:val="Heading2"/>
       </w:pPr>
       <w:r>
-        <w:lastRenderedPageBreak/>
         <w:t>The Device</w:t>
       </w:r>
       <w:r>
@@ -1972,7 +1956,6 @@
     </w:p>
     <w:p>
       <w:r>
-        <w:lastRenderedPageBreak/>
         <w:t>Rather than writing down configuration steps and giving them to the user, we should turn them into code and give them to a machine. Users should never be required to do the work of the machine. Nor should any programmer be allowed to insult the user by casting their effort aside and requiring it to be re-entered.</w:t>
       </w:r>
     </w:p>
@@ -2110,11 +2093,7 @@
         <w:t xml:space="preserve"> reverse th</w:t>
       </w:r>
       <w:r>
-        <w:t xml:space="preserve">e traditional bias, it is also a recognition of the fact that we must understand the needs of the individual </w:t>
-      </w:r>
-      <w:r>
-        <w:lastRenderedPageBreak/>
-        <w:t xml:space="preserve">user before attempting to understand the additional needs of an enterprise </w:t>
+        <w:t xml:space="preserve">e traditional bias, it is also a recognition of the fact that we must understand the needs of the individual user before attempting to understand the additional needs of an enterprise </w:t>
       </w:r>
       <w:r>
         <w:t xml:space="preserve">IT department serving a </w:t>
@@ -2366,7 +2345,6 @@
         <w:pStyle w:val="Heading3"/>
       </w:pPr>
       <w:r>
-        <w:lastRenderedPageBreak/>
         <w:t>Encrypting and Decrypting files.</w:t>
       </w:r>
     </w:p>
@@ -2510,11 +2488,7 @@
         <w:pStyle w:val="DD"/>
       </w:pPr>
       <w:r>
-        <w:t xml:space="preserve">A PIN code is generated on an administration device and passed to the connecting device out of band. The connecting device provides proof of knowledge of this PIN code when making the </w:t>
-      </w:r>
-      <w:r>
-        <w:lastRenderedPageBreak/>
-        <w:t>connection request allowing an administration device to approve the request automatically without further user interaction.</w:t>
+        <w:t>A PIN code is generated on an administration device and passed to the connecting device out of band. The connecting device provides proof of knowledge of this PIN code when making the connection request allowing an administration device to approve the request automatically without further user interaction.</w:t>
       </w:r>
     </w:p>
     <w:p>
@@ -2681,11 +2655,7 @@
     </w:p>
     <w:p>
       <w:r>
-        <w:t xml:space="preserve">In this case Alice has chosen to use an SSH configuration in which a single client key is shared across multiple devices. The Mesh is in principle capable of supporting more sophisticated configurations in which use of the client key is under control of a threshold service and/or each device has its own individual private. Consideration of these configuration modes is currently outside the scope of work for the Mesh and is probably more usefully considered as part of an effort to integrate Mesh functionality </w:t>
-      </w:r>
-      <w:r>
-        <w:lastRenderedPageBreak/>
-        <w:t xml:space="preserve">into </w:t>
+        <w:t xml:space="preserve">In this case Alice has chosen to use an SSH configuration in which a single client key is shared across multiple devices. The Mesh is in principle capable of supporting more sophisticated configurations in which use of the client key is under control of a threshold service and/or each device has its own individual private. Consideration of these configuration modes is currently outside the scope of work for the Mesh and is probably more usefully considered as part of an effort to integrate Mesh functionality into </w:t>
       </w:r>
       <w:r>
         <w:t xml:space="preserve">the </w:t>
@@ -2839,11 +2809,7 @@
         <w:t>,</w:t>
       </w:r>
       <w:r>
-        <w:t xml:space="preserve"> while Mesh messaging has been designed to enable replacement of SMTP in the long term, it is not currently a focus for the client implementations. Use of Mesh messaging is thus currently limited to support for applications built on the Mesh platform. One of those applications is the </w:t>
-      </w:r>
-      <w:r>
-        <w:lastRenderedPageBreak/>
-        <w:t>device connection protocol describe earlier. Another is the contact exchange protocol used to acquire contact information from other Mesh users.</w:t>
+        <w:t xml:space="preserve"> while Mesh messaging has been designed to enable replacement of SMTP in the long term, it is not currently a focus for the client implementations. Use of Mesh messaging is thus currently limited to support for applications built on the Mesh platform. One of those applications is the device connection protocol describe earlier. Another is the contact exchange protocol used to acquire contact information from other Mesh users.</w:t>
       </w:r>
     </w:p>
     <w:p>
@@ -2995,11 +2961,7 @@
     </w:p>
     <w:p>
       <w:r>
-        <w:t xml:space="preserve">Instead of being asked to present a meaningless numeric code, Alice is presented a request from a named, authenticated source to confirm a specific action. Alice's response will be signed using a </w:t>
-      </w:r>
-      <w:r>
-        <w:lastRenderedPageBreak/>
-        <w:t>signature key that is unique to the particular confirmation device she uses, thus providing a non-repudiable record of her decision.</w:t>
+        <w:t>Instead of being asked to present a meaningless numeric code, Alice is presented a request from a named, authenticated source to confirm a specific action. Alice's response will be signed using a signature key that is unique to the particular confirmation device she uses, thus providing a non-repudiable record of her decision.</w:t>
       </w:r>
     </w:p>
     <w:p>
@@ -3154,7 +3116,6 @@
     </w:p>
     <w:p>
       <w:r>
-        <w:lastRenderedPageBreak/>
         <w:t>Recovery of the key data requires the key recovery record and a quorum of the key shares:</w:t>
       </w:r>
     </w:p>
@@ -3289,7 +3250,6 @@
     </w:p>
     <w:p>
       <w:r>
-        <w:lastRenderedPageBreak/>
         <w:t xml:space="preserve">For example, Alice uses her Desktop and Laptop to exchange end-to-end secure Mesh Messages and documents but her Internet-of-Things food blender and light bulb are limited in the range of functions they support and the telemetry information they provide. The IoT devices connect to a Mesh Hub which acts as an always-on point of presence for the device state and allows complex cryptographic operations to be offloaded if necessary. </w:t>
       </w:r>
     </w:p>
@@ -3440,7 +3400,6 @@
         <w:pStyle w:val="Heading2"/>
       </w:pPr>
       <w:r>
-        <w:lastRenderedPageBreak/>
         <w:t>Threshold</w:t>
       </w:r>
       <w:r>
@@ -3817,7 +3776,6 @@
         <w:pStyle w:val="Heading3"/>
       </w:pPr>
       <w:r>
-        <w:lastRenderedPageBreak/>
         <w:t>DARE Envelope</w:t>
       </w:r>
     </w:p>
@@ -3982,11 +3940,7 @@
     </w:p>
     <w:p>
       <w:r>
-        <w:t xml:space="preserve">The Uniform Data Fingerprint (UDF) format provides a compact means of presenting cryptographic nonces, keys and digest values using Base32 encoding that resists semantic substitution attacks. UDF </w:t>
-      </w:r>
-      <w:r>
-        <w:lastRenderedPageBreak/>
-        <w:t>provides a convenient format for data entry. Since the encoding used is case-insensitive, UDFs may if necessary be read out over a voice link without excessive inconvenience.</w:t>
+        <w:t>The Uniform Data Fingerprint (UDF) format provides a compact means of presenting cryptographic nonces, keys and digest values using Base32 encoding that resists semantic substitution attacks. UDF provides a convenient format for data entry. Since the encoding used is case-insensitive, UDFs may if necessary be read out over a voice link without excessive inconvenience.</w:t>
       </w:r>
     </w:p>
     <w:p>
@@ -4144,7 +4098,6 @@
     </w:p>
     <w:p>
       <w:r>
-        <w:lastRenderedPageBreak/>
         <w:t>An EARL is resolved by presenting the content digest fingerprint of the encryption key to a Web service hosted at the specified domain. The service returns a DARE Envelope whose payload is encrypted and authenticated under the specified master key. Since the content is stored on the service under the fingerprint of the key and not the key itself, the service cannot decrypt the plaintext. Only a party that has access to the encryption key in the QR code can decrypt the message.</w:t>
       </w:r>
     </w:p>
@@ -4360,7 +4313,6 @@
     </w:p>
     <w:p>
       <w:r>
-        <w:lastRenderedPageBreak/>
         <w:t>To recover the master secret, Alice presents the necessary number of key shares. These are used to recover the master secret which is used to generate the decryption key</w:t>
       </w:r>
       <w:r>
@@ -4576,7 +4528,6 @@
         <w:pStyle w:val="Heading2"/>
       </w:pPr>
       <w:r>
-        <w:lastRenderedPageBreak/>
         <w:t>Actors</w:t>
       </w:r>
     </w:p>
@@ -4823,7 +4774,6 @@
         <w:pStyle w:val="Heading3"/>
       </w:pPr>
       <w:r>
-        <w:lastRenderedPageBreak/>
         <w:t>Device</w:t>
       </w:r>
     </w:p>
@@ -5040,7 +4990,6 @@
     </w:p>
     <w:p>
       <w:r>
-        <w:lastRenderedPageBreak/>
         <w:t xml:space="preserve">In the ideal case, the device profile keys are fixed to </w:t>
       </w:r>
       <w:r>
@@ -5229,7 +5178,6 @@
     </w:p>
     <w:p>
       <w:r>
-        <w:lastRenderedPageBreak/>
         <w:t>Three types of Mesh store are currently defined:</w:t>
       </w:r>
     </w:p>
@@ -5407,7 +5355,6 @@
         <w:pStyle w:val="DD"/>
       </w:pPr>
       <w:r>
-        <w:lastRenderedPageBreak/>
         <w:t>Network access configuration information allowing access to wireless networks and VPNs.</w:t>
       </w:r>
     </w:p>
@@ -5669,7 +5616,6 @@
         <w:pStyle w:val="DT"/>
       </w:pPr>
       <w:r>
-        <w:lastRenderedPageBreak/>
         <w:t>Messaging</w:t>
       </w:r>
     </w:p>
@@ -5867,7 +5813,6 @@
     </w:p>
     <w:p>
       <w:r>
-        <w:lastRenderedPageBreak/>
         <w:t>Each entry in the catalog specifies an operation that the service will perform when it receives a request that is authenticated and authorized by the access control policy specified in the entry. Operations include:</w:t>
       </w:r>
     </w:p>
@@ -6062,7 +6007,6 @@
         </w:numPr>
       </w:pPr>
       <w:r>
-        <w:lastRenderedPageBreak/>
         <w:t>Transfer of exceptionally large data sets (Terabytes).</w:t>
       </w:r>
     </w:p>
@@ -6268,11 +6212,7 @@
         <w:t>exceptionally large</w:t>
       </w:r>
       <w:r>
-        <w:t xml:space="preserve"> data sets (i.e. multiple Terabytes) practical as the 'push' phase of the protocol is limited to the transfer of the initial control message. The bulk transfer is </w:t>
-      </w:r>
-      <w:r>
-        <w:lastRenderedPageBreak/>
-        <w:t>implemented as a 'pull' protocol allowing support for features such as continuous integrity checking and resumption of an interrupted transfer.</w:t>
+        <w:t xml:space="preserve"> data sets (i.e. multiple Terabytes) practical as the 'push' phase of the protocol is limited to the transfer of the initial control message. The bulk transfer is implemented as a 'pull' protocol allowing support for features such as continuous integrity checking and resumption of an interrupted transfer.</w:t>
       </w:r>
     </w:p>
     <w:p>

</xml_diff>

<commit_message>
New examples for revised writeup of
</commit_message>
<xml_diff>
--- a/Outputs/Documents/Word/hallambaker-mesh-1-architecture.docx
+++ b/Outputs/Documents/Word/hallambaker-mesh-1-architecture.docx
@@ -133,7 +133,15 @@
         <w:pStyle w:val="meta"/>
       </w:pPr>
       <w:r>
-        <w:t>&lt;ipr&gt;trust200902</w:t>
+        <w:t>&lt;</w:t>
+      </w:r>
+      <w:proofErr w:type="spellStart"/>
+      <w:r>
+        <w:t>ipr</w:t>
+      </w:r>
+      <w:proofErr w:type="spellEnd"/>
+      <w:r>
+        <w:t>&gt;trust200902</w:t>
       </w:r>
     </w:p>
     <w:p>
@@ -192,7 +200,21 @@
         <w:rPr>
           <w:highlight w:val="white"/>
         </w:rPr>
-        <w:t xml:space="preserve">    &lt;firstname&gt;Phillip</w:t>
+        <w:t xml:space="preserve">    &lt;</w:t>
+      </w:r>
+      <w:proofErr w:type="spellStart"/>
+      <w:r>
+        <w:rPr>
+          <w:highlight w:val="white"/>
+        </w:rPr>
+        <w:t>firstname</w:t>
+      </w:r>
+      <w:proofErr w:type="spellEnd"/>
+      <w:r>
+        <w:rPr>
+          <w:highlight w:val="white"/>
+        </w:rPr>
+        <w:t>&gt;Phillip</w:t>
       </w:r>
     </w:p>
     <w:p>
@@ -594,7 +616,15 @@
         <w:t xml:space="preserve">authority. </w:t>
       </w:r>
       <w:r>
-        <w:t xml:space="preserve">They may choose to delegate that authority to another to act on their behalf (i.e. a Trusted Third Party) and they may choose to </w:t>
+        <w:t>They may choose to delegate that authority to another to act on their behalf (</w:t>
+      </w:r>
+      <w:proofErr w:type="gramStart"/>
+      <w:r>
+        <w:t>i.e.</w:t>
+      </w:r>
+      <w:proofErr w:type="gramEnd"/>
+      <w:r>
+        <w:t xml:space="preserve"> a Trusted Third Party) and they may choose to </w:t>
       </w:r>
       <w:r>
         <w:t>surrender parts of that authority to others (</w:t>
@@ -846,7 +876,15 @@
         <w:t xml:space="preserve"> </w:t>
       </w:r>
       <w:r>
-        <w:t>&lt;norm="draft-hallambaker-mesh-rud"/&gt;</w:t>
+        <w:t>&lt;norm="draft-hallambaker-mesh-</w:t>
+      </w:r>
+      <w:proofErr w:type="spellStart"/>
+      <w:r>
+        <w:t>rud</w:t>
+      </w:r>
+      <w:proofErr w:type="spellEnd"/>
+      <w:r>
+        <w:t>"/&gt;</w:t>
       </w:r>
       <w:r>
         <w:t>.</w:t>
@@ -1022,9 +1060,11 @@
       <w:r>
         <w:t>&lt;norm="draft-hallambaker-</w:t>
       </w:r>
+      <w:proofErr w:type="spellStart"/>
       <w:r>
         <w:t>jsonbcd</w:t>
       </w:r>
+      <w:proofErr w:type="spellEnd"/>
       <w:r>
         <w:t>"/&gt;</w:t>
       </w:r>
@@ -1383,7 +1423,21 @@
         <w:rPr>
           <w:highlight w:val="white"/>
         </w:rPr>
-        <w:t xml:space="preserve">All Mesh protocols and data structures are expressed in the JSON data model and all Mesh applications accept data in standard JSON encoding </w:t>
+        <w:t xml:space="preserve">All Mesh protocols and data structures are expressed in the JSON data </w:t>
+      </w:r>
+      <w:proofErr w:type="gramStart"/>
+      <w:r>
+        <w:rPr>
+          <w:highlight w:val="white"/>
+        </w:rPr>
+        <w:t>model</w:t>
+      </w:r>
+      <w:proofErr w:type="gramEnd"/>
+      <w:r>
+        <w:rPr>
+          <w:highlight w:val="white"/>
+        </w:rPr>
+        <w:t xml:space="preserve"> and all Mesh applications accept data in standard JSON encoding </w:t>
       </w:r>
       <w:r>
         <w:t>&lt;norm="RFC7159"/&gt;</w:t>
@@ -1591,7 +1645,15 @@
     </w:p>
     <w:p>
       <w:r>
-        <w:t>Today's technology requires users to put their trust in an endless variety of devices, software and services they cannot fully understand let alone control. Even the humble television of the 20th century has been replaced by a 'smart' TV with 15 million lines of code</w:t>
+        <w:t xml:space="preserve">Today's technology requires users to put their trust in an endless variety of devices, </w:t>
+      </w:r>
+      <w:proofErr w:type="gramStart"/>
+      <w:r>
+        <w:t>software</w:t>
+      </w:r>
+      <w:proofErr w:type="gramEnd"/>
+      <w:r>
+        <w:t xml:space="preserve"> and services they cannot fully understand let alone control. Even the humble television of the 20th century has been replaced by a 'smart' TV with 15 million lines of code</w:t>
       </w:r>
       <w:r>
         <w:t xml:space="preserve"> w</w:t>
@@ -1613,12 +1675,44 @@
     </w:p>
     <w:p>
       <w:r>
-        <w:t>The Mesh is based on the principle of radical distrust, that is, if a party is capable of defecting, we assume that they will. As the Russian proverb goes: Доверяй, но проверяй: trust, but verify.</w:t>
-      </w:r>
-    </w:p>
-    <w:p>
-      <w:r>
-        <w:t>In the 1990s, the suggestion that 'hackers' might seek to make financial gains from their activities was denounced as 'fear-mongering'. The suggestion that email or anonymous currencies might be abused received a similar response. Today malware, ransomware and spam have become so ubiquitous that they are no longer news unless the circumstances are particularly egregious.</w:t>
+        <w:t xml:space="preserve">The Mesh is based on the principle of radical distrust, that is, if a party is capable of defecting, we assume that they will. As the Russian proverb goes: </w:t>
+      </w:r>
+      <w:proofErr w:type="spellStart"/>
+      <w:r>
+        <w:t>Доверяй</w:t>
+      </w:r>
+      <w:proofErr w:type="spellEnd"/>
+      <w:r>
+        <w:t xml:space="preserve">, </w:t>
+      </w:r>
+      <w:proofErr w:type="spellStart"/>
+      <w:r>
+        <w:t>но</w:t>
+      </w:r>
+      <w:proofErr w:type="spellEnd"/>
+      <w:r>
+        <w:t xml:space="preserve"> </w:t>
+      </w:r>
+      <w:proofErr w:type="spellStart"/>
+      <w:r>
+        <w:t>проверяй</w:t>
+      </w:r>
+      <w:proofErr w:type="spellEnd"/>
+      <w:r>
+        <w:t>: trust, but verify.</w:t>
+      </w:r>
+    </w:p>
+    <w:p>
+      <w:r>
+        <w:t xml:space="preserve">In the 1990s, the suggestion that 'hackers' might seek to make financial gains from their activities was denounced as 'fear-mongering'. The suggestion that </w:t>
+      </w:r>
+      <w:proofErr w:type="gramStart"/>
+      <w:r>
+        <w:t>email</w:t>
+      </w:r>
+      <w:proofErr w:type="gramEnd"/>
+      <w:r>
+        <w:t xml:space="preserve"> or anonymous currencies might be abused received a similar response. Today malware, ransomware and spam have become so ubiquitous that they are no longer news unless the circumstances are particularly egregious.</w:t>
       </w:r>
       <w:r>
         <w:t xml:space="preserve"> In 1949, </w:t>
@@ -1837,7 +1931,15 @@
     </w:p>
     <w:p>
       <w:r>
-        <w:t xml:space="preserve">One of the most challenging, certainly the most contentious issues in PKI is the means by which cryptographic credentials are published and validated. </w:t>
+        <w:t xml:space="preserve">One of the most challenging, certainly the most contentious </w:t>
+      </w:r>
+      <w:proofErr w:type="gramStart"/>
+      <w:r>
+        <w:t>issues</w:t>
+      </w:r>
+      <w:proofErr w:type="gramEnd"/>
+      <w:r>
+        <w:t xml:space="preserve"> in PKI is the means by which cryptographic credentials are published and validated. </w:t>
       </w:r>
       <w:r>
         <w:t>Here there are two different challenges.</w:t>
@@ -2059,7 +2161,15 @@
         <w:t xml:space="preserve">Development of PKI has traditionally focused on the needs of large enterprises. The Mesh </w:t>
       </w:r>
       <w:r>
-        <w:t>is focused on the individual user. While this change of focus is in part a recognition of the need to</w:t>
+        <w:t xml:space="preserve">is focused on the individual user. While this change of focus is </w:t>
+      </w:r>
+      <w:proofErr w:type="gramStart"/>
+      <w:r>
+        <w:t>in</w:t>
+      </w:r>
+      <w:proofErr w:type="gramEnd"/>
+      <w:r>
+        <w:t xml:space="preserve"> part a recognition of the need to</w:t>
       </w:r>
       <w:r>
         <w:t xml:space="preserve"> reverse th</w:t>
@@ -2122,6 +2232,7 @@
       <w:r>
         <w:t xml:space="preserve">, these use cases are illustrated using the command line tool </w:t>
       </w:r>
+      <w:proofErr w:type="spellStart"/>
       <w:r>
         <w:rPr>
           <w:i/>
@@ -2129,8 +2240,17 @@
         </w:rPr>
         <w:t>meshman</w:t>
       </w:r>
-      <w:r>
-        <w:t xml:space="preserve">, a tool that makes the cryptographic operations explicit. This does not represent the ideal user experience in which Zero-effort security is achieved. Such a user experience requires that the Mesh operations be seamlessly integrated into the user's applications so that instead of using the meshman tool to encrypt or decrypt document, the </w:t>
+      <w:proofErr w:type="spellEnd"/>
+      <w:r>
+        <w:t xml:space="preserve">, a tool that makes the cryptographic operations explicit. This does not represent the ideal user experience in which Zero-effort security is achieved. Such a user experience requires that the Mesh operations be seamlessly integrated into the user's applications so that instead of using the </w:t>
+      </w:r>
+      <w:proofErr w:type="spellStart"/>
+      <w:r>
+        <w:t>meshman</w:t>
+      </w:r>
+      <w:proofErr w:type="spellEnd"/>
+      <w:r>
+        <w:t xml:space="preserve"> tool to encrypt or decrypt document, the </w:t>
       </w:r>
       <w:r>
         <w:t xml:space="preserve">word processor </w:t>
@@ -2163,13 +2283,26 @@
         </w:rPr>
       </w:pPr>
       <w:r>
-        <w:t>&lt;figuresvg="../Images/</w:t>
-      </w:r>
+        <w:t>&lt;</w:t>
+      </w:r>
+      <w:proofErr w:type="spellStart"/>
+      <w:r>
+        <w:t>figuresvg</w:t>
+      </w:r>
+      <w:proofErr w:type="spellEnd"/>
+      <w:r>
+        <w:t>="../Images/</w:t>
+      </w:r>
+      <w:proofErr w:type="spellStart"/>
       <w:r>
         <w:t>ArchMeshConnectedDevices</w:t>
       </w:r>
       <w:r>
-        <w:t>.svg"</w:t>
+        <w:t>.svg</w:t>
+      </w:r>
+      <w:proofErr w:type="spellEnd"/>
+      <w:r>
+        <w:t>"</w:t>
       </w:r>
       <w:r>
         <w:t>/</w:t>
@@ -2334,7 +2467,15 @@
     </w:p>
     <w:p>
       <w:r>
-        <w:t>Every Mesh account is created with a set of catalogs and spools. For example, the bookmarks catalog maintains a list of the user's Web bookmarks. The credentials catalog maintains a list of the user's usernames and passwords for the various network services they use. As with the file encryption example, these capabilities are clearly going to be most effective when incorporated into the user's applications, (i.e. their Web browser).</w:t>
+        <w:t>Every Mesh account is created with a set of catalogs and spools. For example, the bookmarks catalog maintains a list of the user's Web bookmarks. The credentials catalog maintains a list of the user's usernames and passwords for the various network services they use. As with the file encryption example, these capabilities are clearly going to be most effective when incorporated into the user's applications, (</w:t>
+      </w:r>
+      <w:proofErr w:type="gramStart"/>
+      <w:r>
+        <w:t>i.e.</w:t>
+      </w:r>
+      <w:proofErr w:type="gramEnd"/>
+      <w:r>
+        <w:t xml:space="preserve"> their Web browser).</w:t>
       </w:r>
     </w:p>
     <w:p>
@@ -2377,7 +2518,15 @@
         <w:t>Although any type of network capable device may be connected to a Mesh profile, some devices are better suited for use with certain applications than others. Connecting an oven to a Mesh profile could allow it to be controlled through entries to the user's recipe and calendar catalogs and alert the user when the meal is ready but attempting to use it to read emails or manage Mesh profiles.</w:t>
       </w:r>
       <w:r>
-        <w:t xml:space="preserve"> The Mesh allows the principle of least privilege when connecting a device granting precisely the set of capabilities required to perform its intended function.</w:t>
+        <w:t xml:space="preserve"> The Mesh allows the principle of least privilege when connecting a device </w:t>
+      </w:r>
+      <w:proofErr w:type="gramStart"/>
+      <w:r>
+        <w:t>granting precisely</w:t>
+      </w:r>
+      <w:proofErr w:type="gramEnd"/>
+      <w:r>
+        <w:t xml:space="preserve"> the set of capabilities required to perform its intended function.</w:t>
       </w:r>
     </w:p>
     <w:p>
@@ -2464,7 +2613,23 @@
         <w:pStyle w:val="DD"/>
       </w:pPr>
       <w:r>
-        <w:t xml:space="preserve">This connection method is designed to support connection of constrained IoT devices that lack a camera or display capability. An administration device equipped with a camera reads a static QR code printed on the device that provides the information used to enable the administration device to establish a local network connection (e.g. WiFi, Bluetooth, </w:t>
+        <w:t>This connection method is designed to support connection of constrained IoT devices that lack a camera or display capability. An administration device equipped with a camera reads a static QR code printed on the device that provides the information used to enable the administration device to establish a local network connection (</w:t>
+      </w:r>
+      <w:proofErr w:type="gramStart"/>
+      <w:r>
+        <w:t>e.g.</w:t>
+      </w:r>
+      <w:proofErr w:type="gramEnd"/>
+      <w:r>
+        <w:t xml:space="preserve"> </w:t>
+      </w:r>
+      <w:proofErr w:type="spellStart"/>
+      <w:r>
+        <w:t>WiFi</w:t>
+      </w:r>
+      <w:proofErr w:type="spellEnd"/>
+      <w:r>
+        <w:t xml:space="preserve">, Bluetooth, </w:t>
       </w:r>
       <w:r>
         <w:t>strobe, IR</w:t>
@@ -2558,7 +2723,15 @@
     </w:p>
     <w:p>
       <w:r>
-        <w:t>Limiting the access rights granted to a device when it is connected mitigates the consequences of the device being lost, stolen or infected by malware before the compromise occurs. Disconnecting the device from the user's personal Mesh as described in a later section provides further mitigation.</w:t>
+        <w:t xml:space="preserve">Limiting the access rights granted to a device when it is connected mitigates the consequences of the device being lost, </w:t>
+      </w:r>
+      <w:proofErr w:type="gramStart"/>
+      <w:r>
+        <w:t>stolen</w:t>
+      </w:r>
+      <w:proofErr w:type="gramEnd"/>
+      <w:r>
+        <w:t xml:space="preserve"> or infected by malware before the compromise occurs. Disconnecting the device from the user's personal Mesh as described in a later section provides further mitigation.</w:t>
       </w:r>
     </w:p>
     <w:p>
@@ -2733,7 +2906,15 @@
     </w:p>
     <w:p>
       <w:r>
-        <w:t xml:space="preserve">Should the new device be lost, stolen or simply broken, Alice can </w:t>
+        <w:t xml:space="preserve">Should the new device be lost, </w:t>
+      </w:r>
+      <w:proofErr w:type="gramStart"/>
+      <w:r>
+        <w:t>stolen</w:t>
+      </w:r>
+      <w:proofErr w:type="gramEnd"/>
+      <w:r>
+        <w:t xml:space="preserve"> or simply broken, Alice can </w:t>
       </w:r>
       <w:r>
         <w:t>limit</w:t>
@@ -2743,13 +2924,24 @@
       </w:r>
     </w:p>
     <w:p>
+      <w:pPr>
+        <w:pStyle w:val="meta"/>
+      </w:pPr>
       <w:r>
         <w:t>&lt;include=..\Examples\ArchitectureConnectDisconnect.md&gt;</w:t>
       </w:r>
     </w:p>
     <w:p>
       <w:r>
-        <w:t xml:space="preserve">Disconnecting a device will always prevent the device receiving further services from the account service and thus the ability to receive encrypted catalog updates. But a device connected with direct key access rights (e.g. </w:t>
+        <w:t>Disconnecting a device will always prevent the device receiving further services from the account service and thus the ability to receive encrypted catalog updates. But a device connected with direct key access rights (</w:t>
+      </w:r>
+      <w:proofErr w:type="gramStart"/>
+      <w:r>
+        <w:t>e.g.</w:t>
+      </w:r>
+      <w:proofErr w:type="gramEnd"/>
+      <w:r>
+        <w:t xml:space="preserve"> </w:t>
       </w:r>
       <w:r>
         <w:rPr>
@@ -2762,6 +2954,9 @@
       </w:r>
     </w:p>
     <w:p>
+      <w:pPr>
+        <w:pStyle w:val="meta"/>
+      </w:pPr>
       <w:r>
         <w:t>&lt;include=..\Examples\Architecture</w:t>
       </w:r>
@@ -2787,6 +2982,9 @@
       </w:r>
     </w:p>
     <w:p>
+      <w:pPr>
+        <w:pStyle w:val="meta"/>
+      </w:pPr>
       <w:r>
         <w:t>&lt;include=..\Examples\ArchitectureDisconnec</w:t>
       </w:r>
@@ -3137,7 +3335,15 @@
         <w:t xml:space="preserve">This typically includes modification of any access logs that might be kept. </w:t>
       </w:r>
       <w:r>
-        <w:t xml:space="preserve">Using the confirmation approach the individual actions of the system administrator may be authenticated, traced and logged. If a user account is added to the system, it is known </w:t>
+        <w:t xml:space="preserve">Using the confirmation approach the individual actions of the system administrator may be authenticated, </w:t>
+      </w:r>
+      <w:proofErr w:type="gramStart"/>
+      <w:r>
+        <w:t>traced</w:t>
+      </w:r>
+      <w:proofErr w:type="gramEnd"/>
+      <w:r>
+        <w:t xml:space="preserve"> and logged. If a user account is added to the system, it is known </w:t>
       </w:r>
       <w:r>
         <w:t xml:space="preserve">which administrator is responsible and </w:t>
@@ -3165,7 +3371,15 @@
     </w:p>
     <w:p>
       <w:r>
-        <w:t>As seen earlier, the Mesh allows encrypted files to be shared with other named users. While this capability is sufficient for simple messaging type use cases, decades of experience prove that it is inadequate to meet the needs of protecting data at rest. In the simple messaging case the list of recipients is known to the sender at the time a message is sent. In the general case the party encrypting the data cannot know the list of intended readers because that will change over time.</w:t>
+        <w:t xml:space="preserve">As seen earlier, the Mesh allows encrypted files to be shared with other named users. While this capability is sufficient for simple messaging type use cases, decades of experience prove that it is inadequate to meet the needs of protecting data at rest. In the simple messaging </w:t>
+      </w:r>
+      <w:proofErr w:type="gramStart"/>
+      <w:r>
+        <w:t>case</w:t>
+      </w:r>
+      <w:proofErr w:type="gramEnd"/>
+      <w:r>
+        <w:t xml:space="preserve"> the list of recipients is known to the sender at the time a message is sent. In the general case the party encrypting the data cannot know the list of intended readers because that will change over time.</w:t>
       </w:r>
     </w:p>
     <w:p>
@@ -3408,7 +3622,15 @@
     </w:p>
     <w:p>
       <w:r>
-        <w:t>Achieving the last requirement makes use of the fact that Lagrange interpolation can be used to generate additional shares without reconstructing the original secret. The x coordinate of each share holder is determined from the fingerprint of the device profile signature key.</w:t>
+        <w:t xml:space="preserve">Achieving the last requirement makes use of the fact that Lagrange interpolation can be used to generate additional shares without reconstructing the original secret. The x coordinate of each </w:t>
+      </w:r>
+      <w:proofErr w:type="spellStart"/>
+      <w:r>
+        <w:t>share holder</w:t>
+      </w:r>
+      <w:proofErr w:type="spellEnd"/>
+      <w:r>
+        <w:t xml:space="preserve"> is determined from the fingerprint of the device profile signature key.</w:t>
       </w:r>
     </w:p>
     <w:p>
@@ -3445,7 +3667,23 @@
     </w:p>
     <w:p>
       <w:r>
-        <w:t>Addition of a presence service capability to the MSP would allow Mesh Messaging to be used to support the full range of synchronous messaging services from text chat (e.g. xmpp) to video and VOIP.</w:t>
+        <w:t>Addition of a presence service capability to the MSP would allow Mesh Messaging to be used to support the full range of synchronous messaging services from text chat (</w:t>
+      </w:r>
+      <w:proofErr w:type="gramStart"/>
+      <w:r>
+        <w:t>e.g.</w:t>
+      </w:r>
+      <w:proofErr w:type="gramEnd"/>
+      <w:r>
+        <w:t xml:space="preserve"> </w:t>
+      </w:r>
+      <w:proofErr w:type="spellStart"/>
+      <w:r>
+        <w:t>xmpp</w:t>
+      </w:r>
+      <w:proofErr w:type="spellEnd"/>
+      <w:r>
+        <w:t>) to video and VOIP.</w:t>
       </w:r>
       <w:r>
         <w:t xml:space="preserve"> The chief security benefit to the end user for such a scheme would be that every communication request is mediated by access control. While it is impossible to absolutely guarantee that every possible form of abuse is prevented, stopping the organized crime ring that just called me purporting to be my credit card company is much more straightforward.</w:t>
@@ -3475,7 +3713,15 @@
         <w:t xml:space="preserve">messaging </w:t>
       </w:r>
       <w:r>
-        <w:t>and 'social media' and is that the former is typically used to describe a synchronous interaction between a closed group of users while most social media consists of asynchronous interactions which are frequently (but not always) public.</w:t>
+        <w:t xml:space="preserve">and 'social media' and is that the former is typically used to describe a synchronous interaction between a closed group of users while most social media </w:t>
+      </w:r>
+      <w:proofErr w:type="gramStart"/>
+      <w:r>
+        <w:t>consists</w:t>
+      </w:r>
+      <w:proofErr w:type="gramEnd"/>
+      <w:r>
+        <w:t xml:space="preserve"> of asynchronous interactions which are frequently (but not always) public.</w:t>
       </w:r>
     </w:p>
     <w:p>
@@ -3483,7 +3729,15 @@
         <w:t xml:space="preserve">The Data At Rest Envelope technology used in the Mesh was originally designed to support </w:t>
       </w:r>
       <w:r>
-        <w:t>asynchronous social media interactions with full end-to-end confidentiality. The service hosting a forum or discussion board need not have access to the content of the messages to support the complete range of user interactions.</w:t>
+        <w:t xml:space="preserve">asynchronous social media interactions with full end-to-end confidentiality. The service hosting a forum </w:t>
+      </w:r>
+      <w:proofErr w:type="spellStart"/>
+      <w:r>
+        <w:t>or</w:t>
+      </w:r>
+      <w:proofErr w:type="spellEnd"/>
+      <w:r>
+        <w:t xml:space="preserve"> discussion board need not have access to the content of the messages to support the complete range of user interactions.</w:t>
       </w:r>
     </w:p>
     <w:p>
@@ -3517,7 +3771,15 @@
     </w:p>
     <w:p>
       <w:r>
-        <w:t xml:space="preserve">For example, Alice uses her Desktop and Laptop to exchange end-to-end secure Mesh Messages and documents but her Internet-of-Things food blender and light bulb are limited in the range of functions they support and the telemetry information they provide. The IoT devices connect to a Mesh Hub which acts as an always-on point of presence for the device state and allows complex cryptographic operations to be offloaded if necessary. </w:t>
+        <w:t>For example, Alice uses her Desktop and Laptop to exchange end-to-end secure Mesh Messages and documents but her Internet-of-</w:t>
+      </w:r>
+      <w:proofErr w:type="gramStart"/>
+      <w:r>
+        <w:t>Things</w:t>
+      </w:r>
+      <w:proofErr w:type="gramEnd"/>
+      <w:r>
+        <w:t xml:space="preserve"> food blender and light bulb are limited in the range of functions they support and the telemetry information they provide. The IoT devices connect to a Mesh Hub which acts as an always-on point of presence for the device state and allows complex cryptographic operations to be offloaded if necessary. </w:t>
       </w:r>
     </w:p>
     <w:p>
@@ -3528,13 +3790,26 @@
         </w:rPr>
       </w:pPr>
       <w:r>
-        <w:t>&lt;figuresvg="../Images/</w:t>
-      </w:r>
+        <w:t>&lt;</w:t>
+      </w:r>
+      <w:proofErr w:type="spellStart"/>
+      <w:r>
+        <w:t>figuresvg</w:t>
+      </w:r>
+      <w:proofErr w:type="spellEnd"/>
+      <w:r>
+        <w:t>="../Images/</w:t>
+      </w:r>
+      <w:proofErr w:type="spellStart"/>
       <w:r>
         <w:t>ArchConstrainedDevice</w:t>
       </w:r>
       <w:r>
-        <w:t>.svg"</w:t>
+        <w:t>.svg</w:t>
+      </w:r>
+      <w:proofErr w:type="spellEnd"/>
+      <w:r>
+        <w:t>"</w:t>
       </w:r>
       <w:r>
         <w:t>/</w:t>
@@ -3699,6 +3974,7 @@
       <w:r>
         <w:t xml:space="preserve"> = (</w:t>
       </w:r>
+      <w:proofErr w:type="spellStart"/>
       <w:r>
         <w:rPr>
           <w:i/>
@@ -3706,6 +3982,7 @@
         </w:rPr>
         <w:t>x+y</w:t>
       </w:r>
+      <w:proofErr w:type="spellEnd"/>
       <w:r>
         <w:t xml:space="preserve">) mod </w:t>
       </w:r>
@@ -3755,13 +4032,26 @@
         <w:pStyle w:val="meta"/>
       </w:pPr>
       <w:r>
-        <w:t>&lt;figuresvg="../Images/</w:t>
-      </w:r>
+        <w:t>&lt;</w:t>
+      </w:r>
+      <w:proofErr w:type="spellStart"/>
+      <w:r>
+        <w:t>figuresvg</w:t>
+      </w:r>
+      <w:proofErr w:type="spellEnd"/>
+      <w:r>
+        <w:t>="../Images/</w:t>
+      </w:r>
+      <w:proofErr w:type="spellStart"/>
       <w:r>
         <w:t>Arch</w:t>
       </w:r>
       <w:r>
-        <w:t>Distributed.svg"</w:t>
+        <w:t>Distributed.svg</w:t>
+      </w:r>
+      <w:proofErr w:type="spellEnd"/>
+      <w:r>
+        <w:t>"</w:t>
       </w:r>
       <w:r>
         <w:t>/</w:t>
@@ -3818,7 +4108,15 @@
     </w:p>
     <w:p>
       <w:r>
-        <w:t xml:space="preserve">The mathematics that support </w:t>
+        <w:t xml:space="preserve">The mathematics that </w:t>
+      </w:r>
+      <w:proofErr w:type="gramStart"/>
+      <w:r>
+        <w:t>support</w:t>
+      </w:r>
+      <w:proofErr w:type="gramEnd"/>
+      <w:r>
+        <w:t xml:space="preserve"> </w:t>
       </w:r>
       <w:r>
         <w:t>threshold</w:t>
@@ -3919,14 +4217,24 @@
         <w:pStyle w:val="meta"/>
       </w:pPr>
       <w:r>
-        <w:t>&lt;figuresvg="../Images/</w:t>
-      </w:r>
+        <w:t>&lt;</w:t>
+      </w:r>
+      <w:proofErr w:type="spellStart"/>
+      <w:r>
+        <w:t>figuresvg</w:t>
+      </w:r>
+      <w:proofErr w:type="spellEnd"/>
+      <w:r>
+        <w:t>="../Images/</w:t>
+      </w:r>
+      <w:proofErr w:type="spellStart"/>
       <w:r>
         <w:t>Arch</w:t>
       </w:r>
       <w:r>
         <w:t>Cogen.svg</w:t>
       </w:r>
+      <w:proofErr w:type="spellEnd"/>
       <w:r>
         <w:t>"/&gt;</w:t>
       </w:r>
@@ -4065,8 +4373,21 @@
         <w:pStyle w:val="meta"/>
       </w:pPr>
       <w:r>
-        <w:t>&lt;figuresvg="../Images/ArchLog.svg</w:t>
-      </w:r>
+        <w:t>&lt;</w:t>
+      </w:r>
+      <w:proofErr w:type="spellStart"/>
+      <w:r>
+        <w:t>figuresvg</w:t>
+      </w:r>
+      <w:proofErr w:type="spellEnd"/>
+      <w:r>
+        <w:t>="../Images/</w:t>
+      </w:r>
+      <w:proofErr w:type="spellStart"/>
+      <w:r>
+        <w:t>ArchLog.svg</w:t>
+      </w:r>
+      <w:proofErr w:type="spellEnd"/>
       <w:r>
         <w:t>"/&gt;</w:t>
       </w:r>
@@ -4194,7 +4515,15 @@
     </w:p>
     <w:p>
       <w:r>
-        <w:t>Internet addressing schemes are designed to provide a globally unique (or at minimum unambiguous) name for a host, service or account. In the early days of the Internet, this resulted in addresses such as 10.2.3.4 and alice@example.com which from a usability point of view might be considered serviceable if not ideal. Today the Internet is a global infrastructure servicing billions of users and tens of billions of devices and accounts are more likely to be alice.lastname.1934@example.com than something memorable.</w:t>
+        <w:t xml:space="preserve">Internet addressing schemes are designed to provide a globally unique (or at minimum unambiguous) name for a host, </w:t>
+      </w:r>
+      <w:proofErr w:type="gramStart"/>
+      <w:r>
+        <w:t>service</w:t>
+      </w:r>
+      <w:proofErr w:type="gramEnd"/>
+      <w:r>
+        <w:t xml:space="preserve"> or account. In the early days of the Internet, this resulted in addresses such as 10.2.3.4 and alice@example.com which from a usability point of view might be considered serviceable if not ideal. Today the Internet is a global infrastructure servicing billions of users and tens of billions of devices and accounts are more likely to be alice.lastname.1934@example.com than something memorable.</w:t>
       </w:r>
     </w:p>
     <w:p>
@@ -4257,8 +4586,17 @@
         </w:rPr>
       </w:pPr>
       <w:r>
-        <w:t>&lt;figuresvg="..\Generated\</w:t>
-      </w:r>
+        <w:t>&lt;</w:t>
+      </w:r>
+      <w:proofErr w:type="spellStart"/>
+      <w:r>
+        <w:t>figuresvg</w:t>
+      </w:r>
+      <w:proofErr w:type="spellEnd"/>
+      <w:r>
+        <w:t>="..\Generated\</w:t>
+      </w:r>
+      <w:proofErr w:type="spellStart"/>
       <w:r>
         <w:t>UDF</w:t>
       </w:r>
@@ -4269,10 +4607,22 @@
         <w:t>EARLRAW</w:t>
       </w:r>
       <w:r>
-        <w:t xml:space="preserve">.svg" </w:t>
-      </w:r>
-      <w:r>
-        <w:t>width="300" height="300" viewBox="0 0 820 820"</w:t>
+        <w:t>.svg</w:t>
+      </w:r>
+      <w:proofErr w:type="spellEnd"/>
+      <w:r>
+        <w:t xml:space="preserve">" </w:t>
+      </w:r>
+      <w:r>
+        <w:t xml:space="preserve">width="300" height="300" </w:t>
+      </w:r>
+      <w:proofErr w:type="spellStart"/>
+      <w:r>
+        <w:t>viewBox</w:t>
+      </w:r>
+      <w:proofErr w:type="spellEnd"/>
+      <w:r>
+        <w:t>="0 0 820 820"</w:t>
       </w:r>
       <w:r>
         <w:t>/&gt;</w:t>
@@ -4416,7 +4766,21 @@
         <w:rPr>
           <w:highlight w:val="white"/>
         </w:rPr>
-        <w:t>to split a secret key into a set of shares, a predetermined number of which may be used to recover the original secret. For convenience secret shares are represented using UDF allowing presentation in Base32 (i.e. text format) for easy transcription or QR code presentation if preferred.</w:t>
+        <w:t>to split a secret key into a set of shares, a predetermined number of which may be used to recover the original secret. For convenience secret shares are represented using UDF allowing presentation in Base32 (</w:t>
+      </w:r>
+      <w:proofErr w:type="gramStart"/>
+      <w:r>
+        <w:rPr>
+          <w:highlight w:val="white"/>
+        </w:rPr>
+        <w:t>i.e.</w:t>
+      </w:r>
+      <w:proofErr w:type="gramEnd"/>
+      <w:r>
+        <w:rPr>
+          <w:highlight w:val="white"/>
+        </w:rPr>
+        <w:t xml:space="preserve"> text format) for easy transcription or QR code presentation if preferred.</w:t>
       </w:r>
     </w:p>
     <w:p>
@@ -4462,8 +4826,17 @@
         <w:pStyle w:val="meta"/>
       </w:pPr>
       <w:r>
-        <w:t>&lt;figuresvg="../Images/</w:t>
-      </w:r>
+        <w:t>&lt;</w:t>
+      </w:r>
+      <w:proofErr w:type="spellStart"/>
+      <w:r>
+        <w:t>figuresvg</w:t>
+      </w:r>
+      <w:proofErr w:type="spellEnd"/>
+      <w:r>
+        <w:t>="../Images/</w:t>
+      </w:r>
+      <w:proofErr w:type="spellStart"/>
       <w:r>
         <w:t>Arch</w:t>
       </w:r>
@@ -4473,6 +4846,7 @@
       <w:r>
         <w:t>.svg</w:t>
       </w:r>
+      <w:proofErr w:type="spellEnd"/>
       <w:r>
         <w:t>"/&gt;</w:t>
       </w:r>
@@ -4499,8 +4873,17 @@
         <w:pStyle w:val="meta"/>
       </w:pPr>
       <w:r>
-        <w:t>&lt;figuresvg="../Images/</w:t>
-      </w:r>
+        <w:t>&lt;</w:t>
+      </w:r>
+      <w:proofErr w:type="spellStart"/>
+      <w:r>
+        <w:t>figuresvg</w:t>
+      </w:r>
+      <w:proofErr w:type="spellEnd"/>
+      <w:r>
+        <w:t>="../Images/</w:t>
+      </w:r>
+      <w:proofErr w:type="spellStart"/>
       <w:r>
         <w:t>Arch</w:t>
       </w:r>
@@ -4510,6 +4893,7 @@
       <w:r>
         <w:t>.svg</w:t>
       </w:r>
+      <w:proofErr w:type="spellEnd"/>
       <w:r>
         <w:t>"/&gt;</w:t>
       </w:r>
@@ -4561,7 +4945,15 @@
         <w:t xml:space="preserve">The JSON object model and JSON or JSON-B serialization </w:t>
       </w:r>
       <w:r>
-        <w:t>&lt;norm="draft-hallambaker-jsonbcd"/&gt;</w:t>
+        <w:t>&lt;norm="draft-hallambaker-</w:t>
+      </w:r>
+      <w:proofErr w:type="spellStart"/>
+      <w:r>
+        <w:t>jsonbcd</w:t>
+      </w:r>
+      <w:proofErr w:type="spellEnd"/>
+      <w:r>
+        <w:t>"/&gt;</w:t>
       </w:r>
       <w:r>
         <w:t xml:space="preserve"> are used for all Mesh data structures. These include:</w:t>
@@ -5091,7 +5483,15 @@
         <w:pStyle w:val="DD"/>
       </w:pPr>
       <w:r>
-        <w:t xml:space="preserve">Optional information describing the device provided by the manufacturer. E.g. model, serial number, date of manufacture etc. </w:t>
+        <w:t xml:space="preserve">Optional information describing the device provided by the manufacturer. </w:t>
+      </w:r>
+      <w:proofErr w:type="gramStart"/>
+      <w:r>
+        <w:t>E.g.</w:t>
+      </w:r>
+      <w:proofErr w:type="gramEnd"/>
+      <w:r>
+        <w:t xml:space="preserve"> model, serial number, date of manufacture etc. </w:t>
       </w:r>
     </w:p>
     <w:p>
@@ -5101,7 +5501,15 @@
     </w:p>
     <w:p>
       <w:r>
-        <w:t>The activation record contains key shares that are overlaid on the corresponding shares specified in the device profile to create the set of encryption, authentication and signature keys the device will use in the context of the account. Since the private keys corresponding to the device profile keys are only used to enable the connection of the device to an account, these keys are only trusted to a minimal degree.</w:t>
+        <w:t xml:space="preserve">The activation record contains key shares that are overlaid on the corresponding shares specified in the device profile to create the set of encryption, </w:t>
+      </w:r>
+      <w:proofErr w:type="gramStart"/>
+      <w:r>
+        <w:t>authentication</w:t>
+      </w:r>
+      <w:proofErr w:type="gramEnd"/>
+      <w:r>
+        <w:t xml:space="preserve"> and signature keys the device will use in the context of the account. Since the private keys corresponding to the device profile keys are only used to enable the connection of the device to an account, these keys are only trusted to a minimal degree.</w:t>
       </w:r>
     </w:p>
     <w:p>
@@ -5109,14 +5517,24 @@
         <w:pStyle w:val="meta"/>
       </w:pPr>
       <w:r>
-        <w:t>&lt;figuresvg="../Images/</w:t>
-      </w:r>
+        <w:t>&lt;</w:t>
+      </w:r>
+      <w:proofErr w:type="spellStart"/>
+      <w:r>
+        <w:t>figuresvg</w:t>
+      </w:r>
+      <w:proofErr w:type="spellEnd"/>
+      <w:r>
+        <w:t>="../Images/</w:t>
+      </w:r>
+      <w:proofErr w:type="spellStart"/>
       <w:r>
         <w:t>Arch</w:t>
       </w:r>
       <w:r>
         <w:t>ActivationAccount.svg</w:t>
       </w:r>
+      <w:proofErr w:type="spellEnd"/>
       <w:r>
         <w:t>"/&gt;</w:t>
       </w:r>
@@ -5304,7 +5722,15 @@
         <w:t>-</w:t>
       </w:r>
       <w:r>
-        <w:t>only sequences that are used to represent collections of objects, messages and data. All Mesh stores are implemented as DARE Sequences authenticated by means of a Merkle tree. The payload of each envelope in the sequence is usually encrypted.</w:t>
+        <w:t xml:space="preserve">only sequences that are used to represent collections of objects, </w:t>
+      </w:r>
+      <w:proofErr w:type="gramStart"/>
+      <w:r>
+        <w:t>messages</w:t>
+      </w:r>
+      <w:proofErr w:type="gramEnd"/>
+      <w:r>
+        <w:t xml:space="preserve"> and data. All Mesh stores are implemented as DARE Sequences authenticated by means of a Merkle tree. The payload of each envelope in the sequence is usually encrypted.</w:t>
       </w:r>
     </w:p>
     <w:p>
@@ -5502,7 +5928,15 @@
         <w:pStyle w:val="DD"/>
       </w:pPr>
       <w:r>
-        <w:t>Configuration information for applications including mail (SMTP, IMAP, OpenPGP, S/MIME, etc) and SSH.</w:t>
+        <w:t xml:space="preserve">Configuration information for applications including mail (SMTP, IMAP, OpenPGP, S/MIME, </w:t>
+      </w:r>
+      <w:proofErr w:type="spellStart"/>
+      <w:r>
+        <w:t>etc</w:t>
+      </w:r>
+      <w:proofErr w:type="spellEnd"/>
+      <w:r>
+        <w:t>) and SSH.</w:t>
       </w:r>
     </w:p>
     <w:p>
@@ -5792,12 +6226,14 @@
       <w:r>
         <w:t xml:space="preserve"> and </w:t>
       </w:r>
+      <w:proofErr w:type="spellStart"/>
       <w:r>
         <w:rPr>
           <w:u w:val="single"/>
         </w:rPr>
         <w:t>PollClaim</w:t>
       </w:r>
+      <w:proofErr w:type="spellEnd"/>
       <w:r>
         <w:t xml:space="preserve"> transactions are used to publish </w:t>
       </w:r>
@@ -5854,7 +6290,15 @@
         <w:t xml:space="preserve">Every Mesh Service Protocol transaction consists of a </w:t>
       </w:r>
       <w:r>
-        <w:t>single request from a Mesh client followed by a single response. Requests and responses are authenticated and encrypted under a key established between the client and the service. This application layer enhancement is in addition to any transport layer enhancement that may be employed (e.g. TLS).</w:t>
+        <w:t>single request from a Mesh client followed by a single response. Requests and responses are authenticated and encrypted under a key established between the client and the service. This application layer enhancement is in addition to any transport layer enhancement that may be employed (</w:t>
+      </w:r>
+      <w:proofErr w:type="gramStart"/>
+      <w:r>
+        <w:t>e.g.</w:t>
+      </w:r>
+      <w:proofErr w:type="gramEnd"/>
+      <w:r>
+        <w:t xml:space="preserve"> TLS).</w:t>
       </w:r>
     </w:p>
     <w:p>
@@ -6152,7 +6596,15 @@
         </w:numPr>
       </w:pPr>
       <w:r>
-        <w:t>Traffic analysis resistance using mix networks (Chaum).</w:t>
+        <w:t>Traffic analysis resistance using mix networks (</w:t>
+      </w:r>
+      <w:proofErr w:type="spellStart"/>
+      <w:r>
+        <w:t>Chaum</w:t>
+      </w:r>
+      <w:proofErr w:type="spellEnd"/>
+      <w:r>
+        <w:t>).</w:t>
       </w:r>
     </w:p>
     <w:p>
@@ -6190,9 +6642,11 @@
       <w:r>
         <w:t>&lt;</w:t>
       </w:r>
+      <w:proofErr w:type="spellStart"/>
       <w:r>
         <w:t>figuresvg</w:t>
       </w:r>
+      <w:proofErr w:type="spellEnd"/>
       <w:r>
         <w:t>="../</w:t>
       </w:r>
@@ -6202,12 +6656,14 @@
       <w:r>
         <w:t>/</w:t>
       </w:r>
+      <w:proofErr w:type="spellStart"/>
       <w:r>
         <w:t>ArchFourCorner</w:t>
       </w:r>
       <w:r>
         <w:t>.svg</w:t>
       </w:r>
+      <w:proofErr w:type="spellEnd"/>
       <w:r>
         <w:t>"/&gt;</w:t>
       </w:r>
@@ -6241,14 +6697,24 @@
         <w:pStyle w:val="meta"/>
       </w:pPr>
       <w:r>
-        <w:t>&lt;figuresvg="../Images/</w:t>
-      </w:r>
+        <w:t>&lt;</w:t>
+      </w:r>
+      <w:proofErr w:type="spellStart"/>
+      <w:r>
+        <w:t>figuresvg</w:t>
+      </w:r>
+      <w:proofErr w:type="spellEnd"/>
+      <w:r>
+        <w:t>="../Images/</w:t>
+      </w:r>
+      <w:proofErr w:type="spellStart"/>
       <w:r>
         <w:t>Arch</w:t>
       </w:r>
       <w:r>
         <w:t>OutboundAccessControl.svg</w:t>
       </w:r>
+      <w:proofErr w:type="spellEnd"/>
       <w:r>
         <w:t>"/&gt;</w:t>
       </w:r>
@@ -6275,14 +6741,24 @@
         <w:pStyle w:val="meta"/>
       </w:pPr>
       <w:r>
-        <w:t>&lt;figuresvg="../Images/</w:t>
-      </w:r>
+        <w:t>&lt;</w:t>
+      </w:r>
+      <w:proofErr w:type="spellStart"/>
+      <w:r>
+        <w:t>figuresvg</w:t>
+      </w:r>
+      <w:proofErr w:type="spellEnd"/>
+      <w:r>
+        <w:t>="../Images/</w:t>
+      </w:r>
+      <w:proofErr w:type="spellStart"/>
       <w:r>
         <w:t>Arch</w:t>
       </w:r>
       <w:r>
         <w:t>InboundAccessControl.svg</w:t>
       </w:r>
+      <w:proofErr w:type="spellEnd"/>
       <w:r>
         <w:t>"/&gt;</w:t>
       </w:r>
@@ -6303,7 +6779,15 @@
         <w:t>exceptionally large</w:t>
       </w:r>
       <w:r>
-        <w:t xml:space="preserve"> data sets (i.e. multiple Terabytes) practical as the 'push' phase of the protocol is limited to the transfer of the initial control message. The bulk transfer is implemented as a 'pull' protocol allowing support for features such as continuous integrity checking and resumption of an interrupted transfer.</w:t>
+        <w:t xml:space="preserve"> data sets (</w:t>
+      </w:r>
+      <w:proofErr w:type="gramStart"/>
+      <w:r>
+        <w:t>i.e.</w:t>
+      </w:r>
+      <w:proofErr w:type="gramEnd"/>
+      <w:r>
+        <w:t xml:space="preserve"> multiple Terabytes) practical as the 'push' phase of the protocol is limited to the transfer of the initial control message. The bulk transfer is implemented as a 'pull' protocol allowing support for features such as continuous integrity checking and resumption of an interrupted transfer.</w:t>
       </w:r>
     </w:p>
     <w:p>
@@ -6350,8 +6834,17 @@
         <w:pStyle w:val="meta"/>
       </w:pPr>
       <w:r>
-        <w:t>&lt;figuresvg="../Images/</w:t>
-      </w:r>
+        <w:t>&lt;</w:t>
+      </w:r>
+      <w:proofErr w:type="spellStart"/>
+      <w:r>
+        <w:t>figuresvg</w:t>
+      </w:r>
+      <w:proofErr w:type="spellEnd"/>
+      <w:r>
+        <w:t>="../Images/</w:t>
+      </w:r>
+      <w:proofErr w:type="spellStart"/>
       <w:r>
         <w:t>Arch</w:t>
       </w:r>
@@ -6361,6 +6854,7 @@
       <w:r>
         <w:t>.svg</w:t>
       </w:r>
+      <w:proofErr w:type="spellEnd"/>
       <w:r>
         <w:t>"/&gt;</w:t>
       </w:r>
@@ -6511,17 +7005,27 @@
         <w:rPr>
           <w:highlight w:val="white"/>
         </w:rPr>
-        <w:t>Comodo Group: Egemen Tas, Melhi</w:t>
-      </w:r>
+        <w:t xml:space="preserve">Comodo Group: Egemen Tas, </w:t>
+      </w:r>
+      <w:proofErr w:type="spellStart"/>
+      <w:r>
+        <w:rPr>
+          <w:highlight w:val="white"/>
+        </w:rPr>
+        <w:t>Melhi</w:t>
+      </w:r>
+      <w:proofErr w:type="spellEnd"/>
       <w:r>
         <w:rPr>
           <w:highlight w:val="white"/>
         </w:rPr>
         <w:t xml:space="preserve"> </w:t>
       </w:r>
+      <w:proofErr w:type="spellStart"/>
       <w:r>
         <w:t>Abdulhayoğlu</w:t>
       </w:r>
+      <w:proofErr w:type="spellEnd"/>
       <w:r>
         <w:rPr>
           <w:highlight w:val="white"/>

</xml_diff>

<commit_message>
Fix error in parsing RUD packets, update to use HTTPClient
</commit_message>
<xml_diff>
--- a/Outputs/Documents/Word/hallambaker-mesh-1-architecture.docx
+++ b/Outputs/Documents/Word/hallambaker-mesh-1-architecture.docx
@@ -7035,7 +7035,15 @@
       </w:r>
       <w:proofErr w:type="spellEnd"/>
       <w:r>
-        <w:t>="../</w:t>
+        <w:t>=</w:t>
+      </w:r>
+      <w:bookmarkStart w:id="11" w:name="_Hlk117267879"/>
+      <w:r>
+        <w:t>"</w:t>
+      </w:r>
+      <w:bookmarkEnd w:id="11"/>
+      <w:r>
+        <w:t>../</w:t>
       </w:r>
       <w:r>
         <w:t>Images</w:t>
@@ -7092,7 +7100,15 @@
       </w:r>
       <w:proofErr w:type="spellEnd"/>
       <w:r>
-        <w:t>="../Images/</w:t>
+        <w:t>=</w:t>
+      </w:r>
+      <w:bookmarkStart w:id="12" w:name="_Hlk117267548"/>
+      <w:r>
+        <w:t>"</w:t>
+      </w:r>
+      <w:bookmarkEnd w:id="12"/>
+      <w:r>
+        <w:t>../Images/</w:t>
       </w:r>
       <w:proofErr w:type="spellStart"/>
       <w:r>
@@ -7476,7 +7492,25 @@
           <w:sz w:val="32"/>
           <w:szCs w:val="32"/>
         </w:rPr>
-        <w:t>Appendix D: Outstanding Issues</w:t>
+        <w:t xml:space="preserve">Appendix </w:t>
+      </w:r>
+      <w:r>
+        <w:rPr>
+          <w:rFonts w:asciiTheme="majorHAnsi" w:eastAsiaTheme="majorEastAsia" w:hAnsiTheme="majorHAnsi" w:cstheme="majorBidi"/>
+          <w:color w:val="2E74B5" w:themeColor="accent1" w:themeShade="BF"/>
+          <w:sz w:val="32"/>
+          <w:szCs w:val="32"/>
+        </w:rPr>
+        <w:t>A</w:t>
+      </w:r>
+      <w:r>
+        <w:rPr>
+          <w:rFonts w:asciiTheme="majorHAnsi" w:eastAsiaTheme="majorEastAsia" w:hAnsiTheme="majorHAnsi" w:cstheme="majorBidi"/>
+          <w:color w:val="2E74B5" w:themeColor="accent1" w:themeShade="BF"/>
+          <w:sz w:val="32"/>
+          <w:szCs w:val="32"/>
+        </w:rPr>
+        <w:t>: Outstanding Issues</w:t>
       </w:r>
     </w:p>
     <w:p>

</xml_diff>

<commit_message>
First phase of cleaning up Architecture/UDF docs.
</commit_message>
<xml_diff>
--- a/Outputs/Documents/Word/hallambaker-mesh-1-architecture.docx
+++ b/Outputs/Documents/Word/hallambaker-mesh-1-architecture.docx
@@ -1,6 +1,6 @@
 
 <file path=word/document.xml><?xml version="1.0" encoding="utf-8"?>
-<w:document xmlns:wpc="http://schemas.microsoft.com/office/word/2010/wordprocessingCanvas" xmlns:cx="http://schemas.microsoft.com/office/drawing/2014/chartex" xmlns:cx1="http://schemas.microsoft.com/office/drawing/2015/9/8/chartex" xmlns:cx2="http://schemas.microsoft.com/office/drawing/2015/10/21/chartex" xmlns:cx3="http://schemas.microsoft.com/office/drawing/2016/5/9/chartex" xmlns:cx4="http://schemas.microsoft.com/office/drawing/2016/5/10/chartex" xmlns:cx5="http://schemas.microsoft.com/office/drawing/2016/5/11/chartex" xmlns:cx6="http://schemas.microsoft.com/office/drawing/2016/5/12/chartex" xmlns:cx7="http://schemas.microsoft.com/office/drawing/2016/5/13/chartex" xmlns:cx8="http://schemas.microsoft.com/office/drawing/2016/5/14/chartex" xmlns:mc="http://schemas.openxmlformats.org/markup-compatibility/2006" xmlns:aink="http://schemas.microsoft.com/office/drawing/2016/ink" xmlns:am3d="http://schemas.microsoft.com/office/drawing/2017/model3d" xmlns:o="urn:schemas-microsoft-com:office:office" xmlns:oel="http://schemas.microsoft.com/office/2019/extlst" xmlns:r="http://schemas.openxmlformats.org/officeDocument/2006/relationships" xmlns:m="http://schemas.openxmlformats.org/officeDocument/2006/math" xmlns:v="urn:schemas-microsoft-com:vml" xmlns:wp14="http://schemas.microsoft.com/office/word/2010/wordprocessingDrawing" xmlns:wp="http://schemas.openxmlformats.org/drawingml/2006/wordprocessingDrawing" xmlns:w10="urn:schemas-microsoft-com:office:word" xmlns:w="http://schemas.openxmlformats.org/wordprocessingml/2006/main" xmlns:w14="http://schemas.microsoft.com/office/word/2010/wordml" xmlns:w15="http://schemas.microsoft.com/office/word/2012/wordml" xmlns:w16cex="http://schemas.microsoft.com/office/word/2018/wordml/cex" xmlns:w16cid="http://schemas.microsoft.com/office/word/2016/wordml/cid" xmlns:w16="http://schemas.microsoft.com/office/word/2018/wordml" xmlns:w16sdtdh="http://schemas.microsoft.com/office/word/2020/wordml/sdtdatahash" xmlns:w16se="http://schemas.microsoft.com/office/word/2015/wordml/symex" xmlns:wpg="http://schemas.microsoft.com/office/word/2010/wordprocessingGroup" xmlns:wpi="http://schemas.microsoft.com/office/word/2010/wordprocessingInk" xmlns:wne="http://schemas.microsoft.com/office/word/2006/wordml" xmlns:wps="http://schemas.microsoft.com/office/word/2010/wordprocessingShape" mc:Ignorable="w14 w15 w16se w16cid w16 w16cex w16sdtdh wp14">
+<w:document xmlns:wpc="http://schemas.microsoft.com/office/word/2010/wordprocessingCanvas" xmlns:cx="http://schemas.microsoft.com/office/drawing/2014/chartex" xmlns:cx1="http://schemas.microsoft.com/office/drawing/2015/9/8/chartex" xmlns:cx2="http://schemas.microsoft.com/office/drawing/2015/10/21/chartex" xmlns:cx3="http://schemas.microsoft.com/office/drawing/2016/5/9/chartex" xmlns:cx4="http://schemas.microsoft.com/office/drawing/2016/5/10/chartex" xmlns:cx5="http://schemas.microsoft.com/office/drawing/2016/5/11/chartex" xmlns:cx6="http://schemas.microsoft.com/office/drawing/2016/5/12/chartex" xmlns:cx7="http://schemas.microsoft.com/office/drawing/2016/5/13/chartex" xmlns:cx8="http://schemas.microsoft.com/office/drawing/2016/5/14/chartex" xmlns:mc="http://schemas.openxmlformats.org/markup-compatibility/2006" xmlns:aink="http://schemas.microsoft.com/office/drawing/2016/ink" xmlns:am3d="http://schemas.microsoft.com/office/drawing/2017/model3d" xmlns:o="urn:schemas-microsoft-com:office:office" xmlns:oel="http://schemas.microsoft.com/office/2019/extlst" xmlns:r="http://schemas.openxmlformats.org/officeDocument/2006/relationships" xmlns:m="http://schemas.openxmlformats.org/officeDocument/2006/math" xmlns:v="urn:schemas-microsoft-com:vml" xmlns:wp14="http://schemas.microsoft.com/office/word/2010/wordprocessingDrawing" xmlns:wp="http://schemas.openxmlformats.org/drawingml/2006/wordprocessingDrawing" xmlns:w10="urn:schemas-microsoft-com:office:word" xmlns:w="http://schemas.openxmlformats.org/wordprocessingml/2006/main" xmlns:w14="http://schemas.microsoft.com/office/word/2010/wordml" xmlns:w15="http://schemas.microsoft.com/office/word/2012/wordml" xmlns:w16cex="http://schemas.microsoft.com/office/word/2018/wordml/cex" xmlns:w16cid="http://schemas.microsoft.com/office/word/2016/wordml/cid" xmlns:w16="http://schemas.microsoft.com/office/word/2018/wordml" xmlns:w16du="http://schemas.microsoft.com/office/word/2023/wordml/word16du" xmlns:w16sdtdh="http://schemas.microsoft.com/office/word/2020/wordml/sdtdatahash" xmlns:w16se="http://schemas.microsoft.com/office/word/2015/wordml/symex" xmlns:wpg="http://schemas.microsoft.com/office/word/2010/wordprocessingGroup" xmlns:wpi="http://schemas.microsoft.com/office/word/2010/wordprocessingInk" xmlns:wne="http://schemas.microsoft.com/office/word/2006/wordml" xmlns:wps="http://schemas.microsoft.com/office/word/2010/wordprocessingShape" mc:Ignorable="w14 w15 w16se w16cid w16 w16cex w16sdtdh w16du wp14">
   <w:body>
     <w:p>
       <w:pPr>
@@ -616,15 +616,7 @@
         <w:t xml:space="preserve">authority. </w:t>
       </w:r>
       <w:r>
-        <w:t>They may choose to delegate that authority to another to act on their behalf (</w:t>
-      </w:r>
-      <w:proofErr w:type="gramStart"/>
-      <w:r>
-        <w:t>i.e.</w:t>
-      </w:r>
-      <w:proofErr w:type="gramEnd"/>
-      <w:r>
-        <w:t xml:space="preserve"> a Trusted Third Party) and they may choose to </w:t>
+        <w:t xml:space="preserve">They may choose to delegate that authority to another to act on their behalf (i.e. a Trusted Third Party) and they may choose to </w:t>
       </w:r>
       <w:r>
         <w:t>surrender parts of that authority to others (</w:t>
@@ -772,36 +764,105 @@
       <w:r>
         <w:t xml:space="preserve">II. </w:t>
       </w:r>
-      <w:bookmarkStart w:id="0" w:name="_Hlk52365165"/>
-      <w:bookmarkStart w:id="1" w:name="_Hlk117246089"/>
+      <w:bookmarkStart w:id="0" w:name="_Hlk117246089"/>
+      <w:bookmarkStart w:id="1" w:name="_Hlk52365165"/>
       <w:r>
         <w:t>Uniform Data Fingerprint &lt;norm="draft-hallambaker-mesh-udf"/&gt;</w:t>
       </w:r>
+      <w:bookmarkEnd w:id="0"/>
+      <w:r>
+        <w:t>.</w:t>
+      </w:r>
       <w:bookmarkEnd w:id="1"/>
+    </w:p>
+    <w:p>
+      <w:pPr>
+        <w:pStyle w:val="DD"/>
+      </w:pPr>
+      <w:bookmarkStart w:id="2" w:name="_Hlk117246099"/>
+      <w:r>
+        <w:t>Describes the UDF format used to represent cryptographic nonces, keys and content digests in the Mesh and the use of Encrypted Authenticated Resource Locators (EARLs) and Strong Internet Names (SINs) that build on the UDF platform</w:t>
+      </w:r>
+      <w:bookmarkEnd w:id="2"/>
       <w:r>
         <w:t>.</w:t>
       </w:r>
-      <w:bookmarkEnd w:id="0"/>
+    </w:p>
+    <w:p>
+      <w:pPr>
+        <w:pStyle w:val="DT"/>
+      </w:pPr>
+      <w:r>
+        <w:t>III. Data at Rest Encryption &lt;norm="draft-hallambaker-mesh-dare"/&gt;.</w:t>
+      </w:r>
     </w:p>
     <w:p>
       <w:pPr>
         <w:pStyle w:val="DD"/>
       </w:pPr>
-      <w:bookmarkStart w:id="2" w:name="_Hlk117246099"/>
-      <w:r>
-        <w:t>Describes the UDF format used to represent cryptographic nonces, keys and content digests in the Mesh and the use of Encrypted Authenticated Resource Locators (EARLs) and Strong Internet Names (SINs) that build on the UDF platform</w:t>
-      </w:r>
-      <w:bookmarkEnd w:id="2"/>
-      <w:r>
+      <w:r>
+        <w:t>Describes the cryptographic message and append-only sequence formats used in Mesh applications and the Mesh Service protocol.</w:t>
+      </w:r>
+    </w:p>
+    <w:p>
+      <w:pPr>
+        <w:pStyle w:val="DT"/>
+        <w:rPr>
+          <w:lang w:val="de-DE"/>
+        </w:rPr>
+      </w:pPr>
+      <w:r>
+        <w:rPr>
+          <w:lang w:val="de-DE"/>
+        </w:rPr>
+        <w:t xml:space="preserve">IV. </w:t>
+      </w:r>
+      <w:bookmarkStart w:id="3" w:name="_Hlk52283353"/>
+      <w:r>
+        <w:rPr>
+          <w:lang w:val="de-DE"/>
+        </w:rPr>
+        <w:t>Schema Reference &lt;norm="draft-hallambaker-mesh-schema"/&gt;</w:t>
+      </w:r>
+      <w:bookmarkEnd w:id="3"/>
+      <w:r>
+        <w:rPr>
+          <w:lang w:val="de-DE"/>
+        </w:rPr>
         <w:t>.</w:t>
       </w:r>
     </w:p>
     <w:p>
       <w:pPr>
+        <w:pStyle w:val="DD"/>
+      </w:pPr>
+      <w:r>
+        <w:t xml:space="preserve">Describes the syntax and semantics of Mesh Profiles, </w:t>
+      </w:r>
+      <w:r>
+        <w:t>Catalog and Spool</w:t>
+      </w:r>
+      <w:r>
+        <w:t xml:space="preserve"> </w:t>
+      </w:r>
+      <w:r>
+        <w:t>Entries and Mesh Messages and their use in Mesh Applications.</w:t>
+      </w:r>
+    </w:p>
+    <w:p>
+      <w:pPr>
         <w:pStyle w:val="DT"/>
       </w:pPr>
       <w:r>
-        <w:t>III. Data at Rest Encryption &lt;norm="draft-hallambaker-mesh-dare"/&gt;.</w:t>
+        <w:t>V. Protocol Reference</w:t>
+      </w:r>
+      <w:bookmarkStart w:id="4" w:name="_Hlk52376444"/>
+      <w:r>
+        <w:t xml:space="preserve"> &lt;norm="draft-hallambaker-mesh-protocol"/&gt;</w:t>
+      </w:r>
+      <w:bookmarkEnd w:id="4"/>
+      <w:r>
+        <w:t>.</w:t>
       </w:r>
     </w:p>
     <w:p>
@@ -809,34 +870,34 @@
         <w:pStyle w:val="DD"/>
       </w:pPr>
       <w:r>
-        <w:t>Describes the cryptographic message and append-only sequence formats used in Mesh applications and the Mesh Service protocol.</w:t>
+        <w:t>Describes the Mesh Service Protocol.</w:t>
       </w:r>
     </w:p>
     <w:p>
       <w:pPr>
         <w:pStyle w:val="DT"/>
-        <w:rPr>
-          <w:lang w:val="de-DE"/>
-        </w:rPr>
-      </w:pPr>
-      <w:r>
-        <w:rPr>
-          <w:lang w:val="de-DE"/>
-        </w:rPr>
-        <w:t xml:space="preserve">IV. </w:t>
-      </w:r>
-      <w:bookmarkStart w:id="3" w:name="_Hlk52283353"/>
-      <w:r>
-        <w:rPr>
-          <w:lang w:val="de-DE"/>
-        </w:rPr>
-        <w:t>Schema Reference &lt;norm="draft-hallambaker-mesh-schema"/&gt;</w:t>
-      </w:r>
-      <w:bookmarkEnd w:id="3"/>
-      <w:r>
-        <w:rPr>
-          <w:lang w:val="de-DE"/>
-        </w:rPr>
+      </w:pPr>
+      <w:r>
+        <w:t xml:space="preserve">VI. </w:t>
+      </w:r>
+      <w:r>
+        <w:t>Reliable User Datagram</w:t>
+      </w:r>
+      <w:r>
+        <w:t xml:space="preserve"> </w:t>
+      </w:r>
+      <w:r>
+        <w:t>&lt;norm="draft-hallambaker-mesh-</w:t>
+      </w:r>
+      <w:proofErr w:type="spellStart"/>
+      <w:r>
+        <w:t>rud</w:t>
+      </w:r>
+      <w:proofErr w:type="spellEnd"/>
+      <w:r>
+        <w:t>"/&gt;</w:t>
+      </w:r>
+      <w:r>
         <w:t>.</w:t>
       </w:r>
     </w:p>
@@ -845,16 +906,86 @@
         <w:pStyle w:val="DD"/>
       </w:pPr>
       <w:r>
-        <w:t xml:space="preserve">Describes the syntax and semantics of Mesh Profiles, </w:t>
-      </w:r>
-      <w:r>
-        <w:t>Catalog and Spool</w:t>
+        <w:t>Describes the Mesh presentation and transport layer.</w:t>
+      </w:r>
+    </w:p>
+    <w:p>
+      <w:pPr>
+        <w:pStyle w:val="DT"/>
+      </w:pPr>
+      <w:r>
+        <w:t>VI</w:t>
+      </w:r>
+      <w:r>
+        <w:t>I</w:t>
+      </w:r>
+      <w:r>
+        <w:t xml:space="preserve"> Mesh </w:t>
+      </w:r>
+      <w:r>
+        <w:t>Callsign</w:t>
+      </w:r>
+      <w:r>
+        <w:t xml:space="preserve"> Service </w:t>
+      </w:r>
+      <w:bookmarkStart w:id="5" w:name="_Hlk54350248"/>
+      <w:r>
+        <w:t>&lt;norm="draft-hallambaker-mesh-</w:t>
+      </w:r>
+      <w:r>
+        <w:t>callsign</w:t>
+      </w:r>
+      <w:r>
+        <w:t>"/&gt;</w:t>
+      </w:r>
+      <w:bookmarkEnd w:id="5"/>
+      <w:r>
+        <w:t>.</w:t>
+      </w:r>
+    </w:p>
+    <w:p>
+      <w:pPr>
+        <w:pStyle w:val="DD"/>
+      </w:pPr>
+      <w:r>
+        <w:t>Describes issue and use of Mesh callsigns</w:t>
+      </w:r>
+      <w:r>
+        <w:t>.</w:t>
+      </w:r>
+    </w:p>
+    <w:p>
+      <w:pPr>
+        <w:pStyle w:val="DT"/>
+      </w:pPr>
+      <w:r>
+        <w:t xml:space="preserve">VIII </w:t>
+      </w:r>
+      <w:r>
+        <w:t>Cryptographic Algorithms</w:t>
       </w:r>
       <w:r>
         <w:t xml:space="preserve"> </w:t>
       </w:r>
       <w:r>
-        <w:t>Entries and Mesh Messages and their use in Mesh Applications.</w:t>
+        <w:t>&lt;norm="draft-hallambaker-mesh-</w:t>
+      </w:r>
+      <w:r>
+        <w:t>cryptography</w:t>
+      </w:r>
+      <w:r>
+        <w:t>"/&gt;</w:t>
+      </w:r>
+    </w:p>
+    <w:p>
+      <w:pPr>
+        <w:pStyle w:val="DD"/>
+      </w:pPr>
+      <w:r>
+        <w:t>D</w:t>
+      </w:r>
+      <w:r>
+        <w:t>escribes the cryptographic algorithm suites used in the Mesh and the implementation of Multi-Party Encryption and Multi-Party Key Generation used in the Mesh.</w:t>
       </w:r>
     </w:p>
     <w:p>
@@ -862,15 +993,22 @@
         <w:pStyle w:val="DT"/>
       </w:pPr>
       <w:r>
-        <w:t>V. Protocol Reference</w:t>
-      </w:r>
-      <w:bookmarkStart w:id="4" w:name="_Hlk52376444"/>
-      <w:r>
-        <w:t xml:space="preserve"> &lt;norm="draft-hallambaker-mesh-protocol"/&gt;</w:t>
-      </w:r>
-      <w:bookmarkEnd w:id="4"/>
-      <w:r>
-        <w:t>.</w:t>
+        <w:t xml:space="preserve">IX </w:t>
+      </w:r>
+      <w:r>
+        <w:t>Notarized Signatures</w:t>
+      </w:r>
+      <w:r>
+        <w:t xml:space="preserve"> </w:t>
+      </w:r>
+      <w:r>
+        <w:t>&lt;norm="draft-hallambaker-mesh-</w:t>
+      </w:r>
+      <w:r>
+        <w:t>notarization</w:t>
+      </w:r>
+      <w:r>
+        <w:t>"/&gt;</w:t>
       </w:r>
     </w:p>
     <w:p>
@@ -878,7 +1016,7 @@
         <w:pStyle w:val="DD"/>
       </w:pPr>
       <w:r>
-        <w:t>Describes the Mesh Service Protocol.</w:t>
+        <w:t>Describes the cross notarization of DARE sequences to prevent rollback attacks.</w:t>
       </w:r>
     </w:p>
     <w:p>
@@ -886,27 +1024,25 @@
         <w:pStyle w:val="DT"/>
       </w:pPr>
       <w:r>
-        <w:t xml:space="preserve">VI. </w:t>
-      </w:r>
-      <w:r>
-        <w:t>Reliable User Datagram</w:t>
+        <w:t>XI</w:t>
+      </w:r>
+      <w:r>
+        <w:t>II</w:t>
+      </w:r>
+      <w:r>
+        <w:t>. Security Considerations</w:t>
       </w:r>
       <w:r>
         <w:t xml:space="preserve"> </w:t>
       </w:r>
       <w:r>
-        <w:t>&lt;norm="draft-hallambaker-mesh-</w:t>
-      </w:r>
-      <w:proofErr w:type="spellStart"/>
-      <w:r>
-        <w:t>rud</w:t>
-      </w:r>
-      <w:proofErr w:type="spellEnd"/>
-      <w:r>
-        <w:t>"/&gt;</w:t>
-      </w:r>
-      <w:r>
-        <w:t>.</w:t>
+        <w:t>&lt;norm="draft-hallambaker-mesh-security"</w:t>
+      </w:r>
+      <w:r>
+        <w:t>/</w:t>
+      </w:r>
+      <w:r>
+        <w:t>&gt;</w:t>
       </w:r>
     </w:p>
     <w:p>
@@ -914,7 +1050,27 @@
         <w:pStyle w:val="DD"/>
       </w:pPr>
       <w:r>
-        <w:t>Describes the Mesh presentation and transport layer.</w:t>
+        <w:t xml:space="preserve">Describes </w:t>
+      </w:r>
+      <w:r>
+        <w:t>the recommended and required algorithm suites</w:t>
+      </w:r>
+      <w:r>
+        <w:t xml:space="preserve"> and </w:t>
+      </w:r>
+      <w:r>
+        <w:t>the security considerations for the Mesh protocol suite.</w:t>
+      </w:r>
+    </w:p>
+    <w:p>
+      <w:r>
+        <w:t xml:space="preserve">The following documents describe technologies that are used in the Mesh but do not form part of the Mesh </w:t>
+      </w:r>
+      <w:r>
+        <w:t>specification</w:t>
+      </w:r>
+      <w:r>
+        <w:t xml:space="preserve"> suite:</w:t>
       </w:r>
     </w:p>
     <w:p>
@@ -922,33 +1078,13 @@
         <w:pStyle w:val="DT"/>
       </w:pPr>
       <w:r>
-        <w:t>VI</w:t>
-      </w:r>
-      <w:r>
-        <w:t>I</w:t>
-      </w:r>
-      <w:r>
-        <w:t xml:space="preserve"> Mesh </w:t>
-      </w:r>
-      <w:r>
-        <w:t>Callsign</w:t>
-      </w:r>
-      <w:r>
-        <w:t xml:space="preserve"> Service </w:t>
-      </w:r>
-      <w:bookmarkStart w:id="5" w:name="_Hlk54350248"/>
-      <w:r>
-        <w:t>&lt;norm="draft-hallambaker-mesh-</w:t>
-      </w:r>
-      <w:r>
-        <w:t>callsign</w:t>
-      </w:r>
-      <w:r>
-        <w:t>"/&gt;</w:t>
-      </w:r>
-      <w:bookmarkEnd w:id="5"/>
-      <w:r>
-        <w:t>.</w:t>
+        <w:t>X</w:t>
+      </w:r>
+      <w:r>
+        <w:t>X</w:t>
+      </w:r>
+      <w:r>
+        <w:t>. The Trust Mesh &lt;info="draft-hallambaker-mesh-trust"/&gt;.</w:t>
       </w:r>
     </w:p>
     <w:p>
@@ -956,162 +1092,7 @@
         <w:pStyle w:val="DD"/>
       </w:pPr>
       <w:r>
-        <w:t>Describes issue and use of Mesh callsigns</w:t>
-      </w:r>
-      <w:r>
-        <w:t>.</w:t>
-      </w:r>
-    </w:p>
-    <w:p>
-      <w:pPr>
-        <w:pStyle w:val="DT"/>
-      </w:pPr>
-      <w:r>
-        <w:t>VIII</w:t>
-      </w:r>
-      <w:r>
-        <w:t xml:space="preserve"> </w:t>
-      </w:r>
-      <w:r>
-        <w:t>Cryptographic Algorithms</w:t>
-      </w:r>
-      <w:r>
-        <w:t xml:space="preserve"> </w:t>
-      </w:r>
-      <w:r>
-        <w:t>&lt;norm="draft-hallambaker-mesh-</w:t>
-      </w:r>
-      <w:r>
-        <w:t>cryptography</w:t>
-      </w:r>
-      <w:r>
-        <w:t>"/&gt;</w:t>
-      </w:r>
-    </w:p>
-    <w:p>
-      <w:pPr>
-        <w:pStyle w:val="DD"/>
-      </w:pPr>
-      <w:r>
-        <w:t>D</w:t>
-      </w:r>
-      <w:r>
-        <w:t>escribes the cryptographic algorithm suites used in the Mesh and the implementation of Multi-Party Encryption and Multi-Party Key Generation used in the Mesh.</w:t>
-      </w:r>
-    </w:p>
-    <w:p>
-      <w:pPr>
-        <w:pStyle w:val="DT"/>
-      </w:pPr>
-      <w:r>
-        <w:t xml:space="preserve">IX </w:t>
-      </w:r>
-      <w:r>
-        <w:t>Notarized Signatures</w:t>
-      </w:r>
-      <w:r>
-        <w:t xml:space="preserve"> </w:t>
-      </w:r>
-      <w:r>
-        <w:t>&lt;norm="draft-hallambaker-mesh-</w:t>
-      </w:r>
-      <w:r>
-        <w:t>notarization</w:t>
-      </w:r>
-      <w:r>
-        <w:t>"/&gt;</w:t>
-      </w:r>
-    </w:p>
-    <w:p>
-      <w:pPr>
-        <w:pStyle w:val="DD"/>
-      </w:pPr>
-      <w:r>
-        <w:t>Describes the cross notarization of DARE sequences to prevent rollback attacks.</w:t>
-      </w:r>
-    </w:p>
-    <w:p>
-      <w:pPr>
-        <w:pStyle w:val="DT"/>
-      </w:pPr>
-      <w:r>
-        <w:t>XI</w:t>
-      </w:r>
-      <w:r>
-        <w:t>II</w:t>
-      </w:r>
-      <w:r>
-        <w:t>. Security Considerations</w:t>
-      </w:r>
-      <w:r>
-        <w:t xml:space="preserve"> </w:t>
-      </w:r>
-      <w:r>
-        <w:t>&lt;norm="draft-hallambaker-mesh-security"</w:t>
-      </w:r>
-      <w:r>
-        <w:t>/</w:t>
-      </w:r>
-      <w:r>
-        <w:t>&gt;</w:t>
-      </w:r>
-    </w:p>
-    <w:p>
-      <w:pPr>
-        <w:pStyle w:val="DD"/>
-      </w:pPr>
-      <w:r>
-        <w:t xml:space="preserve">Describes </w:t>
-      </w:r>
-      <w:r>
-        <w:t>the recommended and required algorithm suites</w:t>
-      </w:r>
-      <w:r>
-        <w:t xml:space="preserve"> and </w:t>
-      </w:r>
-      <w:r>
-        <w:t>the security considerations for the Mesh protocol suite.</w:t>
-      </w:r>
-    </w:p>
-    <w:p>
-      <w:r>
-        <w:t xml:space="preserve">The following documents describe technologies that are used in the Mesh but do not form part of the Mesh </w:t>
-      </w:r>
-      <w:r>
-        <w:t>specification</w:t>
-      </w:r>
-      <w:r>
-        <w:t xml:space="preserve"> suite:</w:t>
-      </w:r>
-    </w:p>
-    <w:p>
-      <w:pPr>
-        <w:pStyle w:val="DT"/>
-      </w:pPr>
-      <w:r>
-        <w:t>X</w:t>
-      </w:r>
-      <w:r>
-        <w:t>X</w:t>
-      </w:r>
-      <w:r>
-        <w:t>. The Trust Mesh &lt;info="draft-hallambaker-mesh-trust"/&gt;.</w:t>
-      </w:r>
-    </w:p>
-    <w:p>
-      <w:pPr>
-        <w:pStyle w:val="DD"/>
-      </w:pPr>
-      <w:r>
-        <w:t xml:space="preserve">Describes the social work factor metric used to evaluate the effectiveness of different approaches to exchange of credentials between users and organizations in various contexts and argues for a hybrid approach taking advantage of direct trust, Web of </w:t>
-      </w:r>
-      <w:proofErr w:type="gramStart"/>
-      <w:r>
-        <w:t>Trust</w:t>
-      </w:r>
-      <w:proofErr w:type="gramEnd"/>
-      <w:r>
-        <w:t xml:space="preserve"> and Trusted Third Party models to provide introductions.</w:t>
+        <w:t>Describes the social work factor metric used to evaluate the effectiveness of different approaches to exchange of credentials between users and organizations in various contexts and argues for a hybrid approach taking advantage of direct trust, Web of Trust and Trusted Third Party models to provide introductions.</w:t>
       </w:r>
     </w:p>
     <w:p>
@@ -1701,15 +1682,7 @@
     </w:p>
     <w:p>
       <w:r>
-        <w:t xml:space="preserve">Today's technology requires users to put their trust in an endless variety of devices, </w:t>
-      </w:r>
-      <w:proofErr w:type="gramStart"/>
-      <w:r>
-        <w:t>software</w:t>
-      </w:r>
-      <w:proofErr w:type="gramEnd"/>
-      <w:r>
-        <w:t xml:space="preserve"> and services they cannot fully understand let alone control. Even the humble television of the 20th century has been replaced by a 'smart' TV with 15 million lines of code</w:t>
+        <w:t>Today's technology requires users to put their trust in an endless variety of devices, software and services they cannot fully understand let alone control. Even the humble television of the 20th century has been replaced by a 'smart' TV with 15 million lines of code</w:t>
       </w:r>
       <w:r>
         <w:t xml:space="preserve"> w</w:t>
@@ -1770,15 +1743,7 @@
     </w:p>
     <w:p>
       <w:r>
-        <w:t xml:space="preserve">In the 1990s, the suggestion that 'hackers' might seek to make financial gains from their activities was denounced as 'fear-mongering'. The suggestion that </w:t>
-      </w:r>
-      <w:proofErr w:type="gramStart"/>
-      <w:r>
-        <w:t>email</w:t>
-      </w:r>
-      <w:proofErr w:type="gramEnd"/>
-      <w:r>
-        <w:t xml:space="preserve"> or anonymous currencies might be abused received a similar response. Today malware, ransomware and spam have become so ubiquitous that they are no longer news unless the circumstances are particularly egregious.</w:t>
+        <w:t>In the 1990s, the suggestion that 'hackers' might seek to make financial gains from their activities was denounced as 'fear-mongering'. The suggestion that email or anonymous currencies might be abused received a similar response. Today malware, ransomware and spam have become so ubiquitous that they are no longer news unless the circumstances are particularly egregious.</w:t>
       </w:r>
       <w:r>
         <w:t xml:space="preserve"> In 1949, </w:t>
@@ -2583,6 +2548,146 @@
       </w:r>
     </w:p>
     <w:p>
+      <w:r>
+        <w:t xml:space="preserve">Currently, </w:t>
+      </w:r>
+      <w:r>
+        <w:t>Mesh profiles</w:t>
+      </w:r>
+      <w:r>
+        <w:t xml:space="preserve"> are created with root keys specified for the following signature algorithms:</w:t>
+      </w:r>
+    </w:p>
+    <w:p>
+      <w:pPr>
+        <w:pStyle w:val="DT"/>
+      </w:pPr>
+      <w:r>
+        <w:t>Ed448</w:t>
+      </w:r>
+    </w:p>
+    <w:p>
+      <w:pPr>
+        <w:pStyle w:val="DD"/>
+      </w:pPr>
+      <w:r>
+        <w:t xml:space="preserve">The default signature algorithm used </w:t>
+      </w:r>
+      <w:r>
+        <w:t>by most Mesh devices offers a work factor of 2</w:t>
+      </w:r>
+      <w:r>
+        <w:rPr>
+          <w:vertAlign w:val="superscript"/>
+        </w:rPr>
+        <w:t>244</w:t>
+      </w:r>
+      <w:r>
+        <w:t xml:space="preserve"> against conventional cryptanalytic attacks.</w:t>
+      </w:r>
+    </w:p>
+    <w:p>
+      <w:pPr>
+        <w:pStyle w:val="DT"/>
+      </w:pPr>
+      <w:r>
+        <w:t>Ed25519</w:t>
+      </w:r>
+    </w:p>
+    <w:p>
+      <w:pPr>
+        <w:pStyle w:val="DD"/>
+      </w:pPr>
+      <w:r>
+        <w:t xml:space="preserve">An alternative signature algorithm offering a work factor of </w:t>
+      </w:r>
+      <w:r>
+        <w:t>2</w:t>
+      </w:r>
+      <w:r>
+        <w:rPr>
+          <w:vertAlign w:val="superscript"/>
+        </w:rPr>
+        <w:t>128</w:t>
+      </w:r>
+      <w:r>
+        <w:t xml:space="preserve"> against conventional cryptanalytic attack</w:t>
+      </w:r>
+      <w:r>
+        <w:t>s with slightly lower overheads than Ed448 which may prove useful for IoT applications.</w:t>
+      </w:r>
+    </w:p>
+    <w:p>
+      <w:pPr>
+        <w:pStyle w:val="DT"/>
+      </w:pPr>
+      <w:r>
+        <w:t>P-521</w:t>
+      </w:r>
+    </w:p>
+    <w:p>
+      <w:pPr>
+        <w:pStyle w:val="DD"/>
+      </w:pPr>
+      <w:r>
+        <w:t xml:space="preserve">An alternative signature algorithm </w:t>
+      </w:r>
+      <w:r>
+        <w:t>that offers the highest</w:t>
+      </w:r>
+      <w:r>
+        <w:t xml:space="preserve"> work factor against conventional cryptanalytic attacks </w:t>
+      </w:r>
+      <w:r>
+        <w:t>(</w:t>
+      </w:r>
+      <w:r>
+        <w:t>2</w:t>
+      </w:r>
+      <w:r>
+        <w:rPr>
+          <w:vertAlign w:val="superscript"/>
+        </w:rPr>
+        <w:t>2</w:t>
+      </w:r>
+      <w:r>
+        <w:rPr>
+          <w:vertAlign w:val="superscript"/>
+        </w:rPr>
+        <w:t>60</w:t>
+      </w:r>
+      <w:r>
+        <w:t>) currently supported by any standards based conventional algorithm.</w:t>
+      </w:r>
+    </w:p>
+    <w:p>
+      <w:pPr>
+        <w:pStyle w:val="DT"/>
+      </w:pPr>
+      <w:r>
+        <w:t>ML-KEM</w:t>
+      </w:r>
+    </w:p>
+    <w:p>
+      <w:pPr>
+        <w:pStyle w:val="DD"/>
+      </w:pPr>
+      <w:r>
+        <w:t xml:space="preserve">A signature algorithm believed to be secure against both conventional and quantum cryptanalysis. The inclusion of the fingerprint of a signature key for this algorithm permits a future transition to use of Post Quantum Cryptography without </w:t>
+      </w:r>
+      <w:r>
+        <w:t>imposing post quantum cryptography overheads on every transaction.</w:t>
+      </w:r>
+    </w:p>
+    <w:p>
+      <w:r>
+        <w:t>Once a Mesh profile is created, the list of root keys is fixed for all time as the unique identifier of the profile is the fingerprint of the list of signature keys.</w:t>
+      </w:r>
+      <w:r>
+        <w:t xml:space="preserve"> In the Mesh model of key management, the only way to ‘rollover’ a Mesh root key is to create a new profile and transfer all the applications and devices from the old profile to the new.</w:t>
+      </w:r>
+    </w:p>
+    <w:p>
       <w:pPr>
         <w:pStyle w:val="Heading3"/>
       </w:pPr>
@@ -2627,15 +2732,884 @@
     </w:p>
     <w:p>
       <w:r>
-        <w:t>Every Mesh account is created with a set of catalogs and spools. For example, the bookmarks catalog maintains a list of the user's Web bookmarks. The credentials catalog maintains a list of the user's usernames and passwords for the various network services they use. As with the file encryption example, these capabilities are clearly going to be most effective when incorporated into the user's applications, (</w:t>
+        <w:t>Every Mesh account is created with a set of catalogs and spools. For example, the bookmarks catalog maintains a list of the user's Web bookmarks. The credentials catalog maintains a list of the user's usernames and passwords for the various network services they use. As with the file encryption example, these capabilities are clearly going to be most effective when incorporated into the user's applications, (i.e. their Web browser).</w:t>
+      </w:r>
+    </w:p>
+    <w:p>
+      <w:pPr>
+        <w:pStyle w:val="meta"/>
+      </w:pPr>
+      <w:r>
+        <w:t>&lt;include=..\Examples\ArchitectureCredential.md&gt;</w:t>
+      </w:r>
+    </w:p>
+    <w:p>
+      <w:pPr>
+        <w:pStyle w:val="Heading2"/>
+      </w:pPr>
+      <w:r>
+        <w:t>Adding devices</w:t>
+      </w:r>
+    </w:p>
+    <w:p>
+      <w:r>
+        <w:t>Computers have become ubiquitous and inexpensive. Most people living in affluent countries interact with several dozen computer systems every day. Every household appliance from the television to the coffee pot has become or is in the process of becoming a computer. It is this circumstance that has exposed the critical flaw in traditional PKI: The lack of practical means of managing private keys across multiple devices.</w:t>
+      </w:r>
+    </w:p>
+    <w:p>
+      <w:r>
+        <w:t>The Mesh allows use</w:t>
+      </w:r>
+      <w:r>
+        <w:t>r</w:t>
+      </w:r>
+      <w:r>
+        <w:t xml:space="preserve">s to connect all their devices together </w:t>
+      </w:r>
+      <w:r>
+        <w:t>so that they may be considered part of a single entity whose component parts communicate and interact seamlessly and securely.</w:t>
+      </w:r>
+    </w:p>
+    <w:p>
+      <w:r>
+        <w:t>Although any type of network capable device may be connected to a Mesh profile, some devices are better suited for use with certain applications than others. Connecting an oven to a Mesh profile could allow it to be controlled through entries to the user's recipe and calendar catalogs and alert the user when the meal is ready but attempting to use it to read emails or manage Mesh profiles.</w:t>
+      </w:r>
+      <w:r>
+        <w:t xml:space="preserve"> The Mesh allows the principle of least privilege when connecting a device granting precisely the set of capabilities required to perform its intended function.</w:t>
+      </w:r>
+    </w:p>
+    <w:p>
+      <w:r>
+        <w:t>Multiple</w:t>
+      </w:r>
+      <w:r>
+        <w:t xml:space="preserve"> connection mechanisms are specified, each of which provides strong mutual authentication</w:t>
+      </w:r>
+      <w:r>
+        <w:t xml:space="preserve">. </w:t>
+      </w:r>
+      <w:r>
+        <w:t>In each case, the connection request must be approved by a device provisioned with the Mesh administration privilege</w:t>
+      </w:r>
+      <w:r>
+        <w:t xml:space="preserve">: </w:t>
+      </w:r>
+    </w:p>
+    <w:p>
+      <w:pPr>
+        <w:pStyle w:val="DT"/>
+      </w:pPr>
+      <w:r>
+        <w:t>Direct</w:t>
+      </w:r>
+    </w:p>
+    <w:p>
+      <w:pPr>
+        <w:pStyle w:val="DD"/>
+      </w:pPr>
+      <w:r>
+        <w:t xml:space="preserve">The connection request is </w:t>
+      </w:r>
+      <w:r>
+        <w:t>initiated on the device being requested and approved on the administration device. Authentication of the connection request is performed by comparing witness values presented on the connecting device and the administration device.</w:t>
+      </w:r>
+    </w:p>
+    <w:p>
+      <w:pPr>
+        <w:pStyle w:val="DT"/>
+      </w:pPr>
+      <w:r>
+        <w:t>PIN</w:t>
+      </w:r>
+    </w:p>
+    <w:p>
+      <w:pPr>
+        <w:pStyle w:val="DD"/>
+      </w:pPr>
+      <w:r>
+        <w:t>A PIN code is generated on an administration device and passed to the connecting device out of band. The connecting device provides proof of knowledge of this PIN code when making the connection request allowing an administration device to approve the request automatically without further user interaction.</w:t>
+      </w:r>
+    </w:p>
+    <w:p>
+      <w:pPr>
+        <w:pStyle w:val="DT"/>
+      </w:pPr>
+      <w:r>
+        <w:t xml:space="preserve">Dynamic </w:t>
+      </w:r>
+      <w:r>
+        <w:t>QR</w:t>
+      </w:r>
+    </w:p>
+    <w:p>
+      <w:pPr>
+        <w:pStyle w:val="DD"/>
+      </w:pPr>
+      <w:r>
+        <w:t>This connection mechanism is a variation of the PIN connection mechanism in which administration device presents the PIN code value to the connecting device in the form of a QR code. This allows a connecting device with a camera to connect with minimal user effort.</w:t>
+      </w:r>
+    </w:p>
+    <w:p>
+      <w:pPr>
+        <w:pStyle w:val="DT"/>
+      </w:pPr>
+      <w:r>
+        <w:t>Static QR</w:t>
+      </w:r>
+    </w:p>
+    <w:p>
+      <w:pPr>
+        <w:pStyle w:val="DD"/>
+      </w:pPr>
+      <w:r>
+        <w:t>This connection method is designed to support connection of constrained IoT devices that lack a camera or display capability</w:t>
+      </w:r>
+      <w:r>
+        <w:t xml:space="preserve"> but requires that the device be pre-provisioned during manufacture or distribution</w:t>
+      </w:r>
+      <w:r>
+        <w:t>.</w:t>
+      </w:r>
+    </w:p>
+    <w:p>
+      <w:pPr>
+        <w:pStyle w:val="DD"/>
+      </w:pPr>
+      <w:r>
+        <w:t xml:space="preserve">An administration device equipped with a camera reads a static QR code printed on the device that provides the information used to enable the administration device to establish a local network connection (e.g. </w:t>
+      </w:r>
+      <w:proofErr w:type="spellStart"/>
+      <w:r>
+        <w:t>WiFi</w:t>
+      </w:r>
+      <w:proofErr w:type="spellEnd"/>
+      <w:r>
+        <w:t xml:space="preserve">, Bluetooth, </w:t>
+      </w:r>
+      <w:r>
+        <w:t>strobe, IR</w:t>
+      </w:r>
+      <w:r>
+        <w:t xml:space="preserve">) </w:t>
+      </w:r>
+      <w:r>
+        <w:t>that can be used to complete the connection.</w:t>
+      </w:r>
+    </w:p>
+    <w:p>
+      <w:r>
+        <w:t xml:space="preserve">These connection mechanisms are described in detail in the Mesh </w:t>
+      </w:r>
+      <w:r>
+        <w:t>Protocol Reference &lt;norm="draft-hallambaker-mesh-protocol"/&gt;.</w:t>
+      </w:r>
+    </w:p>
+    <w:p>
+      <w:pPr>
+        <w:pStyle w:val="Heading3"/>
+      </w:pPr>
+      <w:r>
+        <w:t xml:space="preserve">Direct </w:t>
+      </w:r>
+      <w:r>
+        <w:t>C</w:t>
+      </w:r>
+      <w:r>
+        <w:t>onnection</w:t>
+      </w:r>
+    </w:p>
+    <w:p>
+      <w:r>
+        <w:t>For example, Alice connects a second device using the direct connection mechanism:</w:t>
+      </w:r>
+    </w:p>
+    <w:p>
+      <w:pPr>
+        <w:pStyle w:val="meta"/>
+      </w:pPr>
+      <w:r>
+        <w:t>&lt;include=..\</w:t>
+      </w:r>
+      <w:r>
+        <w:t>Examples\</w:t>
+      </w:r>
+      <w:r>
+        <w:t>ArchitectureConnectDirect.md&gt;</w:t>
+      </w:r>
+    </w:p>
+    <w:p>
+      <w:pPr>
+        <w:pStyle w:val="Heading3"/>
+      </w:pPr>
+      <w:r>
+        <w:t xml:space="preserve">PIN </w:t>
+      </w:r>
+      <w:r>
+        <w:t>Connection</w:t>
+      </w:r>
+    </w:p>
+    <w:p>
+      <w:r>
+        <w:t>Alice connects a third device using the PIN code connection mechanism:</w:t>
+      </w:r>
+    </w:p>
+    <w:p>
+      <w:pPr>
+        <w:pStyle w:val="meta"/>
+      </w:pPr>
+      <w:r>
+        <w:t>&lt;include=..\Examples\ArchitectureConnectPin.md&gt;</w:t>
+      </w:r>
+    </w:p>
+    <w:p>
+      <w:pPr>
+        <w:pStyle w:val="Heading3"/>
+      </w:pPr>
+      <w:r>
+        <w:t xml:space="preserve">Making use of </w:t>
+      </w:r>
+      <w:r>
+        <w:t>the new device</w:t>
+      </w:r>
+    </w:p>
+    <w:p>
+      <w:r>
+        <w:t xml:space="preserve">Having connected a second device and granted it </w:t>
+      </w:r>
+      <w:r>
+        <w:rPr>
+          <w:u w:val="single"/>
+        </w:rPr>
+        <w:t>w</w:t>
+      </w:r>
+      <w:r>
+        <w:rPr>
+          <w:u w:val="single"/>
+        </w:rPr>
+        <w:t>eb</w:t>
+      </w:r>
+      <w:r>
+        <w:t xml:space="preserve"> </w:t>
+      </w:r>
+      <w:r>
+        <w:t xml:space="preserve">access </w:t>
+      </w:r>
+      <w:r>
+        <w:t>rights, Alice can use it to decrypt files and access her bookmark and password catalogs</w:t>
+      </w:r>
+      <w:r>
+        <w:t xml:space="preserve"> in exactly the same fashion as the first. If a password is changed on one device, all her connected devices receive the update.</w:t>
+      </w:r>
+    </w:p>
+    <w:p>
+      <w:pPr>
+        <w:pStyle w:val="meta"/>
+      </w:pPr>
+      <w:r>
+        <w:t>&lt;include=..\Examples\ArchitectureConnectPassword.md&gt;</w:t>
+      </w:r>
+    </w:p>
+    <w:p>
+      <w:r>
+        <w:t>By default, devices connected with the web access right can access all the catalogs connected to a personal Mesh. Devices MAY be connected with greater or lesser access rights according to their intended use. A coffee pot does not require access to the password catalog or the ability to send messages to other Mesh users. A software development station is likely to require the ability to sign commits to a source code repository.</w:t>
+      </w:r>
+    </w:p>
+    <w:p>
+      <w:r>
+        <w:t>Limiting the access rights granted to a device when it is connected mitigates the consequences of the device being lost, stolen or infected by malware before the compromise occurs. Disconnecting the device from the user's personal Mesh as described in a later section provides further mitigation.</w:t>
+      </w:r>
+    </w:p>
+    <w:p>
+      <w:pPr>
+        <w:pStyle w:val="Heading3"/>
+      </w:pPr>
+      <w:r>
+        <w:t>Applications</w:t>
+      </w:r>
+    </w:p>
+    <w:p>
+      <w:r>
+        <w:t>Connected devices can also make use of connected applications for which they are granted the necessary rights.</w:t>
+      </w:r>
+    </w:p>
+    <w:p>
+      <w:pPr>
+        <w:pStyle w:val="meta"/>
+      </w:pPr>
+      <w:r>
+        <w:t>&lt;include=..\Examples\ArchitectureCon</w:t>
+      </w:r>
+      <w:r>
+        <w:t>fig</w:t>
+      </w:r>
+      <w:r>
+        <w:t>SSH</w:t>
+      </w:r>
+      <w:r>
+        <w:t>.md&gt;</w:t>
+      </w:r>
+    </w:p>
+    <w:p>
+      <w:r>
+        <w:t>At present the Mesh only supports</w:t>
+      </w:r>
+      <w:r>
+        <w:t xml:space="preserve"> an SSH configuration in which a single client key is shared across multiple devices. The Mesh is in principle capable of supporting more sophisticated configurations in which </w:t>
+      </w:r>
+      <w:r>
+        <w:t>each device</w:t>
+      </w:r>
+      <w:r>
+        <w:t xml:space="preserve"> has its own individual </w:t>
+      </w:r>
+      <w:r>
+        <w:t>client key</w:t>
+      </w:r>
+      <w:r>
+        <w:t xml:space="preserve">. Consideration of these configuration modes is currently outside the scope of work for the Mesh and is probably more usefully considered as part of an effort to integrate Mesh functionality into </w:t>
+      </w:r>
+      <w:r>
+        <w:t xml:space="preserve">the </w:t>
+      </w:r>
+      <w:r>
+        <w:t>SSH</w:t>
+      </w:r>
+      <w:r>
+        <w:t xml:space="preserve"> system. </w:t>
+      </w:r>
+      <w:r>
+        <w:t>Such an effort would also describe the means by which SH</w:t>
+      </w:r>
+      <w:r>
+        <w:t xml:space="preserve">H server key fingerprints </w:t>
+      </w:r>
+      <w:r>
+        <w:t xml:space="preserve">are recorded </w:t>
+      </w:r>
+      <w:r>
+        <w:t>in the Mesh Contacts catalog.</w:t>
+      </w:r>
+    </w:p>
+    <w:p>
+      <w:r>
+        <w:t xml:space="preserve">Support for SMTP mail with </w:t>
+      </w:r>
+      <w:r>
+        <w:t xml:space="preserve">OpenPGP and S/MIME </w:t>
+      </w:r>
+      <w:r>
+        <w:t>end to end security is supported in a similar fashion.</w:t>
+      </w:r>
+    </w:p>
+    <w:p>
+      <w:pPr>
+        <w:pStyle w:val="Heading3"/>
+      </w:pPr>
+      <w:r>
+        <w:t>Threshold Key Devices</w:t>
+      </w:r>
+    </w:p>
+    <w:p>
+      <w:r>
+        <w:t xml:space="preserve">As is to be expected of a Threshold Key Infrastructure, </w:t>
+      </w:r>
+      <w:r>
+        <w:t>Mesh devices MAY be configured to use a threshold key share for decryption, the other key share being held by the Mesh service servicing the account.</w:t>
+      </w:r>
+      <w:r>
+        <w:t xml:space="preserve"> </w:t>
+      </w:r>
+    </w:p>
+    <w:p>
+      <w:r>
+        <w:t xml:space="preserve">Connecting a device with the </w:t>
+      </w:r>
+      <w:r>
+        <w:rPr>
+          <w:u w:val="single"/>
+        </w:rPr>
+        <w:t>threshold</w:t>
+      </w:r>
+      <w:r>
+        <w:t xml:space="preserve"> access right grants it the same range of functionality as the </w:t>
+      </w:r>
+      <w:r>
+        <w:rPr>
+          <w:u w:val="single"/>
+        </w:rPr>
+        <w:t>web</w:t>
+      </w:r>
+      <w:r>
+        <w:t xml:space="preserve"> access right for as long as it is connected to the user's personal Mesh. Instead of being provisioned with the account decryption key, the device is provisioned with a key share. To decrypt documents encrypted to the account key, the device requires the active participation of the service holding the </w:t>
+      </w:r>
+      <w:r>
+        <w:t>other half of the shared key. This allows the service to prevent further use of the decryption capability by the device after it has been disconnected from that personal Mesh.</w:t>
+      </w:r>
+    </w:p>
+    <w:p>
+      <w:r>
+        <w:t>Provisioning devices with threshold access rights has the advantage of allowing greater control of the decryption capability at the cost of requiring an interaction with the network service for each decryption operation.</w:t>
+      </w:r>
+      <w:r>
+        <w:t xml:space="preserve"> There is thus a tradeoff between performance and security.</w:t>
+      </w:r>
+    </w:p>
+    <w:p>
+      <w:r>
+        <w:t>While the Mesh architecture permits any decryption key to be threshold shared, it is RECOMMENDED that implementations use this capability sparingly and develop mechanisms that a</w:t>
+      </w:r>
+      <w:r>
+        <w:t>void the need for a device to preform repeated threshold operations to decrypt the same data. For example, rather than decrypting every entry in the password catalog each time it is used, a device should encrypt a primary secret under the account threshold key that can be decrypted each time the device is activated and re-encrypt threshold encrypted data to that secret each time a threshold decryption is performed. This provides the same security properties with considerably less load on the service.</w:t>
+      </w:r>
+    </w:p>
+    <w:p>
+      <w:r>
+        <w:t xml:space="preserve">The current version of the Mesh protocols require that the administration device used to provision threshold keys to a device have access to the original key. As described in </w:t>
+      </w:r>
+      <w:r>
+        <w:t>&lt;norm="draft-hallambaker-mesh-schema"/&gt;</w:t>
+      </w:r>
+      <w:r>
+        <w:t xml:space="preserve">, this requirement will be lifted in a future edition of the protocol. </w:t>
+      </w:r>
+    </w:p>
+    <w:p>
+      <w:pPr>
+        <w:pStyle w:val="Heading2"/>
+      </w:pPr>
+      <w:r>
+        <w:t>Mesh Messaging</w:t>
+      </w:r>
+    </w:p>
+    <w:p>
+      <w:r>
+        <w:t xml:space="preserve">The Mesh Messaging system is </w:t>
+      </w:r>
+      <w:r>
+        <w:t xml:space="preserve">a push messaging system </w:t>
+      </w:r>
+      <w:r>
+        <w:t xml:space="preserve">analogous to </w:t>
+      </w:r>
+      <w:r>
+        <w:t>SMTP,</w:t>
+      </w:r>
+      <w:r>
+        <w:t xml:space="preserve"> but </w:t>
+      </w:r>
+      <w:r>
+        <w:t xml:space="preserve">its purpose is limited to secure exchange of control plane messages. This leads to </w:t>
+      </w:r>
+      <w:r>
+        <w:t xml:space="preserve">some </w:t>
+      </w:r>
+      <w:r>
+        <w:t>important</w:t>
+      </w:r>
+      <w:r>
+        <w:t xml:space="preserve"> differences:</w:t>
+      </w:r>
+    </w:p>
+    <w:p>
+      <w:pPr>
+        <w:pStyle w:val="li"/>
+      </w:pPr>
+      <w:r>
+        <w:t xml:space="preserve">Every message is signed and end-to-end </w:t>
+      </w:r>
+      <w:r>
+        <w:t xml:space="preserve">encrypted </w:t>
+      </w:r>
+    </w:p>
+    <w:p>
+      <w:pPr>
+        <w:pStyle w:val="li"/>
+      </w:pPr>
+      <w:r>
+        <w:t xml:space="preserve">The only communication pattern supported is a </w:t>
+      </w:r>
+      <w:r>
+        <w:t>four-corner</w:t>
+      </w:r>
+      <w:r>
+        <w:t xml:space="preserve"> model in which users exchange messages through their respective MSPs.</w:t>
+      </w:r>
+    </w:p>
+    <w:p>
+      <w:pPr>
+        <w:pStyle w:val="li"/>
+      </w:pPr>
+      <w:r>
+        <w:t>Every message is subject to access control at the inbound and outbound MSP.</w:t>
+      </w:r>
+    </w:p>
+    <w:p>
+      <w:pPr>
+        <w:pStyle w:val="li"/>
+      </w:pPr>
+      <w:r>
+        <w:t>Message content is limited to 32KB.</w:t>
+      </w:r>
+    </w:p>
+    <w:p>
+      <w:r>
+        <w:t xml:space="preserve">This size restriction ensures that exchange of Mesh Messages does not impose an undue burden on the inbound and outbound MSP. </w:t>
+      </w:r>
+      <w:r>
+        <w:t xml:space="preserve">While users can and do send much larger messages, 32KB should be more than sufficient to demonstrate to the recipient that the message should be accepted. </w:t>
+      </w:r>
+      <w:r>
+        <w:t xml:space="preserve">It is not necessary for a sender to transfer multiple MB message before the receiver decides to refuse it. </w:t>
+      </w:r>
+      <w:r>
+        <w:t>Connected devices may efficiently synchronize their message spools even over limited bandwidth connections.</w:t>
+      </w:r>
+      <w:r>
+        <w:t xml:space="preserve"> A short message is never blocked by a larger one.</w:t>
+      </w:r>
+    </w:p>
+    <w:p>
+      <w:r>
+        <w:t>For</w:t>
+      </w:r>
+      <w:r>
+        <w:t xml:space="preserve"> exchange of longer messages, a pull model is employed.</w:t>
+      </w:r>
+      <w:r>
+        <w:t xml:space="preserve"> A</w:t>
+      </w:r>
+      <w:r>
+        <w:t xml:space="preserve"> short</w:t>
+      </w:r>
+      <w:r>
+        <w:t xml:space="preserve"> Mesh message sen</w:t>
+      </w:r>
+      <w:r>
+        <w:t>t</w:t>
+      </w:r>
+      <w:r>
+        <w:t xml:space="preserve"> a message advising the recipient's client of the location from which the full content may be obtained. This approach has many benefits over the SMTP push model. There is no longer a need for any limitation on message size. The same messaging platform can be used to send a short text message, a spreadsheet or raw video file</w:t>
+      </w:r>
+      <w:r>
+        <w:t xml:space="preserve"> archives spanning multiple TB</w:t>
+      </w:r>
+      <w:r>
+        <w:t>.</w:t>
+      </w:r>
+    </w:p>
+    <w:p>
+      <w:r>
+        <w:t xml:space="preserve">Exchange of certain content types naturally leads to security concerns. These concerns are mitigated in the Mesh by performing access control on every message. When accepting Bob as a partner, Alice can choose the types of Mesh Message and the types of content she is willing to accept from him. </w:t>
+      </w:r>
+      <w:r>
+        <w:t>Thus,</w:t>
+      </w:r>
+      <w:r>
+        <w:t xml:space="preserve"> Alice might be willing to accept a spreadsheet containing macro code from Bob but not from Carol or Mallet. And she might not want to accept anything at all from Susan </w:t>
+      </w:r>
+      <w:r>
+        <w:t>because of past abuse</w:t>
+      </w:r>
+      <w:r>
+        <w:t>.</w:t>
+      </w:r>
+    </w:p>
+    <w:p>
+      <w:r>
+        <w:t>While there are important technical differences between Mesh Messaging and SMTP, these are not visible to Alice or Bob except insofar as there is no restriction on message size other than the storage capacity of the machine they wish to receive the messages on, there is very little scope for messaging abuse and (unless the Mesh becomes ubiquitous) they can only use Mesh Messaging to communicate with other Mesh users. Thus</w:t>
+      </w:r>
+      <w:r>
+        <w:t>,</w:t>
+      </w:r>
+      <w:r>
+        <w:t xml:space="preserve"> while Mesh messaging has been designed to enable replacement of SMTP in the long term, it is not currently a focus for the client implementations. Use of Mesh messaging is thus currently limited to support for applications built on the Mesh platform. One of those applications is the device connection protocol describe earlier. Another is the contact exchange protocol used to acquire contact information from other Mesh users.</w:t>
+      </w:r>
+    </w:p>
+    <w:p>
+      <w:pPr>
+        <w:pStyle w:val="Heading3"/>
+      </w:pPr>
+      <w:r>
+        <w:t>Contact exchange</w:t>
+      </w:r>
+    </w:p>
+    <w:p>
+      <w:r>
+        <w:t xml:space="preserve">Besides management of private keys across devices, the biggest obstacle to effective use of existing security protocols such as SSH, OpenPGP and S/MIME is the difficulty of </w:t>
+      </w:r>
+      <w:r>
+        <w:t>obtaining the authentic public keys of the counterparties.</w:t>
+      </w:r>
+    </w:p>
+    <w:p>
+      <w:r>
+        <w:t xml:space="preserve">The question of issue and validation of credentials is a complex and difficult one that does not have a single answer that is valid for every use case. For certain applications credentials issued by a Trusted Third Party are appropriate. For others, the Web of Trust proposed in OpenPGP provides a better fit to the requirements and constraints. These issues are discussed in </w:t>
+      </w:r>
+      <w:r>
+        <w:t>&lt;info="draft-hallambaker-mesh-trust"/&gt;</w:t>
+      </w:r>
+      <w:r>
+        <w:t>.</w:t>
+      </w:r>
+    </w:p>
+    <w:p>
+      <w:r>
+        <w:t xml:space="preserve">Rather than imposing a single trust model for credential </w:t>
+      </w:r>
+      <w:r>
+        <w:t>acquisition</w:t>
+      </w:r>
+      <w:r>
+        <w:t>, the Mesh allows the use of whatever model is best for validating a credential for a particular use.</w:t>
+      </w:r>
+      <w:r>
+        <w:t xml:space="preserve"> It is unlikely Alice would have the same security concerns for communication with her employer, her friends, her bank, etc.</w:t>
+      </w:r>
+    </w:p>
+    <w:p>
+      <w:r>
+        <w:t>For many applications, Trust After First Use provides an adequate basis for credential acquisition.</w:t>
+      </w:r>
+    </w:p>
+    <w:p>
+      <w:pPr>
+        <w:pStyle w:val="meta"/>
+      </w:pPr>
+      <w:r>
+        <w:t>&lt;include=..\Examples\Architecture</w:t>
+      </w:r>
+      <w:r>
+        <w:t>ContactRemote</w:t>
+      </w:r>
+      <w:r>
+        <w:t>.md&gt;</w:t>
+      </w:r>
+    </w:p>
+    <w:p>
+      <w:r>
+        <w:t xml:space="preserve">At this point Alice and Bob can exchange Mesh messages of any type with seamless end to end security. Every Mesh message is signed and encrypted without exception. If Alice and Bob have </w:t>
+      </w:r>
+      <w:r>
+        <w:t xml:space="preserve">used the Mesh to </w:t>
+      </w:r>
+      <w:r>
+        <w:t>configure their email accounts for OpenPGP or S/MIME, they can use these to exchange end-to-end secure SMTP mail.</w:t>
+      </w:r>
+    </w:p>
+    <w:p>
+      <w:r>
+        <w:t xml:space="preserve">Alternatively, Bob might have opted to grant </w:t>
+      </w:r>
+      <w:r>
+        <w:t>Alice only specific messaging access. Bob might choose to restrict synchronous messaging modalities such as instant messaging or voice that interrupt his workflow to specific colleagues. The fact that Alice wants to speak to Bob does not necessarily mean she is interested in what he might say in reply. Thus, messaging access need not be reciprocated.</w:t>
+      </w:r>
+    </w:p>
+    <w:p>
+      <w:r>
+        <w:t xml:space="preserve">As with device connection, multiple contact exchange methods are supported including the use of a QR code printed on a business card or presented on a mobile device. These methods are also described in </w:t>
+      </w:r>
+      <w:r>
+        <w:t>&lt;norm="draft-hallambaker-mesh-protocol"/&gt;</w:t>
+      </w:r>
+      <w:r>
+        <w:t>.</w:t>
+      </w:r>
+    </w:p>
+    <w:p>
+      <w:r>
+        <w:t xml:space="preserve">As a respected figure within the cryptographic community, </w:t>
+      </w:r>
+      <w:r>
+        <w:t>Alice</w:t>
+      </w:r>
+      <w:r>
+        <w:t xml:space="preserve"> </w:t>
+      </w:r>
+      <w:r>
+        <w:t xml:space="preserve">might </w:t>
+      </w:r>
+      <w:r>
+        <w:t xml:space="preserve">employ </w:t>
+      </w:r>
+      <w:r>
+        <w:t xml:space="preserve">a curation service for credential requests advising her that Bob's credentials appear to be in order while Mallet's are suspicious. Such services might </w:t>
+      </w:r>
+      <w:r>
+        <w:t>be offered by her MSP or another provider.</w:t>
+      </w:r>
+      <w:r>
+        <w:t xml:space="preserve"> Alice might be willing to accept contact requests from members of professional associations she is a member of or who have attended certain conferences in her field.</w:t>
+      </w:r>
+      <w:r>
+        <w:t xml:space="preserve"> A variety of approaches might be followed </w:t>
+      </w:r>
+      <w:r>
+        <w:t xml:space="preserve">for curation of other requests </w:t>
+      </w:r>
+      <w:r>
+        <w:t>including Machine Learning approaches.</w:t>
+      </w:r>
+    </w:p>
+    <w:p>
+      <w:pPr>
+        <w:pStyle w:val="Heading3"/>
+      </w:pPr>
+      <w:r>
+        <w:t>Confirmation service</w:t>
+      </w:r>
+    </w:p>
+    <w:p>
+      <w:r>
+        <w:t>The Mesh confirmation service is an improvement of traditional second factor authentication techniques</w:t>
+      </w:r>
+      <w:r>
+        <w:t xml:space="preserve"> offering </w:t>
+      </w:r>
+      <w:r>
+        <w:t>offers far greater usability and security</w:t>
+      </w:r>
+      <w:r>
+        <w:t>.</w:t>
+      </w:r>
+    </w:p>
+    <w:p>
+      <w:r>
+        <w:t>Instead of being asked to present a meaningless numeric code, Alice is presented a request from a named, authenticated source to confirm a specific action. Alice's response will be signed using a signature key that is unique to the particular confirmation device she uses, thus providing a non-repudiable record of her decision.</w:t>
+      </w:r>
+    </w:p>
+    <w:p>
+      <w:pPr>
+        <w:pStyle w:val="meta"/>
+      </w:pPr>
+      <w:r>
+        <w:t>&lt;include=..\Examples\Architecture</w:t>
+      </w:r>
+      <w:r>
+        <w:t>Con</w:t>
+      </w:r>
+      <w:r>
+        <w:t>firm</w:t>
+      </w:r>
+      <w:r>
+        <w:t>.md&gt;</w:t>
+      </w:r>
+    </w:p>
+    <w:p>
+      <w:r>
+        <w:t>In an enterprise environment, tying the confirmation process to a specific source, a specific action and specific device allows for confirmation interactions to be used to implement business processes with attribution and thus accountability.</w:t>
+      </w:r>
+    </w:p>
+    <w:p>
+      <w:r>
+        <w:t>Using traditional second factor approaches, a system administrator presents their credentials to authenticate access to the machine a</w:t>
+      </w:r>
+      <w:r>
+        <w:t>t which point they can perform any action permitted by their current privileges</w:t>
+      </w:r>
+      <w:r>
+        <w:t xml:space="preserve">. </w:t>
+      </w:r>
+      <w:r>
+        <w:t xml:space="preserve">This typically includes modification of any access logs that might be kept. </w:t>
+      </w:r>
+      <w:r>
+        <w:t xml:space="preserve">Using the confirmation approach the individual actions of the system administrator may be authenticated, traced and logged. If a user account is added to the system, it is known </w:t>
+      </w:r>
+      <w:r>
+        <w:t xml:space="preserve">which administrator is responsible and </w:t>
+      </w:r>
+      <w:r>
+        <w:t>the</w:t>
+      </w:r>
+      <w:r>
+        <w:t xml:space="preserve"> device </w:t>
+      </w:r>
+      <w:r>
+        <w:t xml:space="preserve">that </w:t>
+      </w:r>
+      <w:r>
+        <w:t>was used. This information may then be used if it becomes necessary to unwind the consequences of a breach or an insider threat.</w:t>
+      </w:r>
+    </w:p>
+    <w:p>
+      <w:pPr>
+        <w:pStyle w:val="Heading2"/>
+      </w:pPr>
+      <w:r>
+        <w:t>Encryption Groups</w:t>
+      </w:r>
+    </w:p>
+    <w:p>
+      <w:r>
+        <w:t xml:space="preserve">As seen earlier, the Mesh allows encrypted files to be shared with other named users. While this capability is sufficient for simple messaging type use cases, decades of experience prove that it is inadequate to meet the needs of protecting data at rest. In the simple messaging </w:t>
       </w:r>
       <w:proofErr w:type="gramStart"/>
       <w:r>
-        <w:t>i.e.</w:t>
+        <w:t>case</w:t>
       </w:r>
       <w:proofErr w:type="gramEnd"/>
       <w:r>
-        <w:t xml:space="preserve"> their Web browser).</w:t>
+        <w:t xml:space="preserve"> the list of recipients is known to the sender at the time a message is sent. In the general case the party encrypting the data cannot know the list of intended readers because that will change over time.</w:t>
+      </w:r>
+    </w:p>
+    <w:p>
+      <w:r>
+        <w:t xml:space="preserve">Even in the smallest organization, </w:t>
+      </w:r>
+      <w:r>
+        <w:t xml:space="preserve">employees join and leave. </w:t>
+      </w:r>
+      <w:r>
+        <w:t>It is highly desirable to be able to quickly grant</w:t>
+      </w:r>
+      <w:r>
+        <w:t xml:space="preserve"> access to all the information </w:t>
+      </w:r>
+      <w:r>
+        <w:t>a new employee</w:t>
+      </w:r>
+      <w:r>
+        <w:t xml:space="preserve"> need</w:t>
+      </w:r>
+      <w:r>
+        <w:t>s</w:t>
+      </w:r>
+      <w:r>
+        <w:t xml:space="preserve"> for their work. </w:t>
+      </w:r>
+      <w:r>
+        <w:t>Contrawise, the</w:t>
+      </w:r>
+      <w:r>
+        <w:t xml:space="preserve"> access rights of a terminated employee</w:t>
+      </w:r>
+      <w:r>
+        <w:t xml:space="preserve"> should be </w:t>
+      </w:r>
+      <w:r>
+        <w:t>terminate</w:t>
+      </w:r>
+      <w:r>
+        <w:t>d as soon as they leave</w:t>
+      </w:r>
+      <w:r>
+        <w:t>.</w:t>
+      </w:r>
+    </w:p>
+    <w:p>
+      <w:r>
+        <w:t>Traditional 'Digital Rights Management' product employ key management techniques originating in the field of copyright enforcement to control access to content by controlling disclosure of symmetric decryption keys. This provides the necessary flexibility to control access to the data but leaves the decryption keys vulnerable to a server breach.</w:t>
+      </w:r>
+      <w:r>
+        <w:t xml:space="preserve"> Such systems do not provide 'end-to-end' security in any useful sense.</w:t>
+      </w:r>
+    </w:p>
+    <w:p>
+      <w:r>
+        <w:t xml:space="preserve">Use of threshold techniques allows a threshold service to control decryption of the data without </w:t>
+      </w:r>
+      <w:r>
+        <w:t>having the ability to decrypt. Sharing data through a Mesh group allows access to be controlled without loss of end-to-end encryption.</w:t>
       </w:r>
     </w:p>
     <w:p>
@@ -2643,7 +3617,13 @@
         <w:pStyle w:val="meta"/>
       </w:pPr>
       <w:r>
-        <w:t>&lt;include=..\Examples\ArchitectureCredential.md&gt;</w:t>
+        <w:t>&lt;include=..\</w:t>
+      </w:r>
+      <w:r>
+        <w:t>Examples\</w:t>
+      </w:r>
+      <w:r>
+        <w:t xml:space="preserve">ArchitectureRecrypt.md&gt; </w:t>
       </w:r>
     </w:p>
     <w:p>
@@ -2651,195 +3631,12 @@
         <w:pStyle w:val="Heading2"/>
       </w:pPr>
       <w:r>
-        <w:t>Adding devices</w:t>
-      </w:r>
-    </w:p>
-    <w:p>
-      <w:r>
-        <w:t>Computers have become ubiquitous and inexpensive. Most people living in affluent countries interact with several dozen computer systems every day. Every household appliance from the television to the coffee pot has become or is in the process of becoming a computer. It is this circumstance that has exposed the critical flaw in traditional PKI: The lack of practical means of managing private keys across multiple devices.</w:t>
-      </w:r>
-    </w:p>
-    <w:p>
-      <w:r>
-        <w:t>The Mesh allows use</w:t>
-      </w:r>
-      <w:r>
-        <w:t>r</w:t>
-      </w:r>
-      <w:r>
-        <w:t xml:space="preserve">s to connect all their devices together </w:t>
-      </w:r>
-      <w:r>
-        <w:t>so that they may be considered part of a single entity whose component parts communicate and interact seamlessly and securely.</w:t>
-      </w:r>
-    </w:p>
-    <w:p>
-      <w:r>
-        <w:t>Although any type of network capable device may be connected to a Mesh profile, some devices are better suited for use with certain applications than others. Connecting an oven to a Mesh profile could allow it to be controlled through entries to the user's recipe and calendar catalogs and alert the user when the meal is ready but attempting to use it to read emails or manage Mesh profiles.</w:t>
-      </w:r>
-      <w:r>
-        <w:t xml:space="preserve"> The Mesh allows the principle of least privilege when connecting a device </w:t>
-      </w:r>
-      <w:proofErr w:type="gramStart"/>
-      <w:r>
-        <w:t>granting precisely</w:t>
-      </w:r>
-      <w:proofErr w:type="gramEnd"/>
-      <w:r>
-        <w:t xml:space="preserve"> the set of capabilities required to perform its intended function.</w:t>
-      </w:r>
-    </w:p>
-    <w:p>
-      <w:r>
-        <w:t>Multiple</w:t>
-      </w:r>
-      <w:r>
-        <w:t xml:space="preserve"> connection mechanisms are specified, each of which provides strong mutual authentication</w:t>
-      </w:r>
-      <w:r>
-        <w:t xml:space="preserve">. </w:t>
-      </w:r>
-      <w:r>
-        <w:t>In each case, the connection request must be approved by a device provisioned with the Mesh administration privilege</w:t>
-      </w:r>
-      <w:r>
-        <w:t xml:space="preserve">: </w:t>
-      </w:r>
-    </w:p>
-    <w:p>
-      <w:pPr>
-        <w:pStyle w:val="DT"/>
-      </w:pPr>
-      <w:r>
-        <w:t>Direct</w:t>
-      </w:r>
-    </w:p>
-    <w:p>
-      <w:pPr>
-        <w:pStyle w:val="DD"/>
-      </w:pPr>
-      <w:r>
-        <w:t xml:space="preserve">The connection request is </w:t>
-      </w:r>
-      <w:r>
-        <w:t>initiated on the device being requested and approved on the administration device. Authentication of the connection request is performed by comparing witness values presented on the connecting device and the administration device.</w:t>
-      </w:r>
-    </w:p>
-    <w:p>
-      <w:pPr>
-        <w:pStyle w:val="DT"/>
-      </w:pPr>
-      <w:r>
-        <w:t>PIN</w:t>
-      </w:r>
-    </w:p>
-    <w:p>
-      <w:pPr>
-        <w:pStyle w:val="DD"/>
-      </w:pPr>
-      <w:r>
-        <w:t>A PIN code is generated on an administration device and passed to the connecting device out of band. The connecting device provides proof of knowledge of this PIN code when making the connection request allowing an administration device to approve the request automatically without further user interaction.</w:t>
-      </w:r>
-    </w:p>
-    <w:p>
-      <w:pPr>
-        <w:pStyle w:val="DT"/>
-      </w:pPr>
-      <w:r>
-        <w:t xml:space="preserve">Dynamic </w:t>
-      </w:r>
-      <w:r>
-        <w:t>QR</w:t>
-      </w:r>
-    </w:p>
-    <w:p>
-      <w:pPr>
-        <w:pStyle w:val="DD"/>
-      </w:pPr>
-      <w:r>
-        <w:t>This connection mechanism is a variation of the PIN connection mechanism in which administration device presents the PIN code value to the connecting device in the form of a QR code. This allows a connecting device with a camera to connect with minimal user effort.</w:t>
-      </w:r>
-    </w:p>
-    <w:p>
-      <w:pPr>
-        <w:pStyle w:val="DT"/>
-      </w:pPr>
-      <w:r>
-        <w:t>Static QR</w:t>
-      </w:r>
-    </w:p>
-    <w:p>
-      <w:pPr>
-        <w:pStyle w:val="DD"/>
-      </w:pPr>
-      <w:r>
-        <w:t>This connection method is designed to support connection of constrained IoT devices that lack a camera or display capability</w:t>
-      </w:r>
-      <w:r>
-        <w:t xml:space="preserve"> but requires that the device be pre-provisioned during manufacture or distribution</w:t>
-      </w:r>
-      <w:r>
-        <w:t>.</w:t>
-      </w:r>
-    </w:p>
-    <w:p>
-      <w:pPr>
-        <w:pStyle w:val="DD"/>
-      </w:pPr>
-      <w:r>
-        <w:t>An administration device equipped with a camera reads a static QR code printed on the device that provides the information used to enable the administration device to establish a local network connection (</w:t>
-      </w:r>
-      <w:proofErr w:type="gramStart"/>
-      <w:r>
-        <w:t>e.g.</w:t>
-      </w:r>
-      <w:proofErr w:type="gramEnd"/>
-      <w:r>
-        <w:t xml:space="preserve"> </w:t>
-      </w:r>
-      <w:proofErr w:type="spellStart"/>
-      <w:r>
-        <w:t>WiFi</w:t>
-      </w:r>
-      <w:proofErr w:type="spellEnd"/>
-      <w:r>
-        <w:t xml:space="preserve">, Bluetooth, </w:t>
-      </w:r>
-      <w:r>
-        <w:t>strobe, IR</w:t>
-      </w:r>
-      <w:r>
-        <w:t xml:space="preserve">) </w:t>
-      </w:r>
-      <w:r>
-        <w:t>that can be used to complete the connection.</w:t>
-      </w:r>
-    </w:p>
-    <w:p>
-      <w:r>
-        <w:t xml:space="preserve">These connection mechanisms are described in detail in the Mesh </w:t>
-      </w:r>
-      <w:r>
-        <w:t>Protocol Reference &lt;norm="draft-hallambaker-mesh-protocol"/&gt;.</w:t>
-      </w:r>
-    </w:p>
-    <w:p>
-      <w:pPr>
-        <w:pStyle w:val="Heading3"/>
-      </w:pPr>
-      <w:r>
-        <w:t xml:space="preserve">Direct </w:t>
-      </w:r>
-      <w:r>
-        <w:t>C</w:t>
-      </w:r>
-      <w:r>
-        <w:t>onnection</w:t>
-      </w:r>
-    </w:p>
-    <w:p>
-      <w:r>
-        <w:t>For example, Alice connects a second device using the direct connection mechanism:</w:t>
+        <w:t>Deleting Devices</w:t>
+      </w:r>
+    </w:p>
+    <w:p>
+      <w:r>
+        <w:t>If a connected device is lost, stolen or simply broken, Alice can limit further use of the device by disconnecting it from her Mesh:</w:t>
       </w:r>
     </w:p>
     <w:p>
@@ -2847,724 +3644,12 @@
         <w:pStyle w:val="meta"/>
       </w:pPr>
       <w:r>
-        <w:t>&lt;include=..\</w:t>
-      </w:r>
-      <w:r>
-        <w:t>Examples\</w:t>
-      </w:r>
-      <w:r>
-        <w:t>ArchitectureConnectDirect.md&gt;</w:t>
-      </w:r>
-    </w:p>
-    <w:p>
-      <w:pPr>
-        <w:pStyle w:val="Heading3"/>
-      </w:pPr>
-      <w:r>
-        <w:t xml:space="preserve">PIN </w:t>
-      </w:r>
-      <w:r>
-        <w:t>Connection</w:t>
-      </w:r>
-    </w:p>
-    <w:p>
-      <w:r>
-        <w:t>Alice connects a third device using the PIN code connection mechanism:</w:t>
-      </w:r>
-    </w:p>
-    <w:p>
-      <w:pPr>
-        <w:pStyle w:val="meta"/>
-      </w:pPr>
-      <w:r>
-        <w:t>&lt;include=..\Examples\ArchitectureConnectPin.md&gt;</w:t>
-      </w:r>
-    </w:p>
-    <w:p>
-      <w:pPr>
-        <w:pStyle w:val="Heading3"/>
-      </w:pPr>
-      <w:r>
-        <w:t xml:space="preserve">Making use of </w:t>
-      </w:r>
-      <w:r>
-        <w:t>the new device</w:t>
-      </w:r>
-    </w:p>
-    <w:p>
-      <w:r>
-        <w:t xml:space="preserve">Having connected a second device and granted it </w:t>
-      </w:r>
-      <w:r>
-        <w:rPr>
-          <w:u w:val="single"/>
-        </w:rPr>
-        <w:t>w</w:t>
-      </w:r>
-      <w:r>
-        <w:rPr>
-          <w:u w:val="single"/>
-        </w:rPr>
-        <w:t>eb</w:t>
-      </w:r>
-      <w:r>
-        <w:t xml:space="preserve"> </w:t>
-      </w:r>
-      <w:r>
-        <w:t xml:space="preserve">access </w:t>
-      </w:r>
-      <w:r>
-        <w:t>rights, Alice can use it to decrypt files and access her bookmark and password catalogs</w:t>
-      </w:r>
-      <w:r>
-        <w:t xml:space="preserve"> in exactly the same fashion as the first. If a password is changed on one device, all her connected devices receive the update.</w:t>
-      </w:r>
-    </w:p>
-    <w:p>
-      <w:pPr>
-        <w:pStyle w:val="meta"/>
-      </w:pPr>
-      <w:r>
-        <w:t>&lt;include=..\Examples\ArchitectureConnectPassword.md&gt;</w:t>
-      </w:r>
-    </w:p>
-    <w:p>
-      <w:r>
-        <w:t>By default, devices connected with the web access right can access all the catalogs connected to a personal Mesh. Devices MAY be connected with greater or lesser access rights according to their intended use. A coffee pot does not require access to the password catalog or the ability to send messages to other Mesh users. A software development station is likely to require the ability to sign commits to a source code repository.</w:t>
-      </w:r>
-    </w:p>
-    <w:p>
-      <w:r>
-        <w:t xml:space="preserve">Limiting the access rights granted to a device when it is connected mitigates the consequences of the device being lost, </w:t>
-      </w:r>
-      <w:proofErr w:type="gramStart"/>
-      <w:r>
-        <w:t>stolen</w:t>
-      </w:r>
-      <w:proofErr w:type="gramEnd"/>
-      <w:r>
-        <w:t xml:space="preserve"> or infected by malware before the compromise occurs. Disconnecting the device from the user's personal Mesh as described in a later section provides further mitigation.</w:t>
-      </w:r>
-    </w:p>
-    <w:p>
-      <w:pPr>
-        <w:pStyle w:val="Heading3"/>
-      </w:pPr>
-      <w:r>
-        <w:t>Applications</w:t>
-      </w:r>
-    </w:p>
-    <w:p>
-      <w:r>
-        <w:t>Connected devices can also make use of connected applications for which they are granted the necessary rights.</w:t>
-      </w:r>
-    </w:p>
-    <w:p>
-      <w:pPr>
-        <w:pStyle w:val="meta"/>
-      </w:pPr>
-      <w:r>
-        <w:t>&lt;include=..\Examples\ArchitectureCon</w:t>
-      </w:r>
-      <w:r>
-        <w:t>fig</w:t>
-      </w:r>
-      <w:r>
-        <w:t>SSH</w:t>
-      </w:r>
-      <w:r>
-        <w:t>.md&gt;</w:t>
-      </w:r>
-    </w:p>
-    <w:p>
-      <w:r>
-        <w:t>At present the Mesh only supports</w:t>
-      </w:r>
-      <w:r>
-        <w:t xml:space="preserve"> an SSH configuration in which a single client key is shared across multiple devices. The Mesh is in principle capable of supporting more sophisticated configurations in which </w:t>
-      </w:r>
-      <w:r>
-        <w:t>each device</w:t>
-      </w:r>
-      <w:r>
-        <w:t xml:space="preserve"> has its own individual </w:t>
-      </w:r>
-      <w:r>
-        <w:t>client key</w:t>
-      </w:r>
-      <w:r>
-        <w:t xml:space="preserve">. Consideration of these configuration modes is currently outside the scope of work for the Mesh and is probably more usefully considered as part of an effort to integrate Mesh functionality into </w:t>
-      </w:r>
-      <w:r>
-        <w:t xml:space="preserve">the </w:t>
-      </w:r>
-      <w:r>
-        <w:t>SSH</w:t>
-      </w:r>
-      <w:r>
-        <w:t xml:space="preserve"> system. </w:t>
-      </w:r>
-      <w:r>
-        <w:t>Such an effort would also describe the means by which SH</w:t>
-      </w:r>
-      <w:r>
-        <w:t xml:space="preserve">H server key fingerprints </w:t>
-      </w:r>
-      <w:r>
-        <w:t xml:space="preserve">are recorded </w:t>
-      </w:r>
-      <w:r>
-        <w:t>in the Mesh Contacts catalog.</w:t>
-      </w:r>
-    </w:p>
-    <w:p>
-      <w:r>
-        <w:t xml:space="preserve">Support for SMTP mail with </w:t>
-      </w:r>
-      <w:r>
-        <w:t xml:space="preserve">OpenPGP and S/MIME </w:t>
-      </w:r>
-      <w:r>
-        <w:t>end to end security is supported in a similar fashion.</w:t>
-      </w:r>
-    </w:p>
-    <w:p>
-      <w:pPr>
-        <w:pStyle w:val="Heading3"/>
-      </w:pPr>
-      <w:r>
-        <w:t>Threshold Key Devices</w:t>
-      </w:r>
-    </w:p>
-    <w:p>
-      <w:r>
-        <w:t xml:space="preserve">As is to be expected of a Threshold Key Infrastructure, </w:t>
-      </w:r>
-      <w:r>
-        <w:t>Mesh devices MAY be configured to use a threshold key share for decryption, the other key share being held by the Mesh service servicing the account.</w:t>
-      </w:r>
-      <w:r>
-        <w:t xml:space="preserve"> </w:t>
-      </w:r>
-    </w:p>
-    <w:p>
-      <w:r>
-        <w:t xml:space="preserve">Connecting a device with the </w:t>
-      </w:r>
-      <w:r>
-        <w:rPr>
-          <w:u w:val="single"/>
-        </w:rPr>
-        <w:t>threshold</w:t>
-      </w:r>
-      <w:r>
-        <w:t xml:space="preserve"> access right grants it the same range of functionality as the </w:t>
-      </w:r>
-      <w:r>
-        <w:rPr>
-          <w:u w:val="single"/>
-        </w:rPr>
-        <w:t>web</w:t>
-      </w:r>
-      <w:r>
-        <w:t xml:space="preserve"> access right for as long as it is connected to the user's personal Mesh. Instead of being provisioned with the account decryption key, the device is provisioned with a key share. To decrypt documents encrypted to the account key, the device requires the active participation of the service holding the </w:t>
-      </w:r>
-      <w:r>
-        <w:t>other half of the shared key. This allows the service to prevent further use of the decryption capability by the device after it has been disconnected from that personal Mesh.</w:t>
-      </w:r>
-    </w:p>
-    <w:p>
-      <w:r>
-        <w:t>Provisioning devices with threshold access rights has the advantage of allowing greater control of the decryption capability at the cost of requiring an interaction with the network service for each decryption operation.</w:t>
-      </w:r>
-      <w:r>
-        <w:t xml:space="preserve"> There is thus a tradeoff between performance and security.</w:t>
-      </w:r>
-    </w:p>
-    <w:p>
-      <w:r>
-        <w:t>While the Mesh architecture permits any decryption key to be threshold shared, it is RECOMMENDED that implementations use this capability sparingly and develop mechanisms that a</w:t>
-      </w:r>
-      <w:r>
-        <w:t>void the need for a device to preform repeated threshold operations to decrypt the same data. For example, rather than decrypting every entry in the password catalog each time it is used, a device should encrypt a primary secret under the account threshold key that can be decrypted each time the device is activated and re-encrypt threshold encrypted data to that secret each time a threshold decryption is performed. This provides the same security properties with considerably less load on the service.</w:t>
-      </w:r>
-    </w:p>
-    <w:p>
-      <w:r>
-        <w:t xml:space="preserve">The current version of the Mesh protocols require that the administration device used to provision threshold keys to a device have access to the original key. As described in </w:t>
-      </w:r>
-      <w:r>
-        <w:t>&lt;norm="draft-hallambaker-mesh-schema"/&gt;</w:t>
-      </w:r>
-      <w:r>
-        <w:t xml:space="preserve">, this requirement will be lifted in a future edition of the protocol. </w:t>
-      </w:r>
-    </w:p>
-    <w:p>
-      <w:pPr>
-        <w:pStyle w:val="Heading2"/>
-      </w:pPr>
-      <w:r>
-        <w:t>Mesh Messaging</w:t>
-      </w:r>
-    </w:p>
-    <w:p>
-      <w:r>
-        <w:t xml:space="preserve">The Mesh Messaging system is </w:t>
-      </w:r>
-      <w:r>
-        <w:t xml:space="preserve">a push messaging system </w:t>
-      </w:r>
-      <w:r>
-        <w:t xml:space="preserve">analogous to </w:t>
-      </w:r>
-      <w:r>
-        <w:t>SMTP,</w:t>
-      </w:r>
-      <w:r>
-        <w:t xml:space="preserve"> but </w:t>
-      </w:r>
-      <w:r>
-        <w:t xml:space="preserve">its purpose is limited to secure exchange of control plane messages. This leads to </w:t>
-      </w:r>
-      <w:r>
-        <w:t xml:space="preserve">some </w:t>
-      </w:r>
-      <w:r>
-        <w:t>important</w:t>
-      </w:r>
-      <w:r>
-        <w:t xml:space="preserve"> differences:</w:t>
-      </w:r>
-    </w:p>
-    <w:p>
-      <w:pPr>
-        <w:pStyle w:val="li"/>
-      </w:pPr>
-      <w:r>
-        <w:t xml:space="preserve">Every message is signed and end-to-end </w:t>
-      </w:r>
-      <w:r>
-        <w:t xml:space="preserve">encrypted </w:t>
-      </w:r>
-    </w:p>
-    <w:p>
-      <w:pPr>
-        <w:pStyle w:val="li"/>
-      </w:pPr>
-      <w:r>
-        <w:t xml:space="preserve">The only communication pattern supported is a </w:t>
-      </w:r>
-      <w:r>
-        <w:t>four-corner</w:t>
-      </w:r>
-      <w:r>
-        <w:t xml:space="preserve"> model in which users exchange messages through their respective MSPs.</w:t>
-      </w:r>
-    </w:p>
-    <w:p>
-      <w:pPr>
-        <w:pStyle w:val="li"/>
-      </w:pPr>
-      <w:r>
-        <w:t>Every message is subject to access control at the inbound and outbound MSP.</w:t>
-      </w:r>
-    </w:p>
-    <w:p>
-      <w:pPr>
-        <w:pStyle w:val="li"/>
-      </w:pPr>
-      <w:r>
-        <w:t>Message content is limited to 32KB.</w:t>
-      </w:r>
-    </w:p>
-    <w:p>
-      <w:r>
-        <w:t xml:space="preserve">This size restriction ensures that exchange of Mesh Messages does not impose an undue burden on the inbound and outbound MSP. </w:t>
-      </w:r>
-      <w:r>
-        <w:t xml:space="preserve">While users can and do send much larger messages, 32KB should be more than sufficient to demonstrate to the recipient that the message should be accepted. </w:t>
-      </w:r>
-      <w:r>
-        <w:t xml:space="preserve">It is not necessary for a sender to transfer multiple MB message before the receiver decides to refuse it. </w:t>
-      </w:r>
-      <w:r>
-        <w:t>Connected devices may efficiently synchronize their message spools even over limited bandwidth connections.</w:t>
-      </w:r>
-      <w:r>
-        <w:t xml:space="preserve"> A short message is never blocked by a larger one.</w:t>
-      </w:r>
-    </w:p>
-    <w:p>
-      <w:r>
-        <w:t>For</w:t>
-      </w:r>
-      <w:r>
-        <w:t xml:space="preserve"> exchange of longer messages, a pull model is employed.</w:t>
-      </w:r>
-      <w:r>
-        <w:t xml:space="preserve"> A</w:t>
-      </w:r>
-      <w:r>
-        <w:t xml:space="preserve"> short</w:t>
-      </w:r>
-      <w:r>
-        <w:t xml:space="preserve"> Mesh message sen</w:t>
-      </w:r>
-      <w:r>
-        <w:t>t</w:t>
-      </w:r>
-      <w:r>
-        <w:t xml:space="preserve"> a message advising the recipient's client of the location from which the full content may be obtained. This approach has many benefits over the SMTP push model. There is no longer a need for any limitation on message size. The same messaging platform can be used to send a short text message, a spreadsheet or raw video file</w:t>
-      </w:r>
-      <w:r>
-        <w:t xml:space="preserve"> archives spanning multiple TB</w:t>
-      </w:r>
-      <w:r>
-        <w:t>.</w:t>
-      </w:r>
-    </w:p>
-    <w:p>
-      <w:r>
-        <w:t xml:space="preserve">Exchange of certain content types naturally leads to security concerns. These concerns are mitigated in the Mesh by performing access control on every message. When accepting Bob as a partner, Alice can choose the types of Mesh Message and the types of content she is willing to accept from him. </w:t>
-      </w:r>
-      <w:r>
-        <w:t>Thus,</w:t>
-      </w:r>
-      <w:r>
-        <w:t xml:space="preserve"> Alice might be willing to accept a spreadsheet containing macro code from Bob but not from Carol or Mallet. And she might not want to accept anything at all from Susan </w:t>
-      </w:r>
-      <w:r>
-        <w:t>because of past abuse</w:t>
-      </w:r>
-      <w:r>
-        <w:t>.</w:t>
-      </w:r>
-    </w:p>
-    <w:p>
-      <w:r>
-        <w:t>While there are important technical differences between Mesh Messaging and SMTP, these are not visible to Alice or Bob except insofar as there is no restriction on message size other than the storage capacity of the machine they wish to receive the messages on, there is very little scope for messaging abuse and (unless the Mesh becomes ubiquitous) they can only use Mesh Messaging to communicate with other Mesh users. Thus</w:t>
-      </w:r>
-      <w:r>
-        <w:t>,</w:t>
-      </w:r>
-      <w:r>
-        <w:t xml:space="preserve"> while Mesh messaging has been designed to enable replacement of SMTP in the long term, it is not currently a focus for the client implementations. Use of Mesh messaging is thus currently limited to support for applications built on the Mesh platform. One of those applications is the device connection protocol describe earlier. Another is the contact exchange protocol used to acquire contact information from other Mesh users.</w:t>
-      </w:r>
-    </w:p>
-    <w:p>
-      <w:pPr>
-        <w:pStyle w:val="Heading3"/>
-      </w:pPr>
-      <w:r>
-        <w:t>Contact exchange</w:t>
-      </w:r>
-    </w:p>
-    <w:p>
-      <w:r>
-        <w:t xml:space="preserve">Besides management of private keys across devices, the biggest obstacle to effective use of existing security protocols such as SSH, OpenPGP and S/MIME is the difficulty of </w:t>
-      </w:r>
-      <w:r>
-        <w:t>obtaining the authentic public keys of the counterparties.</w:t>
-      </w:r>
-    </w:p>
-    <w:p>
-      <w:r>
-        <w:t xml:space="preserve">The question of issue and validation of credentials is a complex and difficult one that does not have a single answer that is valid for every use case. For certain applications credentials issued by a Trusted Third Party are appropriate. For others, the Web of Trust proposed in OpenPGP provides a better fit to the requirements and constraints. These issues are discussed in </w:t>
-      </w:r>
-      <w:r>
-        <w:t>&lt;info="draft-hallambaker-mesh-trust"/&gt;</w:t>
-      </w:r>
-      <w:r>
-        <w:t>.</w:t>
-      </w:r>
-    </w:p>
-    <w:p>
-      <w:r>
-        <w:t xml:space="preserve">Rather than imposing a single trust model for credential </w:t>
-      </w:r>
-      <w:r>
-        <w:t>acquisition</w:t>
-      </w:r>
-      <w:r>
-        <w:t>, the Mesh allows the use of whatever model is best for validating a credential for a particular use.</w:t>
-      </w:r>
-      <w:r>
-        <w:t xml:space="preserve"> It is unlikely Alice would have the same security concerns for communication with her employer, her friends, her bank, etc.</w:t>
-      </w:r>
-    </w:p>
-    <w:p>
-      <w:r>
-        <w:t>For many applications, Trust After First Use provides an adequate basis for credential acquisition.</w:t>
-      </w:r>
-    </w:p>
-    <w:p>
-      <w:pPr>
-        <w:pStyle w:val="meta"/>
-      </w:pPr>
-      <w:r>
-        <w:t>&lt;include=..\Examples\Architecture</w:t>
-      </w:r>
-      <w:r>
-        <w:t>ContactRemote</w:t>
-      </w:r>
-      <w:r>
-        <w:t>.md&gt;</w:t>
-      </w:r>
-    </w:p>
-    <w:p>
-      <w:r>
-        <w:t xml:space="preserve">At this point Alice and Bob can exchange Mesh messages of any type with seamless end to end security. Every Mesh message is signed and encrypted without exception. If Alice and Bob have </w:t>
-      </w:r>
-      <w:r>
-        <w:t xml:space="preserve">used the Mesh to </w:t>
-      </w:r>
-      <w:r>
-        <w:t>configure their email accounts for OpenPGP or S/MIME, they can use these to exchange end-to-end secure SMTP mail.</w:t>
-      </w:r>
-    </w:p>
-    <w:p>
-      <w:r>
-        <w:t xml:space="preserve">Alternatively, Bob might have opted to grant </w:t>
-      </w:r>
-      <w:r>
-        <w:t>Alice only specific messaging access. Bob might choose to restrict synchronous messaging modalities such as instant messaging or voice that interrupt his workflow to specific colleagues. The fact that Alice wants to speak to Bob does not necessarily mean she is interested in what he might say in reply. Thus, messaging access need not be reciprocated.</w:t>
-      </w:r>
-    </w:p>
-    <w:p>
-      <w:r>
-        <w:t xml:space="preserve">As with device connection, multiple contact exchange methods are supported including the use of a QR code printed on a business card or presented on a mobile device. These methods are also described in </w:t>
-      </w:r>
-      <w:r>
-        <w:t>&lt;norm="draft-hallambaker-mesh-protocol"/&gt;</w:t>
-      </w:r>
-      <w:r>
-        <w:t>.</w:t>
-      </w:r>
-    </w:p>
-    <w:p>
-      <w:r>
-        <w:t xml:space="preserve">As a respected figure within the cryptographic community, </w:t>
-      </w:r>
-      <w:r>
-        <w:t>Alice</w:t>
-      </w:r>
-      <w:r>
-        <w:t xml:space="preserve"> </w:t>
-      </w:r>
-      <w:r>
-        <w:t xml:space="preserve">might </w:t>
-      </w:r>
-      <w:r>
-        <w:t xml:space="preserve">employ </w:t>
-      </w:r>
-      <w:r>
-        <w:t xml:space="preserve">a curation service for credential requests advising her that Bob's credentials appear to be in order while Mallet's are suspicious. Such services might </w:t>
-      </w:r>
-      <w:r>
-        <w:t>be offered by her MSP or another provider.</w:t>
-      </w:r>
-      <w:r>
-        <w:t xml:space="preserve"> Alice might be willing to accept contact requests from members of professional associations she is a member of or who have attended certain conferences in her field.</w:t>
-      </w:r>
-      <w:r>
-        <w:t xml:space="preserve"> A variety of approaches might be followed </w:t>
-      </w:r>
-      <w:r>
-        <w:t xml:space="preserve">for curation of other requests </w:t>
-      </w:r>
-      <w:r>
-        <w:t>including Machine Learning approaches.</w:t>
-      </w:r>
-    </w:p>
-    <w:p>
-      <w:pPr>
-        <w:pStyle w:val="Heading3"/>
-      </w:pPr>
-      <w:r>
-        <w:t>Confirmation service</w:t>
-      </w:r>
-    </w:p>
-    <w:p>
-      <w:r>
-        <w:t>The Mesh confirmation service is an improvement of traditional second factor authentication techniques</w:t>
-      </w:r>
-      <w:r>
-        <w:t xml:space="preserve"> offering </w:t>
-      </w:r>
-      <w:r>
-        <w:t>offers far greater usability and security</w:t>
-      </w:r>
-      <w:r>
-        <w:t>.</w:t>
-      </w:r>
-    </w:p>
-    <w:p>
-      <w:r>
-        <w:t>Instead of being asked to present a meaningless numeric code, Alice is presented a request from a named, authenticated source to confirm a specific action. Alice's response will be signed using a signature key that is unique to the particular confirmation device she uses, thus providing a non-repudiable record of her decision.</w:t>
-      </w:r>
-    </w:p>
-    <w:p>
-      <w:pPr>
-        <w:pStyle w:val="meta"/>
-      </w:pPr>
-      <w:r>
-        <w:t>&lt;include=..\Examples\Architecture</w:t>
-      </w:r>
-      <w:r>
-        <w:t>Con</w:t>
-      </w:r>
-      <w:r>
-        <w:t>firm</w:t>
-      </w:r>
-      <w:r>
-        <w:t>.md&gt;</w:t>
-      </w:r>
-    </w:p>
-    <w:p>
-      <w:r>
-        <w:t>In an enterprise environment, tying the confirmation process to a specific source, a specific action and specific device allows for confirmation interactions to be used to implement business processes with attribution and thus accountability.</w:t>
-      </w:r>
-    </w:p>
-    <w:p>
-      <w:r>
-        <w:t>Using traditional second factor approaches, a system administrator presents their credentials to authenticate access to the machine a</w:t>
-      </w:r>
-      <w:r>
-        <w:t>t which point they can perform any action permitted by their current privileges</w:t>
-      </w:r>
-      <w:r>
-        <w:t xml:space="preserve">. </w:t>
-      </w:r>
-      <w:r>
-        <w:t xml:space="preserve">This typically includes modification of any access logs that might be kept. </w:t>
-      </w:r>
-      <w:r>
-        <w:t xml:space="preserve">Using the confirmation approach the individual actions of the system administrator may be authenticated, </w:t>
-      </w:r>
-      <w:proofErr w:type="gramStart"/>
-      <w:r>
-        <w:t>traced</w:t>
-      </w:r>
-      <w:proofErr w:type="gramEnd"/>
-      <w:r>
-        <w:t xml:space="preserve"> and logged. If a user account is added to the system, it is known </w:t>
-      </w:r>
-      <w:r>
-        <w:t xml:space="preserve">which administrator is responsible and </w:t>
-      </w:r>
-      <w:r>
-        <w:t>the</w:t>
-      </w:r>
-      <w:r>
-        <w:t xml:space="preserve"> device </w:t>
-      </w:r>
-      <w:r>
-        <w:t xml:space="preserve">that </w:t>
-      </w:r>
-      <w:r>
-        <w:t>was used. This information may then be used if it becomes necessary to unwind the consequences of a breach or an insider threat.</w:t>
-      </w:r>
-    </w:p>
-    <w:p>
-      <w:pPr>
-        <w:pStyle w:val="Heading2"/>
-      </w:pPr>
-      <w:r>
-        <w:t>Encryption Groups</w:t>
-      </w:r>
-    </w:p>
-    <w:p>
-      <w:r>
-        <w:t xml:space="preserve">As seen earlier, the Mesh allows encrypted files to be shared with other named users. While this capability is sufficient for simple messaging type use cases, decades of experience prove that it is inadequate to meet the needs of protecting data at rest. In the simple messaging </w:t>
-      </w:r>
-      <w:proofErr w:type="gramStart"/>
-      <w:r>
-        <w:t>case</w:t>
-      </w:r>
-      <w:proofErr w:type="gramEnd"/>
-      <w:r>
-        <w:t xml:space="preserve"> the list of recipients is known to the sender at the time a message is sent. In the general case the party encrypting the data cannot know the list of intended readers because that will change over time.</w:t>
-      </w:r>
-    </w:p>
-    <w:p>
-      <w:r>
-        <w:t xml:space="preserve">Even in the smallest organization, </w:t>
-      </w:r>
-      <w:r>
-        <w:t>employees join and leave. A new employee must be granted access to all the information they need for their work. The access rights of a terminated employee must also terminate.</w:t>
-      </w:r>
-    </w:p>
-    <w:p>
-      <w:r>
-        <w:t>Traditional 'Digital Rights Management' product employ key management techniques originating in the field of copyright enforcement to control access to content by controlling disclosure of symmetric decryption keys. This provides the necessary flexibility to control access to the data but leaves the decryption keys vulnerable to a server breach.</w:t>
-      </w:r>
-      <w:r>
-        <w:t xml:space="preserve"> Such systems do not provide 'end-to-end' security in any useful sense.</w:t>
-      </w:r>
-    </w:p>
-    <w:p>
-      <w:r>
-        <w:t xml:space="preserve">Use of threshold techniques allows a threshold service to control decryption of the data without </w:t>
-      </w:r>
-      <w:r>
-        <w:t>having the ability to decrypt. Sharing data through a Mesh group allows access to be controlled without loss of end-to-end encryption.</w:t>
-      </w:r>
-    </w:p>
-    <w:p>
-      <w:pPr>
-        <w:pStyle w:val="meta"/>
-      </w:pPr>
-      <w:r>
-        <w:t>&lt;include=..\</w:t>
-      </w:r>
-      <w:r>
-        <w:t>Examples\</w:t>
-      </w:r>
-      <w:r>
-        <w:t xml:space="preserve">ArchitectureRecrypt.md&gt; </w:t>
-      </w:r>
-    </w:p>
-    <w:p>
-      <w:pPr>
-        <w:pStyle w:val="Heading2"/>
-      </w:pPr>
-      <w:r>
-        <w:t>Deleting Devices</w:t>
-      </w:r>
-    </w:p>
-    <w:p>
-      <w:r>
-        <w:t xml:space="preserve">If a connected device is lost, </w:t>
-      </w:r>
-      <w:proofErr w:type="gramStart"/>
-      <w:r>
-        <w:t>stolen</w:t>
-      </w:r>
-      <w:proofErr w:type="gramEnd"/>
-      <w:r>
-        <w:t xml:space="preserve"> or simply broken, Alice can limit further use of the device by disconnecting it from her Mesh:</w:t>
-      </w:r>
-    </w:p>
-    <w:p>
-      <w:pPr>
-        <w:pStyle w:val="meta"/>
-      </w:pPr>
-      <w:r>
         <w:t>&lt;include=..\Examples\ArchitectureConnectDisconnect.md&gt;</w:t>
       </w:r>
     </w:p>
     <w:p>
       <w:r>
-        <w:t>Disconnecting a device will always prevent the device receiving further services from the account service and thus the ability to receive encrypted catalog updates. But a device connected with direct key access rights (</w:t>
-      </w:r>
-      <w:proofErr w:type="gramStart"/>
-      <w:r>
-        <w:t>e.g.</w:t>
-      </w:r>
-      <w:proofErr w:type="gramEnd"/>
-      <w:r>
-        <w:t xml:space="preserve"> </w:t>
+        <w:t xml:space="preserve">Disconnecting a device will always prevent the device receiving further services from the account service and thus the ability to receive encrypted catalog updates. But a device connected with direct key access rights (e.g. </w:t>
       </w:r>
       <w:r>
         <w:rPr>
@@ -3865,148 +3950,140 @@
     </w:p>
     <w:p>
       <w:r>
-        <w:t>Addition of a presence service capability to the MSP would allow Mesh Messaging to be used to support the full range of synchronous messaging services from text chat (</w:t>
+        <w:t xml:space="preserve">Addition of a presence service capability to the MSP would allow Mesh Messaging to be used to support the full range of synchronous messaging services from text chat (e.g. </w:t>
+      </w:r>
+      <w:proofErr w:type="spellStart"/>
+      <w:r>
+        <w:t>xmpp</w:t>
+      </w:r>
+      <w:proofErr w:type="spellEnd"/>
+      <w:r>
+        <w:t>) to video and VOIP.</w:t>
+      </w:r>
+      <w:r>
+        <w:t xml:space="preserve"> The chief security benefit to the end user for such a scheme would be that every communication request is mediated by access control. While it is impossible to absolutely guarantee that every possible form of abuse is prevented, stopping the organized crime ring that just called me purporting to be my credit card company is much more straightforward.</w:t>
+      </w:r>
+    </w:p>
+    <w:p>
+      <w:r>
+        <w:t xml:space="preserve">The main </w:t>
+      </w:r>
+      <w:r>
+        <w:t>technical issue to be addressed to enable such a service is specifying a means of layering Mesh Messages direct over UDP transport. This is currently at the concept phase. While the precise means of layering audio and video formats onto a network connection is a complex problem, it is one that has already been solved by existing standards.</w:t>
+      </w:r>
+    </w:p>
+    <w:p>
+      <w:pPr>
+        <w:pStyle w:val="Heading3"/>
+      </w:pPr>
+      <w:r>
+        <w:t>Social Media</w:t>
+      </w:r>
+    </w:p>
+    <w:p>
+      <w:r>
+        <w:t xml:space="preserve">One of the chief distinctions between </w:t>
+      </w:r>
+      <w:r>
+        <w:t xml:space="preserve">messaging </w:t>
+      </w:r>
+      <w:r>
+        <w:t xml:space="preserve">and 'social media' and is that the former is typically used to describe a synchronous interaction between a closed group of users while most social media </w:t>
       </w:r>
       <w:proofErr w:type="gramStart"/>
       <w:r>
-        <w:t>e.g.</w:t>
+        <w:t>consists</w:t>
       </w:r>
       <w:proofErr w:type="gramEnd"/>
       <w:r>
-        <w:t xml:space="preserve"> </w:t>
+        <w:t xml:space="preserve"> of asynchronous interactions which are frequently (but not always) public.</w:t>
+      </w:r>
+    </w:p>
+    <w:p>
+      <w:r>
+        <w:t xml:space="preserve">The Data At Rest Envelope technology used in the Mesh was originally designed to support </w:t>
+      </w:r>
+      <w:r>
+        <w:t xml:space="preserve">asynchronous social media interactions with full end-to-end confidentiality. The service hosting a forum </w:t>
       </w:r>
       <w:proofErr w:type="spellStart"/>
       <w:r>
-        <w:t>xmpp</w:t>
+        <w:t>or</w:t>
       </w:r>
       <w:proofErr w:type="spellEnd"/>
       <w:r>
-        <w:t>) to video and VOIP.</w:t>
-      </w:r>
-      <w:r>
-        <w:t xml:space="preserve"> The chief security benefit to the end user for such a scheme would be that every communication request is mediated by access control. While it is impossible to absolutely guarantee that every possible form of abuse is prevented, stopping the organized crime ring that just called me purporting to be my credit card company is much more straightforward.</w:t>
-      </w:r>
-    </w:p>
-    <w:p>
-      <w:r>
-        <w:t xml:space="preserve">The main </w:t>
-      </w:r>
-      <w:r>
-        <w:t>technical issue to be addressed to enable such a service is specifying a means of layering Mesh Messages direct over UDP transport. This is currently at the concept phase. While the precise means of layering audio and video formats onto a network connection is a complex problem, it is one that has already been solved by existing standards.</w:t>
-      </w:r>
-    </w:p>
-    <w:p>
-      <w:pPr>
-        <w:pStyle w:val="Heading3"/>
-      </w:pPr>
-      <w:r>
-        <w:t>Social Media</w:t>
-      </w:r>
-    </w:p>
-    <w:p>
-      <w:r>
-        <w:t xml:space="preserve">One of the chief distinctions between </w:t>
-      </w:r>
-      <w:r>
-        <w:t xml:space="preserve">messaging </w:t>
-      </w:r>
-      <w:r>
-        <w:t xml:space="preserve">and 'social media' and is that the former is typically used to describe a synchronous interaction between a closed group of users while most social media </w:t>
+        <w:t xml:space="preserve"> discussion board need not have access to the content of the messages to support the complete range of user interactions.</w:t>
+      </w:r>
+    </w:p>
+    <w:p>
+      <w:pPr>
+        <w:pStyle w:val="Heading1"/>
+      </w:pPr>
+      <w:r>
+        <w:t>Mesh Cryptography</w:t>
+      </w:r>
+    </w:p>
+    <w:p>
+      <w:r>
+        <w:t>All the cryptographic algorithms used in the Mesh are either industry standards or present a work factor that is provably equivalent to an industry standard approach.</w:t>
+      </w:r>
+      <w:r>
+        <w:t xml:space="preserve"> Since threshold cryptography is not currently part of the 'canon' from which designers of cryptographic security protocols work, much of the cryptography used in the Mesh has been designed for the Mesh. Despite this fact, it is properly regarded as part of the Internet platform on which the Mesh is buil</w:t>
+      </w:r>
+      <w:r>
+        <w:t>t rather than a part of the Mesh itself.</w:t>
+      </w:r>
+    </w:p>
+    <w:p>
+      <w:r>
+        <w:t>Existing Internet security protocols are based on approaches developed in the 1990s when performance tradeoffs were a prime consideration in the design of cryptographic protocols. Security was focused on the transport layer as it provided the best security possible given the available resources.</w:t>
+      </w:r>
+    </w:p>
+    <w:p>
+      <w:r>
+        <w:t>With rare exceptions, most computing devices manufactured in the past ten years offer either considerably more computing power than was typical of 1990s era Internet connected machines or considerably less. The Mesh architecture is designed to provide security infrastructure both classes of machine but with the important constraint that the less capable ‘constrained’ devices are considered to be ‘network capable’ rather than ‘Internet capable’ and that the majority of Mesh related processing will be offloaded to another device.</w:t>
+      </w:r>
+    </w:p>
+    <w:p>
+      <w:r>
+        <w:t xml:space="preserve">For example, Alice uses her Desktop and Laptop to exchange end-to-end secure Mesh Messages and </w:t>
       </w:r>
       <w:proofErr w:type="gramStart"/>
       <w:r>
-        <w:t>consists</w:t>
+        <w:t>documents</w:t>
       </w:r>
       <w:proofErr w:type="gramEnd"/>
       <w:r>
-        <w:t xml:space="preserve"> of asynchronous interactions which are frequently (but not always) public.</w:t>
-      </w:r>
-    </w:p>
-    <w:p>
-      <w:r>
-        <w:t xml:space="preserve">The Data At Rest Envelope technology used in the Mesh was originally designed to support </w:t>
-      </w:r>
-      <w:r>
-        <w:t xml:space="preserve">asynchronous social media interactions with full end-to-end confidentiality. The service hosting a forum </w:t>
+        <w:t xml:space="preserve"> but her Internet-of-Things food blender and light bulb are limited in the range of functions they support and the telemetry information they provide. The IoT devices connect to a Mesh Hub which acts as an always-on point of presence for the device state and allows complex cryptographic operations to be offloaded if necessary. </w:t>
+      </w:r>
+    </w:p>
+    <w:p>
+      <w:pPr>
+        <w:pStyle w:val="meta"/>
+        <w:rPr>
+          <w:highlight w:val="white"/>
+        </w:rPr>
+      </w:pPr>
+      <w:r>
+        <w:t>&lt;</w:t>
       </w:r>
       <w:proofErr w:type="spellStart"/>
       <w:r>
-        <w:t>or</w:t>
+        <w:t>figuresvg</w:t>
       </w:r>
       <w:proofErr w:type="spellEnd"/>
       <w:r>
-        <w:t xml:space="preserve"> discussion board need not have access to the content of the messages to support the complete range of user interactions.</w:t>
-      </w:r>
-    </w:p>
-    <w:p>
-      <w:pPr>
-        <w:pStyle w:val="Heading1"/>
-      </w:pPr>
-      <w:r>
-        <w:t>Mesh Cryptography</w:t>
-      </w:r>
-    </w:p>
-    <w:p>
-      <w:r>
-        <w:t>All the cryptographic algorithms used in the Mesh are either industry standards or present a work factor that is provably equivalent to an industry standard approach.</w:t>
-      </w:r>
-      <w:r>
-        <w:t xml:space="preserve"> Since threshold cryptography is not currently part of the 'canon' from which designers of cryptographic security protocols work, much of the cryptography used in the Mesh has been designed for the Mesh. Despite this fact, it is properly regarded as part of the Internet platform on which the Mesh is buil</w:t>
-      </w:r>
-      <w:r>
-        <w:t>t rather than a part of the Mesh itself.</w:t>
-      </w:r>
-    </w:p>
-    <w:p>
-      <w:r>
-        <w:t>Existing Internet security protocols are based on approaches developed in the 1990s when performance tradeoffs were a prime consideration in the design of cryptographic protocols. Security was focused on the transport layer as it provided the best security possible given the available resources.</w:t>
-      </w:r>
-    </w:p>
-    <w:p>
-      <w:r>
-        <w:t>With rare exceptions, most computing devices manufactured in the past ten years offer either considerably more computing power than was typical of 1990s era Internet connected machines or considerably less. The Mesh architecture is designed to provide security infrastructure both classes of machine but with the important constraint that the less capable ‘constrained’ devices are considered to be ‘network capable’ rather than ‘Internet capable’ and that the majority of Mesh related processing will be offloaded to another device.</w:t>
-      </w:r>
-    </w:p>
-    <w:p>
-      <w:r>
-        <w:t xml:space="preserve">For example, Alice uses her Desktop and Laptop to exchange end-to-end secure Mesh Messages and </w:t>
-      </w:r>
-      <w:proofErr w:type="gramStart"/>
-      <w:r>
-        <w:t>documents</w:t>
-      </w:r>
-      <w:proofErr w:type="gramEnd"/>
-      <w:r>
-        <w:t xml:space="preserve"> but her Internet-of-Things food blender and light bulb are limited in the range of functions they support and the telemetry information they provide. The IoT devices connect to a Mesh Hub which acts as an always-on point of presence for the device state and allows complex cryptographic operations to be offloaded if necessary. </w:t>
-      </w:r>
-    </w:p>
-    <w:p>
-      <w:pPr>
-        <w:pStyle w:val="meta"/>
-        <w:rPr>
-          <w:highlight w:val="white"/>
-        </w:rPr>
-      </w:pPr>
-      <w:r>
-        <w:t>&lt;</w:t>
+        <w:t>="../Images/</w:t>
       </w:r>
       <w:proofErr w:type="spellStart"/>
       <w:r>
-        <w:t>figuresvg</w:t>
+        <w:t>ArchConstrainedDevice</w:t>
+      </w:r>
+      <w:r>
+        <w:t>.svg</w:t>
       </w:r>
       <w:proofErr w:type="spellEnd"/>
       <w:r>
-        <w:t>="../Images/</w:t>
-      </w:r>
-      <w:proofErr w:type="spellStart"/>
-      <w:r>
-        <w:t>ArchConstrainedDevice</w:t>
-      </w:r>
-      <w:r>
-        <w:t>.svg</w:t>
-      </w:r>
-      <w:proofErr w:type="spellEnd"/>
-      <w:r>
         <w:t>"</w:t>
       </w:r>
       <w:r>
@@ -4058,7 +4135,16 @@
         <w:pStyle w:val="DD"/>
       </w:pPr>
       <w:r>
-        <w:t xml:space="preserve">Only the strongest modes of each cipher algorithm are used. All symmetric encryption is performed with 256-bit session keys and all digest algorithms are used in 512-bit output length mode. </w:t>
+        <w:t>T</w:t>
+      </w:r>
+      <w:r>
+        <w:t>he strongest modes of each cipher algorithm are used</w:t>
+      </w:r>
+      <w:r>
+        <w:t xml:space="preserve"> wherever possible</w:t>
+      </w:r>
+      <w:r>
+        <w:t xml:space="preserve">. All symmetric encryption is performed with 256-bit session keys and all digest algorithms are used in 512-bit output length mode. </w:t>
       </w:r>
     </w:p>
     <w:p>
@@ -4837,15 +4923,7 @@
     </w:p>
     <w:p>
       <w:r>
-        <w:t xml:space="preserve">Internet addressing schemes are designed to provide a globally unique (or at minimum unambiguous) name for a host, </w:t>
-      </w:r>
-      <w:proofErr w:type="gramStart"/>
-      <w:r>
-        <w:t>service</w:t>
-      </w:r>
-      <w:proofErr w:type="gramEnd"/>
-      <w:r>
-        <w:t xml:space="preserve"> or account. In the early days of the Internet, this resulted in addresses such as 10.2.3.4 and alice@example.com which from a usability point of view might be considered serviceable if not ideal. Today the Internet is a global infrastructure servicing billions of users and tens of billions of devices and accounts are more likely to be alice.lastname.1934@example.com than something memorable.</w:t>
+        <w:t>Internet addressing schemes are designed to provide a globally unique (or at minimum unambiguous) name for a host, service or account. In the early days of the Internet, this resulted in addresses such as 10.2.3.4 and alice@example.com which from a usability point of view might be considered serviceable if not ideal. Today the Internet is a global infrastructure servicing billions of users and tens of billions of devices and accounts are more likely to be alice.lastname.1934@example.com than something memorable.</w:t>
       </w:r>
     </w:p>
     <w:p>
@@ -5088,21 +5166,7 @@
         <w:rPr>
           <w:highlight w:val="white"/>
         </w:rPr>
-        <w:t>to split a secret key into a set of shares, a predetermined number of which may be used to recover the original secret. For convenience secret shares are represented using UDF allowing presentation in Base32 (</w:t>
-      </w:r>
-      <w:proofErr w:type="gramStart"/>
-      <w:r>
-        <w:rPr>
-          <w:highlight w:val="white"/>
-        </w:rPr>
-        <w:t>i.e.</w:t>
-      </w:r>
-      <w:proofErr w:type="gramEnd"/>
-      <w:r>
-        <w:rPr>
-          <w:highlight w:val="white"/>
-        </w:rPr>
-        <w:t xml:space="preserve"> text format) for easy transcription or QR code presentation if preferred.</w:t>
+        <w:t>to split a secret key into a set of shares, a predetermined number of which may be used to recover the original secret. For convenience secret shares are represented using UDF allowing presentation in Base32 (i.e. text format) for easy transcription or QR code presentation if preferred.</w:t>
       </w:r>
     </w:p>
     <w:p>
@@ -5805,15 +5869,7 @@
         <w:pStyle w:val="DD"/>
       </w:pPr>
       <w:r>
-        <w:t xml:space="preserve">Optional information describing the device provided by the manufacturer. </w:t>
-      </w:r>
-      <w:proofErr w:type="gramStart"/>
-      <w:r>
-        <w:t>E.g.</w:t>
-      </w:r>
-      <w:proofErr w:type="gramEnd"/>
-      <w:r>
-        <w:t xml:space="preserve"> model, serial number, date of manufacture etc. </w:t>
+        <w:t xml:space="preserve">Optional information describing the device provided by the manufacturer. E.g. model, serial number, date of manufacture etc. </w:t>
       </w:r>
     </w:p>
     <w:p>
@@ -5823,15 +5879,7 @@
     </w:p>
     <w:p>
       <w:r>
-        <w:t xml:space="preserve">The activation record contains key shares that are overlaid on the corresponding shares specified in the device profile to create the set of encryption, </w:t>
-      </w:r>
-      <w:proofErr w:type="gramStart"/>
-      <w:r>
-        <w:t>authentication</w:t>
-      </w:r>
-      <w:proofErr w:type="gramEnd"/>
-      <w:r>
-        <w:t xml:space="preserve"> and signature keys the device will use in the context of the account. Since the private keys corresponding to the device profile keys are only used to enable the connection of the device to an account, these keys are only trusted to a minimal degree.</w:t>
+        <w:t>The activation record contains key shares that are overlaid on the corresponding shares specified in the device profile to create the set of encryption, authentication and signature keys the device will use in the context of the account. Since the private keys corresponding to the device profile keys are only used to enable the connection of the device to an account, these keys are only trusted to a minimal degree.</w:t>
       </w:r>
     </w:p>
     <w:p>
@@ -6044,15 +6092,7 @@
         <w:t>-</w:t>
       </w:r>
       <w:r>
-        <w:t xml:space="preserve">only sequences that are used to represent collections of objects, </w:t>
-      </w:r>
-      <w:proofErr w:type="gramStart"/>
-      <w:r>
-        <w:t>messages</w:t>
-      </w:r>
-      <w:proofErr w:type="gramEnd"/>
-      <w:r>
-        <w:t xml:space="preserve"> and data. All Mesh stores are implemented as DARE Sequences authenticated by means of a Merkle tree. The payload of each envelope in the sequence is usually encrypted.</w:t>
+        <w:t>only sequences that are used to represent collections of objects, messages and data. All Mesh stores are implemented as DARE Sequences authenticated by means of a Merkle tree. The payload of each envelope in the sequence is usually encrypted.</w:t>
       </w:r>
     </w:p>
     <w:p>
@@ -6567,14 +6607,12 @@
       <w:r>
         <w:t xml:space="preserve"> and </w:t>
       </w:r>
-      <w:proofErr w:type="spellStart"/>
       <w:r>
         <w:rPr>
           <w:u w:val="single"/>
         </w:rPr>
         <w:t>PollClaim</w:t>
       </w:r>
-      <w:proofErr w:type="spellEnd"/>
       <w:r>
         <w:t xml:space="preserve"> transactions are used to publish </w:t>
       </w:r>
@@ -6631,15 +6669,7 @@
         <w:t xml:space="preserve">Every Mesh Service Protocol transaction consists of a </w:t>
       </w:r>
       <w:r>
-        <w:t>single request from a Mesh client followed by a single response. Requests and responses are authenticated and encrypted under a key established between the client and the service. This application layer enhancement is in addition to any transport layer enhancement that may be employed (</w:t>
-      </w:r>
-      <w:proofErr w:type="gramStart"/>
-      <w:r>
-        <w:t>e.g.</w:t>
-      </w:r>
-      <w:proofErr w:type="gramEnd"/>
-      <w:r>
-        <w:t xml:space="preserve"> TLS).</w:t>
+        <w:t>single request from a Mesh client followed by a single response. Requests and responses are authenticated and encrypted under a key established between the client and the service. This application layer enhancement is in addition to any transport layer enhancement that may be employed (e.g. TLS).</w:t>
       </w:r>
     </w:p>
     <w:p>
@@ -7182,15 +7212,7 @@
         <w:t>exceptionally large</w:t>
       </w:r>
       <w:r>
-        <w:t xml:space="preserve"> data sets (</w:t>
-      </w:r>
-      <w:proofErr w:type="gramStart"/>
-      <w:r>
-        <w:t>i.e.</w:t>
-      </w:r>
-      <w:proofErr w:type="gramEnd"/>
-      <w:r>
-        <w:t xml:space="preserve"> multiple Terabytes) practical as the 'push' phase of the protocol is limited to the transfer of the initial control message. The bulk transfer is implemented as a 'pull' protocol allowing support for features such as continuous integrity checking and resumption of an interrupted transfer.</w:t>
+        <w:t xml:space="preserve"> data sets (i.e. multiple Terabytes) practical as the 'push' phase of the protocol is limited to the transfer of the initial control message. The bulk transfer is implemented as a 'pull' protocol allowing support for features such as continuous integrity checking and resumption of an interrupted transfer.</w:t>
       </w:r>
     </w:p>
     <w:p>
@@ -7591,7 +7613,7 @@
 </file>
 
 <file path=word/numbering.xml><?xml version="1.0" encoding="utf-8"?>
-<w:numbering xmlns:wpc="http://schemas.microsoft.com/office/word/2010/wordprocessingCanvas" xmlns:cx="http://schemas.microsoft.com/office/drawing/2014/chartex" xmlns:cx1="http://schemas.microsoft.com/office/drawing/2015/9/8/chartex" xmlns:cx2="http://schemas.microsoft.com/office/drawing/2015/10/21/chartex" xmlns:cx3="http://schemas.microsoft.com/office/drawing/2016/5/9/chartex" xmlns:cx4="http://schemas.microsoft.com/office/drawing/2016/5/10/chartex" xmlns:cx5="http://schemas.microsoft.com/office/drawing/2016/5/11/chartex" xmlns:cx6="http://schemas.microsoft.com/office/drawing/2016/5/12/chartex" xmlns:cx7="http://schemas.microsoft.com/office/drawing/2016/5/13/chartex" xmlns:cx8="http://schemas.microsoft.com/office/drawing/2016/5/14/chartex" xmlns:mc="http://schemas.openxmlformats.org/markup-compatibility/2006" xmlns:aink="http://schemas.microsoft.com/office/drawing/2016/ink" xmlns:am3d="http://schemas.microsoft.com/office/drawing/2017/model3d" xmlns:o="urn:schemas-microsoft-com:office:office" xmlns:oel="http://schemas.microsoft.com/office/2019/extlst" xmlns:r="http://schemas.openxmlformats.org/officeDocument/2006/relationships" xmlns:m="http://schemas.openxmlformats.org/officeDocument/2006/math" xmlns:v="urn:schemas-microsoft-com:vml" xmlns:wp14="http://schemas.microsoft.com/office/word/2010/wordprocessingDrawing" xmlns:wp="http://schemas.openxmlformats.org/drawingml/2006/wordprocessingDrawing" xmlns:w10="urn:schemas-microsoft-com:office:word" xmlns:w="http://schemas.openxmlformats.org/wordprocessingml/2006/main" xmlns:w14="http://schemas.microsoft.com/office/word/2010/wordml" xmlns:w15="http://schemas.microsoft.com/office/word/2012/wordml" xmlns:w16cex="http://schemas.microsoft.com/office/word/2018/wordml/cex" xmlns:w16cid="http://schemas.microsoft.com/office/word/2016/wordml/cid" xmlns:w16="http://schemas.microsoft.com/office/word/2018/wordml" xmlns:w16sdtdh="http://schemas.microsoft.com/office/word/2020/wordml/sdtdatahash" xmlns:w16se="http://schemas.microsoft.com/office/word/2015/wordml/symex" xmlns:wpg="http://schemas.microsoft.com/office/word/2010/wordprocessingGroup" xmlns:wpi="http://schemas.microsoft.com/office/word/2010/wordprocessingInk" xmlns:wne="http://schemas.microsoft.com/office/word/2006/wordml" xmlns:wps="http://schemas.microsoft.com/office/word/2010/wordprocessingShape" mc:Ignorable="w14 w15 w16se w16cid w16 w16cex w16sdtdh wp14">
+<w:numbering xmlns:wpc="http://schemas.microsoft.com/office/word/2010/wordprocessingCanvas" xmlns:cx="http://schemas.microsoft.com/office/drawing/2014/chartex" xmlns:cx1="http://schemas.microsoft.com/office/drawing/2015/9/8/chartex" xmlns:cx2="http://schemas.microsoft.com/office/drawing/2015/10/21/chartex" xmlns:cx3="http://schemas.microsoft.com/office/drawing/2016/5/9/chartex" xmlns:cx4="http://schemas.microsoft.com/office/drawing/2016/5/10/chartex" xmlns:cx5="http://schemas.microsoft.com/office/drawing/2016/5/11/chartex" xmlns:cx6="http://schemas.microsoft.com/office/drawing/2016/5/12/chartex" xmlns:cx7="http://schemas.microsoft.com/office/drawing/2016/5/13/chartex" xmlns:cx8="http://schemas.microsoft.com/office/drawing/2016/5/14/chartex" xmlns:mc="http://schemas.openxmlformats.org/markup-compatibility/2006" xmlns:aink="http://schemas.microsoft.com/office/drawing/2016/ink" xmlns:am3d="http://schemas.microsoft.com/office/drawing/2017/model3d" xmlns:o="urn:schemas-microsoft-com:office:office" xmlns:oel="http://schemas.microsoft.com/office/2019/extlst" xmlns:r="http://schemas.openxmlformats.org/officeDocument/2006/relationships" xmlns:m="http://schemas.openxmlformats.org/officeDocument/2006/math" xmlns:v="urn:schemas-microsoft-com:vml" xmlns:wp14="http://schemas.microsoft.com/office/word/2010/wordprocessingDrawing" xmlns:wp="http://schemas.openxmlformats.org/drawingml/2006/wordprocessingDrawing" xmlns:w10="urn:schemas-microsoft-com:office:word" xmlns:w="http://schemas.openxmlformats.org/wordprocessingml/2006/main" xmlns:w14="http://schemas.microsoft.com/office/word/2010/wordml" xmlns:w15="http://schemas.microsoft.com/office/word/2012/wordml" xmlns:w16cex="http://schemas.microsoft.com/office/word/2018/wordml/cex" xmlns:w16cid="http://schemas.microsoft.com/office/word/2016/wordml/cid" xmlns:w16="http://schemas.microsoft.com/office/word/2018/wordml" xmlns:w16du="http://schemas.microsoft.com/office/word/2023/wordml/word16du" xmlns:w16sdtdh="http://schemas.microsoft.com/office/word/2020/wordml/sdtdatahash" xmlns:w16se="http://schemas.microsoft.com/office/word/2015/wordml/symex" xmlns:wpg="http://schemas.microsoft.com/office/word/2010/wordprocessingGroup" xmlns:wpi="http://schemas.microsoft.com/office/word/2010/wordprocessingInk" xmlns:wne="http://schemas.microsoft.com/office/word/2006/wordml" xmlns:wps="http://schemas.microsoft.com/office/word/2010/wordprocessingShape" mc:Ignorable="w14 w15 w16se w16cid w16 w16cex w16sdtdh w16du wp14">
   <w:abstractNum w:abstractNumId="0" w15:restartNumberingAfterBreak="0">
     <w:nsid w:val="0CFB2AEE"/>
     <w:multiLevelType w:val="hybridMultilevel"/>
@@ -7932,6 +7954,92 @@
     </w:lvl>
   </w:abstractNum>
   <w:abstractNum w:abstractNumId="3" w15:restartNumberingAfterBreak="0">
+    <w:nsid w:val="45936E37"/>
+    <w:multiLevelType w:val="hybridMultilevel"/>
+    <w:tmpl w:val="0ED4452C"/>
+    <w:lvl w:ilvl="0" w:tplc="0409000F">
+      <w:start w:val="1"/>
+      <w:numFmt w:val="decimal"/>
+      <w:lvlText w:val="%1."/>
+      <w:lvlJc w:val="left"/>
+      <w:pPr>
+        <w:ind w:left="720" w:hanging="360"/>
+      </w:pPr>
+    </w:lvl>
+    <w:lvl w:ilvl="1" w:tplc="04090019" w:tentative="1">
+      <w:start w:val="1"/>
+      <w:numFmt w:val="lowerLetter"/>
+      <w:lvlText w:val="%2."/>
+      <w:lvlJc w:val="left"/>
+      <w:pPr>
+        <w:ind w:left="1440" w:hanging="360"/>
+      </w:pPr>
+    </w:lvl>
+    <w:lvl w:ilvl="2" w:tplc="0409001B" w:tentative="1">
+      <w:start w:val="1"/>
+      <w:numFmt w:val="lowerRoman"/>
+      <w:lvlText w:val="%3."/>
+      <w:lvlJc w:val="right"/>
+      <w:pPr>
+        <w:ind w:left="2160" w:hanging="180"/>
+      </w:pPr>
+    </w:lvl>
+    <w:lvl w:ilvl="3" w:tplc="0409000F" w:tentative="1">
+      <w:start w:val="1"/>
+      <w:numFmt w:val="decimal"/>
+      <w:lvlText w:val="%4."/>
+      <w:lvlJc w:val="left"/>
+      <w:pPr>
+        <w:ind w:left="2880" w:hanging="360"/>
+      </w:pPr>
+    </w:lvl>
+    <w:lvl w:ilvl="4" w:tplc="04090019" w:tentative="1">
+      <w:start w:val="1"/>
+      <w:numFmt w:val="lowerLetter"/>
+      <w:lvlText w:val="%5."/>
+      <w:lvlJc w:val="left"/>
+      <w:pPr>
+        <w:ind w:left="3600" w:hanging="360"/>
+      </w:pPr>
+    </w:lvl>
+    <w:lvl w:ilvl="5" w:tplc="0409001B" w:tentative="1">
+      <w:start w:val="1"/>
+      <w:numFmt w:val="lowerRoman"/>
+      <w:lvlText w:val="%6."/>
+      <w:lvlJc w:val="right"/>
+      <w:pPr>
+        <w:ind w:left="4320" w:hanging="180"/>
+      </w:pPr>
+    </w:lvl>
+    <w:lvl w:ilvl="6" w:tplc="0409000F" w:tentative="1">
+      <w:start w:val="1"/>
+      <w:numFmt w:val="decimal"/>
+      <w:lvlText w:val="%7."/>
+      <w:lvlJc w:val="left"/>
+      <w:pPr>
+        <w:ind w:left="5040" w:hanging="360"/>
+      </w:pPr>
+    </w:lvl>
+    <w:lvl w:ilvl="7" w:tplc="04090019" w:tentative="1">
+      <w:start w:val="1"/>
+      <w:numFmt w:val="lowerLetter"/>
+      <w:lvlText w:val="%8."/>
+      <w:lvlJc w:val="left"/>
+      <w:pPr>
+        <w:ind w:left="5760" w:hanging="360"/>
+      </w:pPr>
+    </w:lvl>
+    <w:lvl w:ilvl="8" w:tplc="0409001B" w:tentative="1">
+      <w:start w:val="1"/>
+      <w:numFmt w:val="lowerRoman"/>
+      <w:lvlText w:val="%9."/>
+      <w:lvlJc w:val="right"/>
+      <w:pPr>
+        <w:ind w:left="6480" w:hanging="180"/>
+      </w:pPr>
+    </w:lvl>
+  </w:abstractNum>
+  <w:abstractNum w:abstractNumId="4" w15:restartNumberingAfterBreak="0">
     <w:nsid w:val="473C195F"/>
     <w:multiLevelType w:val="hybridMultilevel"/>
     <w:tmpl w:val="F0DE1388"/>
@@ -8044,7 +8152,7 @@
       </w:rPr>
     </w:lvl>
   </w:abstractNum>
-  <w:abstractNum w:abstractNumId="4" w15:restartNumberingAfterBreak="0">
+  <w:abstractNum w:abstractNumId="5" w15:restartNumberingAfterBreak="0">
     <w:nsid w:val="589E6569"/>
     <w:multiLevelType w:val="hybridMultilevel"/>
     <w:tmpl w:val="936C264A"/>
@@ -8157,7 +8265,7 @@
       </w:rPr>
     </w:lvl>
   </w:abstractNum>
-  <w:abstractNum w:abstractNumId="5" w15:restartNumberingAfterBreak="0">
+  <w:abstractNum w:abstractNumId="6" w15:restartNumberingAfterBreak="0">
     <w:nsid w:val="5BC14C1F"/>
     <w:multiLevelType w:val="hybridMultilevel"/>
     <w:tmpl w:val="55E23E54"/>
@@ -8269,7 +8377,7 @@
       </w:rPr>
     </w:lvl>
   </w:abstractNum>
-  <w:abstractNum w:abstractNumId="6" w15:restartNumberingAfterBreak="0">
+  <w:abstractNum w:abstractNumId="7" w15:restartNumberingAfterBreak="0">
     <w:nsid w:val="76FF7047"/>
     <w:multiLevelType w:val="hybridMultilevel"/>
     <w:tmpl w:val="D17C1D2A"/>
@@ -8382,31 +8490,34 @@
     </w:lvl>
   </w:abstractNum>
   <w:num w:numId="1" w16cid:durableId="1385182001">
-    <w:abstractNumId w:val="4"/>
+    <w:abstractNumId w:val="5"/>
   </w:num>
   <w:num w:numId="2" w16cid:durableId="1789473766">
     <w:abstractNumId w:val="1"/>
   </w:num>
   <w:num w:numId="3" w16cid:durableId="1310013737">
-    <w:abstractNumId w:val="6"/>
+    <w:abstractNumId w:val="7"/>
   </w:num>
   <w:num w:numId="4" w16cid:durableId="1043168943">
     <w:abstractNumId w:val="2"/>
   </w:num>
   <w:num w:numId="5" w16cid:durableId="2109738349">
-    <w:abstractNumId w:val="5"/>
+    <w:abstractNumId w:val="6"/>
   </w:num>
   <w:num w:numId="6" w16cid:durableId="833109004">
     <w:abstractNumId w:val="0"/>
   </w:num>
   <w:num w:numId="7" w16cid:durableId="653535817">
+    <w:abstractNumId w:val="4"/>
+  </w:num>
+  <w:num w:numId="8" w16cid:durableId="554974873">
     <w:abstractNumId w:val="3"/>
   </w:num>
 </w:numbering>
 </file>
 
 <file path=word/styles.xml><?xml version="1.0" encoding="utf-8"?>
-<w:styles xmlns:mc="http://schemas.openxmlformats.org/markup-compatibility/2006" xmlns:r="http://schemas.openxmlformats.org/officeDocument/2006/relationships" xmlns:w="http://schemas.openxmlformats.org/wordprocessingml/2006/main" xmlns:w14="http://schemas.microsoft.com/office/word/2010/wordml" xmlns:w15="http://schemas.microsoft.com/office/word/2012/wordml" xmlns:w16cex="http://schemas.microsoft.com/office/word/2018/wordml/cex" xmlns:w16cid="http://schemas.microsoft.com/office/word/2016/wordml/cid" xmlns:w16="http://schemas.microsoft.com/office/word/2018/wordml" xmlns:w16sdtdh="http://schemas.microsoft.com/office/word/2020/wordml/sdtdatahash" xmlns:w16se="http://schemas.microsoft.com/office/word/2015/wordml/symex" mc:Ignorable="w14 w15 w16se w16cid w16 w16cex w16sdtdh">
+<w:styles xmlns:mc="http://schemas.openxmlformats.org/markup-compatibility/2006" xmlns:r="http://schemas.openxmlformats.org/officeDocument/2006/relationships" xmlns:w="http://schemas.openxmlformats.org/wordprocessingml/2006/main" xmlns:w14="http://schemas.microsoft.com/office/word/2010/wordml" xmlns:w15="http://schemas.microsoft.com/office/word/2012/wordml" xmlns:w16cex="http://schemas.microsoft.com/office/word/2018/wordml/cex" xmlns:w16cid="http://schemas.microsoft.com/office/word/2016/wordml/cid" xmlns:w16="http://schemas.microsoft.com/office/word/2018/wordml" xmlns:w16du="http://schemas.microsoft.com/office/word/2023/wordml/word16du" xmlns:w16sdtdh="http://schemas.microsoft.com/office/word/2020/wordml/sdtdatahash" xmlns:w16se="http://schemas.microsoft.com/office/word/2015/wordml/symex" mc:Ignorable="w14 w15 w16se w16cid w16 w16cex w16sdtdh w16du">
   <w:docDefaults>
     <w:rPrDefault>
       <w:rPr>
@@ -8895,7 +9006,6 @@
   <w:style w:type="character" w:default="1" w:styleId="DefaultParagraphFont">
     <w:name w:val="Default Paragraph Font"/>
     <w:uiPriority w:val="1"/>
-    <w:semiHidden/>
     <w:unhideWhenUsed/>
   </w:style>
   <w:style w:type="table" w:default="1" w:styleId="TableNormal">

</xml_diff>